<commit_message>
added the updated wzdx mapping docs
</commit_message>
<xml_diff>
--- a/translator/docs/WZDx Translator Field Mappings.docx
+++ b/translator/docs/WZDx Translator Field Mappings.docx
@@ -264,34 +264,6 @@
           <w:color w:val="1F3864"/>
         </w:rPr>
         <w:lastRenderedPageBreak/>
-        <w:t>iCone</w:t>
-      </w:r>
-      <w:proofErr w:type="spellEnd"/>
-      <w:r>
-        <w:rPr>
-          <w:color w:val="1F3864"/>
-          <w:spacing w:val="-3"/>
-        </w:rPr>
-        <w:t xml:space="preserve"> </w:t>
-      </w:r>
-      <w:r>
-        <w:rPr>
-          <w:color w:val="1F3864"/>
-        </w:rPr>
-        <w:t>to</w:t>
-      </w:r>
-      <w:r>
-        <w:rPr>
-          <w:color w:val="1F3864"/>
-          <w:spacing w:val="-2"/>
-        </w:rPr>
-        <w:t xml:space="preserve"> </w:t>
-      </w:r>
-      <w:proofErr w:type="spellStart"/>
-      <w:r>
-        <w:rPr>
-          <w:color w:val="1F3864"/>
-        </w:rPr>
         <w:t>WZDx</w:t>
       </w:r>
       <w:proofErr w:type="spellEnd"/>
@@ -610,7 +582,7 @@
               <w:rPr>
                 <w:sz w:val="20"/>
               </w:rPr>
-              <w:t>-</w:t>
+              <w:t>CDOT</w:t>
             </w:r>
           </w:p>
         </w:tc>
@@ -629,6 +601,12 @@
                 <w:sz w:val="20"/>
               </w:rPr>
             </w:pPr>
+            <w:r>
+              <w:rPr>
+                <w:sz w:val="20"/>
+              </w:rPr>
+              <w:t>CDOT</w:t>
+            </w:r>
           </w:p>
         </w:tc>
         <w:tc>
@@ -647,6 +625,12 @@
                 <w:sz w:val="20"/>
               </w:rPr>
             </w:pPr>
+            <w:r>
+              <w:rPr>
+                <w:sz w:val="20"/>
+              </w:rPr>
+              <w:t>CDOT</w:t>
+            </w:r>
           </w:p>
         </w:tc>
         <w:tc>
@@ -665,6 +649,12 @@
                 <w:sz w:val="20"/>
               </w:rPr>
             </w:pPr>
+            <w:r>
+              <w:rPr>
+                <w:sz w:val="20"/>
+              </w:rPr>
+              <w:t>CDOT</w:t>
+            </w:r>
           </w:p>
         </w:tc>
       </w:tr>
@@ -758,6 +748,25 @@
                 <w:sz w:val="20"/>
               </w:rPr>
             </w:pPr>
+            <w:r>
+              <w:rPr>
+                <w:sz w:val="20"/>
+              </w:rPr>
+              <w:t>Static</w:t>
+            </w:r>
+            <w:r>
+              <w:rPr>
+                <w:spacing w:val="-3"/>
+                <w:sz w:val="20"/>
+              </w:rPr>
+              <w:t xml:space="preserve"> </w:t>
+            </w:r>
+            <w:r>
+              <w:rPr>
+                <w:sz w:val="20"/>
+              </w:rPr>
+              <w:t>UUID</w:t>
+            </w:r>
           </w:p>
         </w:tc>
         <w:tc>
@@ -773,6 +782,25 @@
                 <w:sz w:val="20"/>
               </w:rPr>
             </w:pPr>
+            <w:r>
+              <w:rPr>
+                <w:sz w:val="20"/>
+              </w:rPr>
+              <w:t>Static</w:t>
+            </w:r>
+            <w:r>
+              <w:rPr>
+                <w:spacing w:val="-3"/>
+                <w:sz w:val="20"/>
+              </w:rPr>
+              <w:t xml:space="preserve"> </w:t>
+            </w:r>
+            <w:r>
+              <w:rPr>
+                <w:sz w:val="20"/>
+              </w:rPr>
+              <w:t>UUID</w:t>
+            </w:r>
           </w:p>
         </w:tc>
         <w:tc>
@@ -788,6 +816,25 @@
                 <w:sz w:val="20"/>
               </w:rPr>
             </w:pPr>
+            <w:r>
+              <w:rPr>
+                <w:sz w:val="20"/>
+              </w:rPr>
+              <w:t>Static</w:t>
+            </w:r>
+            <w:r>
+              <w:rPr>
+                <w:spacing w:val="-3"/>
+                <w:sz w:val="20"/>
+              </w:rPr>
+              <w:t xml:space="preserve"> </w:t>
+            </w:r>
+            <w:r>
+              <w:rPr>
+                <w:sz w:val="20"/>
+              </w:rPr>
+              <w:t>UUID</w:t>
+            </w:r>
           </w:p>
         </w:tc>
       </w:tr>
@@ -966,12 +1013,28 @@
                 <w:sz w:val="20"/>
               </w:rPr>
             </w:pPr>
-            <w:r>
-              <w:rPr>
-                <w:sz w:val="20"/>
-              </w:rPr>
-              <w:t>-</w:t>
-            </w:r>
+            <w:proofErr w:type="spellStart"/>
+            <w:r>
+              <w:rPr>
+                <w:sz w:val="20"/>
+              </w:rPr>
+              <w:t>Abinash</w:t>
+            </w:r>
+            <w:proofErr w:type="spellEnd"/>
+            <w:r>
+              <w:rPr>
+                <w:sz w:val="20"/>
+              </w:rPr>
+              <w:t xml:space="preserve"> </w:t>
+            </w:r>
+            <w:proofErr w:type="spellStart"/>
+            <w:r>
+              <w:rPr>
+                <w:sz w:val="20"/>
+              </w:rPr>
+              <w:t>Konersman</w:t>
+            </w:r>
+            <w:proofErr w:type="spellEnd"/>
           </w:p>
         </w:tc>
         <w:tc>
@@ -986,6 +1049,28 @@
                 <w:sz w:val="20"/>
               </w:rPr>
             </w:pPr>
+            <w:proofErr w:type="spellStart"/>
+            <w:r>
+              <w:rPr>
+                <w:sz w:val="20"/>
+              </w:rPr>
+              <w:t>Abinash</w:t>
+            </w:r>
+            <w:proofErr w:type="spellEnd"/>
+            <w:r>
+              <w:rPr>
+                <w:sz w:val="20"/>
+              </w:rPr>
+              <w:t xml:space="preserve"> </w:t>
+            </w:r>
+            <w:proofErr w:type="spellStart"/>
+            <w:r>
+              <w:rPr>
+                <w:sz w:val="20"/>
+              </w:rPr>
+              <w:t>Konersman</w:t>
+            </w:r>
+            <w:proofErr w:type="spellEnd"/>
           </w:p>
         </w:tc>
         <w:tc>
@@ -1001,6 +1086,28 @@
                 <w:sz w:val="20"/>
               </w:rPr>
             </w:pPr>
+            <w:proofErr w:type="spellStart"/>
+            <w:r>
+              <w:rPr>
+                <w:sz w:val="20"/>
+              </w:rPr>
+              <w:t>Abinash</w:t>
+            </w:r>
+            <w:proofErr w:type="spellEnd"/>
+            <w:r>
+              <w:rPr>
+                <w:sz w:val="20"/>
+              </w:rPr>
+              <w:t xml:space="preserve"> </w:t>
+            </w:r>
+            <w:proofErr w:type="spellStart"/>
+            <w:r>
+              <w:rPr>
+                <w:sz w:val="20"/>
+              </w:rPr>
+              <w:t>Konersman</w:t>
+            </w:r>
+            <w:proofErr w:type="spellEnd"/>
           </w:p>
         </w:tc>
         <w:tc>
@@ -1016,6 +1123,28 @@
                 <w:sz w:val="20"/>
               </w:rPr>
             </w:pPr>
+            <w:proofErr w:type="spellStart"/>
+            <w:r>
+              <w:rPr>
+                <w:sz w:val="20"/>
+              </w:rPr>
+              <w:t>Abinash</w:t>
+            </w:r>
+            <w:proofErr w:type="spellEnd"/>
+            <w:r>
+              <w:rPr>
+                <w:sz w:val="20"/>
+              </w:rPr>
+              <w:t xml:space="preserve"> </w:t>
+            </w:r>
+            <w:proofErr w:type="spellStart"/>
+            <w:r>
+              <w:rPr>
+                <w:sz w:val="20"/>
+              </w:rPr>
+              <w:t>Konersman</w:t>
+            </w:r>
+            <w:proofErr w:type="spellEnd"/>
           </w:p>
         </w:tc>
       </w:tr>
@@ -1076,7 +1205,7 @@
               <w:rPr>
                 <w:sz w:val="20"/>
               </w:rPr>
-              <w:t>-</w:t>
+              <w:t>abinash.konersman@state.co.us</w:t>
             </w:r>
           </w:p>
         </w:tc>
@@ -1093,6 +1222,12 @@
                 <w:sz w:val="20"/>
               </w:rPr>
             </w:pPr>
+            <w:r>
+              <w:rPr>
+                <w:sz w:val="20"/>
+              </w:rPr>
+              <w:t>abinash.konersman@state.co.us</w:t>
+            </w:r>
           </w:p>
         </w:tc>
         <w:tc>
@@ -1107,6 +1242,12 @@
                 <w:sz w:val="20"/>
               </w:rPr>
             </w:pPr>
+            <w:r>
+              <w:rPr>
+                <w:sz w:val="20"/>
+              </w:rPr>
+              <w:t>abinash.konersman@state.co.us</w:t>
+            </w:r>
           </w:p>
         </w:tc>
         <w:tc>
@@ -1121,6 +1262,12 @@
                 <w:sz w:val="20"/>
               </w:rPr>
             </w:pPr>
+            <w:r>
+              <w:rPr>
+                <w:sz w:val="20"/>
+              </w:rPr>
+              <w:t>abinash.konersman@state.co.us</w:t>
+            </w:r>
           </w:p>
         </w:tc>
       </w:tr>
@@ -1653,12 +1800,14 @@
                 <w:sz w:val="20"/>
               </w:rPr>
             </w:pPr>
-            <w:r>
-              <w:rPr>
-                <w:sz w:val="20"/>
-              </w:rPr>
-              <w:t>-</w:t>
-            </w:r>
+            <w:proofErr w:type="spellStart"/>
+            <w:r>
+              <w:rPr>
+                <w:sz w:val="20"/>
+              </w:rPr>
+              <w:t>iCone</w:t>
+            </w:r>
+            <w:proofErr w:type="spellEnd"/>
           </w:p>
         </w:tc>
         <w:tc>
@@ -1673,6 +1822,14 @@
                 <w:sz w:val="20"/>
               </w:rPr>
             </w:pPr>
+            <w:proofErr w:type="spellStart"/>
+            <w:r>
+              <w:rPr>
+                <w:sz w:val="20"/>
+              </w:rPr>
+              <w:t>Cotrip</w:t>
+            </w:r>
+            <w:proofErr w:type="spellEnd"/>
           </w:p>
         </w:tc>
         <w:tc>
@@ -1688,6 +1845,12 @@
                 <w:sz w:val="20"/>
               </w:rPr>
             </w:pPr>
+            <w:r>
+              <w:rPr>
+                <w:sz w:val="20"/>
+              </w:rPr>
+              <w:t>CDOT</w:t>
+            </w:r>
           </w:p>
         </w:tc>
         <w:tc>
@@ -1703,6 +1866,12 @@
                 <w:sz w:val="20"/>
               </w:rPr>
             </w:pPr>
+            <w:r>
+              <w:rPr>
+                <w:sz w:val="20"/>
+              </w:rPr>
+              <w:t>Salesforce</w:t>
+            </w:r>
           </w:p>
         </w:tc>
       </w:tr>
@@ -2902,14 +3071,14 @@
               <w:rPr>
                 <w:sz w:val="20"/>
               </w:rPr>
-              <w:t>-</w:t>
+              <w:t>work-zone</w:t>
             </w:r>
           </w:p>
         </w:tc>
         <w:tc>
           <w:tcPr>
             <w:tcW w:w="1724" w:type="dxa"/>
-            <w:shd w:val="clear" w:color="auto" w:fill="C7C7C7" w:themeFill="accent1" w:themeFillShade="E6"/>
+            <w:shd w:val="clear" w:color="auto" w:fill="A6A6A6" w:themeFill="background1" w:themeFillShade="A6"/>
           </w:tcPr>
           <w:p>
             <w:pPr>
@@ -2931,6 +3100,7 @@
         <w:tc>
           <w:tcPr>
             <w:tcW w:w="1335" w:type="dxa"/>
+            <w:shd w:val="clear" w:color="auto" w:fill="A6A6A6" w:themeFill="background1" w:themeFillShade="A6"/>
           </w:tcPr>
           <w:p>
             <w:pPr>
@@ -2952,6 +3122,7 @@
         <w:tc>
           <w:tcPr>
             <w:tcW w:w="1944" w:type="dxa"/>
+            <w:shd w:val="clear" w:color="auto" w:fill="A6A6A6" w:themeFill="background1" w:themeFillShade="A6"/>
           </w:tcPr>
           <w:p>
             <w:pPr>
@@ -3141,7 +3312,7 @@
         <w:tc>
           <w:tcPr>
             <w:tcW w:w="1724" w:type="dxa"/>
-            <w:shd w:val="clear" w:color="auto" w:fill="C7C7C7" w:themeFill="accent1" w:themeFillShade="E6"/>
+            <w:shd w:val="clear" w:color="auto" w:fill="A6A6A6" w:themeFill="background1" w:themeFillShade="A6"/>
           </w:tcPr>
           <w:p>
             <w:pPr>
@@ -3282,7 +3453,7 @@
         <w:tc>
           <w:tcPr>
             <w:tcW w:w="1724" w:type="dxa"/>
-            <w:shd w:val="clear" w:color="auto" w:fill="C7C7C7" w:themeFill="accent1" w:themeFillShade="E6"/>
+            <w:shd w:val="clear" w:color="auto" w:fill="A6A6A6" w:themeFill="background1" w:themeFillShade="A6"/>
           </w:tcPr>
           <w:p>
             <w:pPr>
@@ -8525,7 +8696,7 @@
         <w:tc>
           <w:tcPr>
             <w:tcW w:w="1258" w:type="dxa"/>
-            <w:shd w:val="clear" w:color="auto" w:fill="C7C7C7" w:themeFill="accent1" w:themeFillShade="E6"/>
+            <w:shd w:val="clear" w:color="auto" w:fill="A6A6A6" w:themeFill="background1" w:themeFillShade="A6"/>
           </w:tcPr>
           <w:p>
             <w:pPr>

</xml_diff>

<commit_message>
updated some WZDX mapping docs
</commit_message>
<xml_diff>
--- a/translator/docs/WZDx Translator Field Mappings.docx
+++ b/translator/docs/WZDx Translator Field Mappings.docx
@@ -264,6 +264,34 @@
           <w:color w:val="1F3864"/>
         </w:rPr>
         <w:lastRenderedPageBreak/>
+        <w:t>iCone</w:t>
+      </w:r>
+      <w:proofErr w:type="spellEnd"/>
+      <w:r>
+        <w:rPr>
+          <w:color w:val="1F3864"/>
+          <w:spacing w:val="-3"/>
+        </w:rPr>
+        <w:t xml:space="preserve"> </w:t>
+      </w:r>
+      <w:r>
+        <w:rPr>
+          <w:color w:val="1F3864"/>
+        </w:rPr>
+        <w:t>to</w:t>
+      </w:r>
+      <w:r>
+        <w:rPr>
+          <w:color w:val="1F3864"/>
+          <w:spacing w:val="-2"/>
+        </w:rPr>
+        <w:t xml:space="preserve"> </w:t>
+      </w:r>
+      <w:proofErr w:type="spellStart"/>
+      <w:r>
+        <w:rPr>
+          <w:color w:val="1F3864"/>
+        </w:rPr>
         <w:t>WZDx</w:t>
       </w:r>
       <w:proofErr w:type="spellEnd"/>
@@ -569,6 +597,7 @@
             <w:tcBorders>
               <w:top w:val="single" w:sz="12" w:space="0" w:color="666666"/>
             </w:tcBorders>
+            <w:shd w:val="clear" w:color="auto" w:fill="DFDFDF" w:themeFill="background2" w:themeFillShade="E6"/>
           </w:tcPr>
           <w:p>
             <w:pPr>
@@ -592,6 +621,7 @@
             <w:tcBorders>
               <w:top w:val="single" w:sz="12" w:space="0" w:color="666666"/>
             </w:tcBorders>
+            <w:shd w:val="clear" w:color="auto" w:fill="DFDFDF" w:themeFill="background2" w:themeFillShade="E6"/>
           </w:tcPr>
           <w:p>
             <w:pPr>
@@ -615,6 +645,7 @@
             <w:tcBorders>
               <w:top w:val="single" w:sz="12" w:space="0" w:color="666666"/>
             </w:tcBorders>
+            <w:shd w:val="clear" w:color="auto" w:fill="DFDFDF" w:themeFill="background2" w:themeFillShade="E6"/>
           </w:tcPr>
           <w:p>
             <w:pPr>
@@ -639,6 +670,7 @@
             <w:tcBorders>
               <w:top w:val="single" w:sz="12" w:space="0" w:color="666666"/>
             </w:tcBorders>
+            <w:shd w:val="clear" w:color="auto" w:fill="DFDFDF" w:themeFill="background2" w:themeFillShade="E6"/>
           </w:tcPr>
           <w:p>
             <w:pPr>
@@ -748,25 +780,6 @@
                 <w:sz w:val="20"/>
               </w:rPr>
             </w:pPr>
-            <w:r>
-              <w:rPr>
-                <w:sz w:val="20"/>
-              </w:rPr>
-              <w:t>Static</w:t>
-            </w:r>
-            <w:r>
-              <w:rPr>
-                <w:spacing w:val="-3"/>
-                <w:sz w:val="20"/>
-              </w:rPr>
-              <w:t xml:space="preserve"> </w:t>
-            </w:r>
-            <w:r>
-              <w:rPr>
-                <w:sz w:val="20"/>
-              </w:rPr>
-              <w:t>UUID</w:t>
-            </w:r>
           </w:p>
         </w:tc>
         <w:tc>
@@ -782,25 +795,6 @@
                 <w:sz w:val="20"/>
               </w:rPr>
             </w:pPr>
-            <w:r>
-              <w:rPr>
-                <w:sz w:val="20"/>
-              </w:rPr>
-              <w:t>Static</w:t>
-            </w:r>
-            <w:r>
-              <w:rPr>
-                <w:spacing w:val="-3"/>
-                <w:sz w:val="20"/>
-              </w:rPr>
-              <w:t xml:space="preserve"> </w:t>
-            </w:r>
-            <w:r>
-              <w:rPr>
-                <w:sz w:val="20"/>
-              </w:rPr>
-              <w:t>UUID</w:t>
-            </w:r>
           </w:p>
         </w:tc>
         <w:tc>
@@ -816,25 +810,6 @@
                 <w:sz w:val="20"/>
               </w:rPr>
             </w:pPr>
-            <w:r>
-              <w:rPr>
-                <w:sz w:val="20"/>
-              </w:rPr>
-              <w:t>Static</w:t>
-            </w:r>
-            <w:r>
-              <w:rPr>
-                <w:spacing w:val="-3"/>
-                <w:sz w:val="20"/>
-              </w:rPr>
-              <w:t xml:space="preserve"> </w:t>
-            </w:r>
-            <w:r>
-              <w:rPr>
-                <w:sz w:val="20"/>
-              </w:rPr>
-              <w:t>UUID</w:t>
-            </w:r>
           </w:p>
         </w:tc>
       </w:tr>
@@ -885,6 +860,7 @@
         <w:tc>
           <w:tcPr>
             <w:tcW w:w="2094" w:type="dxa"/>
+            <w:shd w:val="clear" w:color="auto" w:fill="DFDFDF" w:themeFill="background2" w:themeFillShade="E6"/>
           </w:tcPr>
           <w:p>
             <w:pPr>
@@ -917,6 +893,7 @@
         <w:tc>
           <w:tcPr>
             <w:tcW w:w="1724" w:type="dxa"/>
+            <w:shd w:val="clear" w:color="auto" w:fill="DFDFDF" w:themeFill="background2" w:themeFillShade="E6"/>
           </w:tcPr>
           <w:p>
             <w:pPr>
@@ -927,11 +904,18 @@
                 <w:sz w:val="20"/>
               </w:rPr>
             </w:pPr>
+            <w:r>
+              <w:rPr>
+                <w:sz w:val="20"/>
+              </w:rPr>
+              <w:t>current time</w:t>
+            </w:r>
           </w:p>
         </w:tc>
         <w:tc>
           <w:tcPr>
             <w:tcW w:w="1335" w:type="dxa"/>
+            <w:shd w:val="clear" w:color="auto" w:fill="DFDFDF" w:themeFill="background2" w:themeFillShade="E6"/>
           </w:tcPr>
           <w:p>
             <w:pPr>
@@ -941,11 +925,18 @@
                 <w:sz w:val="20"/>
               </w:rPr>
             </w:pPr>
+            <w:r>
+              <w:rPr>
+                <w:sz w:val="20"/>
+              </w:rPr>
+              <w:t>current time</w:t>
+            </w:r>
           </w:p>
         </w:tc>
         <w:tc>
           <w:tcPr>
             <w:tcW w:w="1944" w:type="dxa"/>
+            <w:shd w:val="clear" w:color="auto" w:fill="DFDFDF" w:themeFill="background2" w:themeFillShade="E6"/>
           </w:tcPr>
           <w:p>
             <w:pPr>
@@ -955,6 +946,12 @@
                 <w:sz w:val="20"/>
               </w:rPr>
             </w:pPr>
+            <w:r>
+              <w:rPr>
+                <w:sz w:val="20"/>
+              </w:rPr>
+              <w:t>current time</w:t>
+            </w:r>
           </w:p>
         </w:tc>
       </w:tr>
@@ -1004,6 +1001,7 @@
         <w:tc>
           <w:tcPr>
             <w:tcW w:w="2094" w:type="dxa"/>
+            <w:shd w:val="clear" w:color="auto" w:fill="DFDFDF" w:themeFill="background2" w:themeFillShade="E6"/>
           </w:tcPr>
           <w:p>
             <w:pPr>
@@ -1040,6 +1038,7 @@
         <w:tc>
           <w:tcPr>
             <w:tcW w:w="1724" w:type="dxa"/>
+            <w:shd w:val="clear" w:color="auto" w:fill="DFDFDF" w:themeFill="background2" w:themeFillShade="E6"/>
           </w:tcPr>
           <w:p>
             <w:pPr>
@@ -1076,6 +1075,7 @@
         <w:tc>
           <w:tcPr>
             <w:tcW w:w="1335" w:type="dxa"/>
+            <w:shd w:val="clear" w:color="auto" w:fill="DFDFDF" w:themeFill="background2" w:themeFillShade="E6"/>
           </w:tcPr>
           <w:p>
             <w:pPr>
@@ -1113,6 +1113,7 @@
         <w:tc>
           <w:tcPr>
             <w:tcW w:w="1944" w:type="dxa"/>
+            <w:shd w:val="clear" w:color="auto" w:fill="DFDFDF" w:themeFill="background2" w:themeFillShade="E6"/>
           </w:tcPr>
           <w:p>
             <w:pPr>
@@ -1193,6 +1194,7 @@
         <w:tc>
           <w:tcPr>
             <w:tcW w:w="2094" w:type="dxa"/>
+            <w:shd w:val="clear" w:color="auto" w:fill="DFDFDF" w:themeFill="background2" w:themeFillShade="E6"/>
           </w:tcPr>
           <w:p>
             <w:pPr>
@@ -1212,6 +1214,7 @@
         <w:tc>
           <w:tcPr>
             <w:tcW w:w="1724" w:type="dxa"/>
+            <w:shd w:val="clear" w:color="auto" w:fill="DFDFDF" w:themeFill="background2" w:themeFillShade="E6"/>
           </w:tcPr>
           <w:p>
             <w:pPr>
@@ -1233,6 +1236,7 @@
         <w:tc>
           <w:tcPr>
             <w:tcW w:w="1335" w:type="dxa"/>
+            <w:shd w:val="clear" w:color="auto" w:fill="DFDFDF" w:themeFill="background2" w:themeFillShade="E6"/>
           </w:tcPr>
           <w:p>
             <w:pPr>
@@ -1253,6 +1257,7 @@
         <w:tc>
           <w:tcPr>
             <w:tcW w:w="1944" w:type="dxa"/>
+            <w:shd w:val="clear" w:color="auto" w:fill="DFDFDF" w:themeFill="background2" w:themeFillShade="E6"/>
           </w:tcPr>
           <w:p>
             <w:pPr>
@@ -1343,6 +1348,12 @@
                 <w:sz w:val="20"/>
               </w:rPr>
             </w:pPr>
+            <w:r>
+              <w:rPr>
+                <w:sz w:val="20"/>
+              </w:rPr>
+              <w:t>-</w:t>
+            </w:r>
           </w:p>
         </w:tc>
         <w:tc>
@@ -1358,6 +1369,12 @@
                 <w:sz w:val="20"/>
               </w:rPr>
             </w:pPr>
+            <w:r>
+              <w:rPr>
+                <w:sz w:val="20"/>
+              </w:rPr>
+              <w:t>-</w:t>
+            </w:r>
           </w:p>
         </w:tc>
         <w:tc>
@@ -1373,6 +1390,12 @@
                 <w:sz w:val="20"/>
               </w:rPr>
             </w:pPr>
+            <w:r>
+              <w:rPr>
+                <w:sz w:val="20"/>
+              </w:rPr>
+              <w:t>-</w:t>
+            </w:r>
           </w:p>
         </w:tc>
       </w:tr>
@@ -1422,40 +1445,49 @@
         <w:tc>
           <w:tcPr>
             <w:tcW w:w="2094" w:type="dxa"/>
-          </w:tcPr>
-          <w:p>
-            <w:pPr>
-              <w:pStyle w:val="TableParagraph"/>
-              <w:spacing w:line="223" w:lineRule="exact"/>
-              <w:rPr>
-                <w:sz w:val="20"/>
-              </w:rPr>
-            </w:pPr>
-            <w:r>
-              <w:rPr>
-                <w:sz w:val="20"/>
-              </w:rPr>
-              <w:t>-</w:t>
+            <w:shd w:val="clear" w:color="auto" w:fill="DFDFDF" w:themeFill="background2" w:themeFillShade="E6"/>
+          </w:tcPr>
+          <w:p>
+            <w:pPr>
+              <w:pStyle w:val="TableParagraph"/>
+              <w:spacing w:line="223" w:lineRule="exact"/>
+              <w:rPr>
+                <w:sz w:val="20"/>
+              </w:rPr>
+            </w:pPr>
+            <w:r>
+              <w:rPr>
+                <w:sz w:val="20"/>
+              </w:rPr>
+              <w:t>3.0</w:t>
             </w:r>
           </w:p>
         </w:tc>
         <w:tc>
           <w:tcPr>
             <w:tcW w:w="1724" w:type="dxa"/>
-          </w:tcPr>
-          <w:p>
-            <w:pPr>
-              <w:pStyle w:val="TableParagraph"/>
-              <w:spacing w:line="223" w:lineRule="exact"/>
-              <w:rPr>
-                <w:sz w:val="20"/>
-              </w:rPr>
-            </w:pPr>
+            <w:shd w:val="clear" w:color="auto" w:fill="DFDFDF" w:themeFill="background2" w:themeFillShade="E6"/>
+          </w:tcPr>
+          <w:p>
+            <w:pPr>
+              <w:pStyle w:val="TableParagraph"/>
+              <w:spacing w:line="223" w:lineRule="exact"/>
+              <w:rPr>
+                <w:sz w:val="20"/>
+              </w:rPr>
+            </w:pPr>
+            <w:r>
+              <w:rPr>
+                <w:sz w:val="20"/>
+              </w:rPr>
+              <w:t>3.0</w:t>
+            </w:r>
           </w:p>
         </w:tc>
         <w:tc>
           <w:tcPr>
             <w:tcW w:w="1335" w:type="dxa"/>
+            <w:shd w:val="clear" w:color="auto" w:fill="DFDFDF" w:themeFill="background2" w:themeFillShade="E6"/>
           </w:tcPr>
           <w:p>
             <w:pPr>
@@ -1466,11 +1498,18 @@
                 <w:sz w:val="20"/>
               </w:rPr>
             </w:pPr>
+            <w:r>
+              <w:rPr>
+                <w:sz w:val="20"/>
+              </w:rPr>
+              <w:t>3.0</w:t>
+            </w:r>
           </w:p>
         </w:tc>
         <w:tc>
           <w:tcPr>
             <w:tcW w:w="1944" w:type="dxa"/>
+            <w:shd w:val="clear" w:color="auto" w:fill="DFDFDF" w:themeFill="background2" w:themeFillShade="E6"/>
           </w:tcPr>
           <w:p>
             <w:pPr>
@@ -1481,6 +1520,12 @@
                 <w:sz w:val="20"/>
               </w:rPr>
             </w:pPr>
+            <w:r>
+              <w:rPr>
+                <w:sz w:val="20"/>
+              </w:rPr>
+              <w:t>3.0</w:t>
+            </w:r>
           </w:p>
         </w:tc>
       </w:tr>
@@ -1800,14 +1845,12 @@
                 <w:sz w:val="20"/>
               </w:rPr>
             </w:pPr>
-            <w:proofErr w:type="spellStart"/>
-            <w:r>
-              <w:rPr>
-                <w:sz w:val="20"/>
-              </w:rPr>
-              <w:t>iCone</w:t>
-            </w:r>
-            <w:proofErr w:type="spellEnd"/>
+            <w:r>
+              <w:rPr>
+                <w:sz w:val="20"/>
+              </w:rPr>
+              <w:t>-</w:t>
+            </w:r>
           </w:p>
         </w:tc>
         <w:tc>
@@ -1822,14 +1865,6 @@
                 <w:sz w:val="20"/>
               </w:rPr>
             </w:pPr>
-            <w:proofErr w:type="spellStart"/>
-            <w:r>
-              <w:rPr>
-                <w:sz w:val="20"/>
-              </w:rPr>
-              <w:t>Cotrip</w:t>
-            </w:r>
-            <w:proofErr w:type="spellEnd"/>
           </w:p>
         </w:tc>
         <w:tc>
@@ -1845,12 +1880,6 @@
                 <w:sz w:val="20"/>
               </w:rPr>
             </w:pPr>
-            <w:r>
-              <w:rPr>
-                <w:sz w:val="20"/>
-              </w:rPr>
-              <w:t>CDOT</w:t>
-            </w:r>
           </w:p>
         </w:tc>
         <w:tc>
@@ -1866,12 +1895,6 @@
                 <w:sz w:val="20"/>
               </w:rPr>
             </w:pPr>
-            <w:r>
-              <w:rPr>
-                <w:sz w:val="20"/>
-              </w:rPr>
-              <w:t>Salesforce</w:t>
-            </w:r>
           </w:p>
         </w:tc>
       </w:tr>
@@ -3058,6 +3081,7 @@
         <w:tc>
           <w:tcPr>
             <w:tcW w:w="2094" w:type="dxa"/>
+            <w:shd w:val="clear" w:color="auto" w:fill="DFDFDF" w:themeFill="background2" w:themeFillShade="E6"/>
           </w:tcPr>
           <w:p>
             <w:pPr>
@@ -3078,7 +3102,7 @@
         <w:tc>
           <w:tcPr>
             <w:tcW w:w="1724" w:type="dxa"/>
-            <w:shd w:val="clear" w:color="auto" w:fill="A6A6A6" w:themeFill="background1" w:themeFillShade="A6"/>
+            <w:shd w:val="clear" w:color="auto" w:fill="DFDFDF" w:themeFill="background2" w:themeFillShade="E6"/>
           </w:tcPr>
           <w:p>
             <w:pPr>
@@ -3100,7 +3124,7 @@
         <w:tc>
           <w:tcPr>
             <w:tcW w:w="1335" w:type="dxa"/>
-            <w:shd w:val="clear" w:color="auto" w:fill="A6A6A6" w:themeFill="background1" w:themeFillShade="A6"/>
+            <w:shd w:val="clear" w:color="auto" w:fill="DFDFDF" w:themeFill="background2" w:themeFillShade="E6"/>
           </w:tcPr>
           <w:p>
             <w:pPr>
@@ -3122,7 +3146,7 @@
         <w:tc>
           <w:tcPr>
             <w:tcW w:w="1944" w:type="dxa"/>
-            <w:shd w:val="clear" w:color="auto" w:fill="A6A6A6" w:themeFill="background1" w:themeFillShade="A6"/>
+            <w:shd w:val="clear" w:color="auto" w:fill="DFDFDF" w:themeFill="background2" w:themeFillShade="E6"/>
           </w:tcPr>
           <w:p>
             <w:pPr>
@@ -3312,7 +3336,7 @@
         <w:tc>
           <w:tcPr>
             <w:tcW w:w="1724" w:type="dxa"/>
-            <w:shd w:val="clear" w:color="auto" w:fill="A6A6A6" w:themeFill="background1" w:themeFillShade="A6"/>
+            <w:shd w:val="clear" w:color="auto" w:fill="FFFFFF" w:themeFill="background1"/>
           </w:tcPr>
           <w:p>
             <w:pPr>
@@ -3453,7 +3477,7 @@
         <w:tc>
           <w:tcPr>
             <w:tcW w:w="1724" w:type="dxa"/>
-            <w:shd w:val="clear" w:color="auto" w:fill="A6A6A6" w:themeFill="background1" w:themeFillShade="A6"/>
+            <w:shd w:val="clear" w:color="auto" w:fill="FFFFFF" w:themeFill="background1"/>
           </w:tcPr>
           <w:p>
             <w:pPr>
@@ -3475,6 +3499,7 @@
         <w:tc>
           <w:tcPr>
             <w:tcW w:w="1335" w:type="dxa"/>
+            <w:shd w:val="clear" w:color="auto" w:fill="FFFFFF" w:themeFill="background1"/>
           </w:tcPr>
           <w:p>
             <w:pPr>
@@ -3629,14 +3654,14 @@
               <w:rPr>
                 <w:sz w:val="20"/>
               </w:rPr>
-              <w:t>detail.work</w:t>
+              <w:t>detail.road</w:t>
             </w:r>
             <w:proofErr w:type="gramEnd"/>
             <w:r>
               <w:rPr>
                 <w:sz w:val="20"/>
               </w:rPr>
-              <w:t>_updates.road_name</w:t>
+              <w:t>_name</w:t>
             </w:r>
             <w:proofErr w:type="spellEnd"/>
           </w:p>
@@ -3661,14 +3686,14 @@
               <w:rPr>
                 <w:sz w:val="20"/>
               </w:rPr>
-              <w:t>detail.work</w:t>
+              <w:t>detail.road</w:t>
             </w:r>
             <w:proofErr w:type="gramEnd"/>
             <w:r>
               <w:rPr>
                 <w:sz w:val="20"/>
               </w:rPr>
-              <w:t>_updates.road_name</w:t>
+              <w:t>_name</w:t>
             </w:r>
             <w:proofErr w:type="spellEnd"/>
           </w:p>
@@ -3768,25 +3793,25 @@
               </w:rPr>
             </w:pPr>
             <w:proofErr w:type="spellStart"/>
-            <w:r>
-              <w:rPr>
-                <w:sz w:val="20"/>
-              </w:rPr>
-              <w:t>work_</w:t>
-            </w:r>
             <w:proofErr w:type="gramStart"/>
             <w:r>
               <w:rPr>
                 <w:sz w:val="20"/>
               </w:rPr>
-              <w:t>updates.schedules</w:t>
+              <w:t>detail</w:t>
+            </w:r>
+            <w:r>
+              <w:rPr>
+                <w:sz w:val="20"/>
+              </w:rPr>
+              <w:t>.road</w:t>
             </w:r>
             <w:proofErr w:type="gramEnd"/>
             <w:r>
               <w:rPr>
                 <w:sz w:val="20"/>
               </w:rPr>
-              <w:t>.road_number</w:t>
+              <w:t>_number</w:t>
             </w:r>
             <w:proofErr w:type="spellEnd"/>
           </w:p>
@@ -3805,25 +3830,25 @@
               </w:rPr>
             </w:pPr>
             <w:proofErr w:type="spellStart"/>
-            <w:r>
-              <w:rPr>
-                <w:sz w:val="20"/>
-              </w:rPr>
-              <w:t>work_</w:t>
-            </w:r>
             <w:proofErr w:type="gramStart"/>
             <w:r>
               <w:rPr>
                 <w:sz w:val="20"/>
               </w:rPr>
-              <w:t>updates.schedules</w:t>
+              <w:t>detail</w:t>
+            </w:r>
+            <w:r>
+              <w:rPr>
+                <w:sz w:val="20"/>
+              </w:rPr>
+              <w:t>.road</w:t>
             </w:r>
             <w:proofErr w:type="gramEnd"/>
             <w:r>
               <w:rPr>
                 <w:sz w:val="20"/>
               </w:rPr>
-              <w:t>.road_number</w:t>
+              <w:t>_number</w:t>
             </w:r>
             <w:proofErr w:type="spellEnd"/>
           </w:p>
@@ -4023,13 +4048,21 @@
               </w:rPr>
             </w:pPr>
             <w:proofErr w:type="spellStart"/>
-            <w:r>
-              <w:rPr>
-                <w:sz w:val="20"/>
-              </w:rPr>
-              <w:t>Schedules.direction</w:t>
-            </w:r>
-            <w:proofErr w:type="spellEnd"/>
+            <w:proofErr w:type="gramStart"/>
+            <w:r>
+              <w:rPr>
+                <w:sz w:val="20"/>
+              </w:rPr>
+              <w:t>detail</w:t>
+            </w:r>
+            <w:r>
+              <w:rPr>
+                <w:sz w:val="20"/>
+              </w:rPr>
+              <w:t>.direction</w:t>
+            </w:r>
+            <w:proofErr w:type="spellEnd"/>
+            <w:proofErr w:type="gramEnd"/>
           </w:p>
         </w:tc>
         <w:tc>
@@ -4045,13 +4078,21 @@
               </w:rPr>
             </w:pPr>
             <w:proofErr w:type="spellStart"/>
-            <w:r>
-              <w:rPr>
-                <w:sz w:val="20"/>
-              </w:rPr>
-              <w:t>Schedules.direction</w:t>
-            </w:r>
-            <w:proofErr w:type="spellEnd"/>
+            <w:proofErr w:type="gramStart"/>
+            <w:r>
+              <w:rPr>
+                <w:sz w:val="20"/>
+              </w:rPr>
+              <w:t>detail</w:t>
+            </w:r>
+            <w:r>
+              <w:rPr>
+                <w:sz w:val="20"/>
+              </w:rPr>
+              <w:t>.direction</w:t>
+            </w:r>
+            <w:proofErr w:type="spellEnd"/>
+            <w:proofErr w:type="gramEnd"/>
           </w:p>
         </w:tc>
       </w:tr>
@@ -4635,44 +4676,47 @@
         <w:tc>
           <w:tcPr>
             <w:tcW w:w="2078" w:type="dxa"/>
-          </w:tcPr>
-          <w:p>
-            <w:pPr>
-              <w:pStyle w:val="TableParagraph"/>
-              <w:rPr>
-                <w:sz w:val="20"/>
-              </w:rPr>
-            </w:pPr>
-            <w:r>
-              <w:rPr>
-                <w:sz w:val="20"/>
-              </w:rPr>
-              <w:t>-</w:t>
+            <w:shd w:val="clear" w:color="auto" w:fill="DFDFDF" w:themeFill="background2" w:themeFillShade="E6"/>
+          </w:tcPr>
+          <w:p>
+            <w:pPr>
+              <w:pStyle w:val="TableParagraph"/>
+              <w:rPr>
+                <w:sz w:val="20"/>
+              </w:rPr>
+            </w:pPr>
+            <w:r>
+              <w:rPr>
+                <w:sz w:val="20"/>
+              </w:rPr>
+              <w:t>estimated</w:t>
             </w:r>
           </w:p>
         </w:tc>
         <w:tc>
           <w:tcPr>
             <w:tcW w:w="1711" w:type="dxa"/>
-          </w:tcPr>
-          <w:p>
-            <w:pPr>
-              <w:pStyle w:val="TableParagraph"/>
-              <w:rPr>
-                <w:sz w:val="20"/>
-              </w:rPr>
-            </w:pPr>
-            <w:r>
-              <w:rPr>
-                <w:sz w:val="20"/>
-              </w:rPr>
-              <w:t>-</w:t>
+            <w:shd w:val="clear" w:color="auto" w:fill="DFDFDF" w:themeFill="background2" w:themeFillShade="E6"/>
+          </w:tcPr>
+          <w:p>
+            <w:pPr>
+              <w:pStyle w:val="TableParagraph"/>
+              <w:rPr>
+                <w:sz w:val="20"/>
+              </w:rPr>
+            </w:pPr>
+            <w:r>
+              <w:rPr>
+                <w:sz w:val="20"/>
+              </w:rPr>
+              <w:t>estimated</w:t>
             </w:r>
           </w:p>
         </w:tc>
         <w:tc>
           <w:tcPr>
             <w:tcW w:w="1626" w:type="dxa"/>
+            <w:shd w:val="clear" w:color="auto" w:fill="DFDFDF" w:themeFill="background2" w:themeFillShade="E6"/>
           </w:tcPr>
           <w:p>
             <w:pPr>
@@ -4687,13 +4731,14 @@
               <w:rPr>
                 <w:sz w:val="20"/>
               </w:rPr>
-              <w:t>-</w:t>
+              <w:t>estimated</w:t>
             </w:r>
           </w:p>
         </w:tc>
         <w:tc>
           <w:tcPr>
             <w:tcW w:w="1626" w:type="dxa"/>
+            <w:shd w:val="clear" w:color="auto" w:fill="DFDFDF" w:themeFill="background2" w:themeFillShade="E6"/>
           </w:tcPr>
           <w:p>
             <w:pPr>
@@ -4708,7 +4753,7 @@
               <w:rPr>
                 <w:sz w:val="20"/>
               </w:rPr>
-              <w:t>-</w:t>
+              <w:t>estimated</w:t>
             </w:r>
           </w:p>
         </w:tc>
@@ -4760,44 +4805,47 @@
         <w:tc>
           <w:tcPr>
             <w:tcW w:w="2078" w:type="dxa"/>
-          </w:tcPr>
-          <w:p>
-            <w:pPr>
-              <w:pStyle w:val="TableParagraph"/>
-              <w:rPr>
-                <w:sz w:val="20"/>
-              </w:rPr>
-            </w:pPr>
-            <w:r>
-              <w:rPr>
-                <w:sz w:val="20"/>
-              </w:rPr>
-              <w:t>-</w:t>
+            <w:shd w:val="clear" w:color="auto" w:fill="DFDFDF" w:themeFill="background2" w:themeFillShade="E6"/>
+          </w:tcPr>
+          <w:p>
+            <w:pPr>
+              <w:pStyle w:val="TableParagraph"/>
+              <w:rPr>
+                <w:sz w:val="20"/>
+              </w:rPr>
+            </w:pPr>
+            <w:r>
+              <w:rPr>
+                <w:sz w:val="20"/>
+              </w:rPr>
+              <w:t>estimated</w:t>
             </w:r>
           </w:p>
         </w:tc>
         <w:tc>
           <w:tcPr>
             <w:tcW w:w="1711" w:type="dxa"/>
-          </w:tcPr>
-          <w:p>
-            <w:pPr>
-              <w:pStyle w:val="TableParagraph"/>
-              <w:rPr>
-                <w:sz w:val="20"/>
-              </w:rPr>
-            </w:pPr>
-            <w:r>
-              <w:rPr>
-                <w:sz w:val="20"/>
-              </w:rPr>
-              <w:t>-</w:t>
+            <w:shd w:val="clear" w:color="auto" w:fill="DFDFDF" w:themeFill="background2" w:themeFillShade="E6"/>
+          </w:tcPr>
+          <w:p>
+            <w:pPr>
+              <w:pStyle w:val="TableParagraph"/>
+              <w:rPr>
+                <w:sz w:val="20"/>
+              </w:rPr>
+            </w:pPr>
+            <w:r>
+              <w:rPr>
+                <w:sz w:val="20"/>
+              </w:rPr>
+              <w:t>estimated</w:t>
             </w:r>
           </w:p>
         </w:tc>
         <w:tc>
           <w:tcPr>
             <w:tcW w:w="1626" w:type="dxa"/>
+            <w:shd w:val="clear" w:color="auto" w:fill="DFDFDF" w:themeFill="background2" w:themeFillShade="E6"/>
           </w:tcPr>
           <w:p>
             <w:pPr>
@@ -4812,13 +4860,14 @@
               <w:rPr>
                 <w:sz w:val="20"/>
               </w:rPr>
-              <w:t>-</w:t>
+              <w:t>estimated</w:t>
             </w:r>
           </w:p>
         </w:tc>
         <w:tc>
           <w:tcPr>
             <w:tcW w:w="1626" w:type="dxa"/>
+            <w:shd w:val="clear" w:color="auto" w:fill="DFDFDF" w:themeFill="background2" w:themeFillShade="E6"/>
           </w:tcPr>
           <w:p>
             <w:pPr>
@@ -4833,7 +4882,7 @@
               <w:rPr>
                 <w:sz w:val="20"/>
               </w:rPr>
-              <w:t>-</w:t>
+              <w:t>estimated</w:t>
             </w:r>
           </w:p>
         </w:tc>
@@ -5187,12 +5236,16 @@
                 <w:sz w:val="20"/>
               </w:rPr>
             </w:pPr>
-            <w:r>
-              <w:rPr>
-                <w:sz w:val="20"/>
-              </w:rPr>
-              <w:t>-</w:t>
-            </w:r>
+            <w:proofErr w:type="spellStart"/>
+            <w:proofErr w:type="gramStart"/>
+            <w:r>
+              <w:rPr>
+                <w:sz w:val="20"/>
+              </w:rPr>
+              <w:t>incident.stattime</w:t>
+            </w:r>
+            <w:proofErr w:type="spellEnd"/>
+            <w:proofErr w:type="gramEnd"/>
           </w:p>
         </w:tc>
         <w:tc>
@@ -5207,12 +5260,14 @@
                 <w:sz w:val="20"/>
               </w:rPr>
             </w:pPr>
-            <w:r>
-              <w:rPr>
-                <w:sz w:val="20"/>
-              </w:rPr>
-              <w:t>-</w:t>
-            </w:r>
+            <w:proofErr w:type="spellStart"/>
+            <w:r>
+              <w:rPr>
+                <w:sz w:val="20"/>
+              </w:rPr>
+              <w:t>Alert.ReportedTime</w:t>
+            </w:r>
+            <w:proofErr w:type="spellEnd"/>
           </w:p>
         </w:tc>
         <w:tc>
@@ -5228,12 +5283,22 @@
                 <w:sz w:val="20"/>
               </w:rPr>
             </w:pPr>
-            <w:r>
-              <w:rPr>
-                <w:sz w:val="20"/>
-              </w:rPr>
-              <w:t>-</w:t>
-            </w:r>
+            <w:proofErr w:type="spellStart"/>
+            <w:proofErr w:type="gramStart"/>
+            <w:r>
+              <w:rPr>
+                <w:sz w:val="20"/>
+              </w:rPr>
+              <w:t>header.start</w:t>
+            </w:r>
+            <w:proofErr w:type="gramEnd"/>
+            <w:r>
+              <w:rPr>
+                <w:sz w:val="20"/>
+              </w:rPr>
+              <w:t>_timestamp</w:t>
+            </w:r>
+            <w:proofErr w:type="spellEnd"/>
           </w:p>
         </w:tc>
         <w:tc>
@@ -5249,12 +5314,22 @@
                 <w:sz w:val="20"/>
               </w:rPr>
             </w:pPr>
-            <w:r>
-              <w:rPr>
-                <w:sz w:val="20"/>
-              </w:rPr>
-              <w:t>-</w:t>
-            </w:r>
+            <w:proofErr w:type="spellStart"/>
+            <w:proofErr w:type="gramStart"/>
+            <w:r>
+              <w:rPr>
+                <w:sz w:val="20"/>
+              </w:rPr>
+              <w:t>header.start</w:t>
+            </w:r>
+            <w:proofErr w:type="gramEnd"/>
+            <w:r>
+              <w:rPr>
+                <w:sz w:val="20"/>
+              </w:rPr>
+              <w:t>_timestamp</w:t>
+            </w:r>
+            <w:proofErr w:type="spellEnd"/>
           </w:p>
         </w:tc>
       </w:tr>
@@ -5317,8 +5392,22 @@
               <w:rPr>
                 <w:sz w:val="20"/>
               </w:rPr>
-              <w:t>-</w:t>
-            </w:r>
+              <w:t>incident.</w:t>
+            </w:r>
+            <w:r>
+              <w:rPr>
+                <w:sz w:val="20"/>
+              </w:rPr>
+              <w:t xml:space="preserve"> </w:t>
+            </w:r>
+            <w:proofErr w:type="spellStart"/>
+            <w:r>
+              <w:rPr>
+                <w:sz w:val="20"/>
+              </w:rPr>
+              <w:t>endtime</w:t>
+            </w:r>
+            <w:proofErr w:type="spellEnd"/>
           </w:p>
         </w:tc>
         <w:tc>
@@ -5333,12 +5422,14 @@
                 <w:sz w:val="20"/>
               </w:rPr>
             </w:pPr>
-            <w:r>
-              <w:rPr>
-                <w:sz w:val="20"/>
-              </w:rPr>
-              <w:t>-</w:t>
-            </w:r>
+            <w:proofErr w:type="spellStart"/>
+            <w:r>
+              <w:rPr>
+                <w:sz w:val="20"/>
+              </w:rPr>
+              <w:t>Alert.ExpectedEndTime</w:t>
+            </w:r>
+            <w:proofErr w:type="spellEnd"/>
           </w:p>
         </w:tc>
         <w:tc>
@@ -5358,8 +5449,22 @@
               <w:rPr>
                 <w:sz w:val="20"/>
               </w:rPr>
-              <w:t>-</w:t>
-            </w:r>
+              <w:t>header.</w:t>
+            </w:r>
+            <w:r>
+              <w:rPr>
+                <w:sz w:val="20"/>
+              </w:rPr>
+              <w:t xml:space="preserve"> </w:t>
+            </w:r>
+            <w:proofErr w:type="spellStart"/>
+            <w:r>
+              <w:rPr>
+                <w:sz w:val="20"/>
+              </w:rPr>
+              <w:t>end_timestamp</w:t>
+            </w:r>
+            <w:proofErr w:type="spellEnd"/>
           </w:p>
         </w:tc>
         <w:tc>
@@ -5379,8 +5484,16 @@
               <w:rPr>
                 <w:sz w:val="20"/>
               </w:rPr>
-              <w:t>-</w:t>
-            </w:r>
+              <w:t xml:space="preserve">header. </w:t>
+            </w:r>
+            <w:proofErr w:type="spellStart"/>
+            <w:r>
+              <w:rPr>
+                <w:sz w:val="20"/>
+              </w:rPr>
+              <w:t>end_timestamp</w:t>
+            </w:r>
+            <w:proofErr w:type="spellEnd"/>
           </w:p>
         </w:tc>
       </w:tr>
@@ -6283,27 +6396,21 @@
               </w:rPr>
             </w:pPr>
             <w:proofErr w:type="spellStart"/>
-            <w:r>
-              <w:rPr>
-                <w:sz w:val="20"/>
-              </w:rPr>
-              <w:t>Work_</w:t>
-            </w:r>
             <w:proofErr w:type="gramStart"/>
             <w:r>
               <w:rPr>
                 <w:sz w:val="20"/>
               </w:rPr>
-              <w:t>updates.schedules</w:t>
-            </w:r>
+              <w:t>header</w:t>
+            </w:r>
+            <w:r>
+              <w:rPr>
+                <w:sz w:val="20"/>
+              </w:rPr>
+              <w:t>.description</w:t>
+            </w:r>
+            <w:proofErr w:type="spellEnd"/>
             <w:proofErr w:type="gramEnd"/>
-            <w:r>
-              <w:rPr>
-                <w:sz w:val="20"/>
-              </w:rPr>
-              <w:t>.description</w:t>
-            </w:r>
-            <w:proofErr w:type="spellEnd"/>
           </w:p>
         </w:tc>
         <w:tc>
@@ -6320,27 +6427,21 @@
               </w:rPr>
             </w:pPr>
             <w:proofErr w:type="spellStart"/>
-            <w:r>
-              <w:rPr>
-                <w:sz w:val="20"/>
-              </w:rPr>
-              <w:t>Work_</w:t>
-            </w:r>
             <w:proofErr w:type="gramStart"/>
             <w:r>
               <w:rPr>
                 <w:sz w:val="20"/>
               </w:rPr>
-              <w:t>updates.schedules</w:t>
-            </w:r>
+              <w:t>header.d</w:t>
+            </w:r>
+            <w:r>
+              <w:rPr>
+                <w:sz w:val="20"/>
+              </w:rPr>
+              <w:t>escription</w:t>
+            </w:r>
+            <w:proofErr w:type="spellEnd"/>
             <w:proofErr w:type="gramEnd"/>
-            <w:r>
-              <w:rPr>
-                <w:sz w:val="20"/>
-              </w:rPr>
-              <w:t>.description</w:t>
-            </w:r>
-            <w:proofErr w:type="spellEnd"/>
           </w:p>
         </w:tc>
       </w:tr>
@@ -6447,11 +6548,25 @@
               </w:rPr>
             </w:pPr>
             <w:proofErr w:type="spellStart"/>
-            <w:r>
-              <w:rPr>
-                <w:sz w:val="20"/>
-              </w:rPr>
-              <w:t>collection_timestamp</w:t>
+            <w:proofErr w:type="gramStart"/>
+            <w:r>
+              <w:rPr>
+                <w:sz w:val="20"/>
+              </w:rPr>
+              <w:t>source.</w:t>
+            </w:r>
+            <w:r>
+              <w:rPr>
+                <w:sz w:val="20"/>
+              </w:rPr>
+              <w:t>collection</w:t>
+            </w:r>
+            <w:proofErr w:type="gramEnd"/>
+            <w:r>
+              <w:rPr>
+                <w:sz w:val="20"/>
+              </w:rPr>
+              <w:t>_timestamp</w:t>
             </w:r>
             <w:proofErr w:type="spellEnd"/>
           </w:p>
@@ -6470,11 +6585,25 @@
               </w:rPr>
             </w:pPr>
             <w:proofErr w:type="spellStart"/>
-            <w:r>
-              <w:rPr>
-                <w:sz w:val="20"/>
-              </w:rPr>
-              <w:t>collection_timestamp</w:t>
+            <w:proofErr w:type="gramStart"/>
+            <w:r>
+              <w:rPr>
+                <w:sz w:val="20"/>
+              </w:rPr>
+              <w:t>source.</w:t>
+            </w:r>
+            <w:r>
+              <w:rPr>
+                <w:sz w:val="20"/>
+              </w:rPr>
+              <w:t>collection</w:t>
+            </w:r>
+            <w:proofErr w:type="gramEnd"/>
+            <w:r>
+              <w:rPr>
+                <w:sz w:val="20"/>
+              </w:rPr>
+              <w:t>_timestamp</w:t>
             </w:r>
             <w:proofErr w:type="spellEnd"/>
           </w:p>
@@ -8227,7 +8356,7 @@
               <w:rPr>
                 <w:sz w:val="20"/>
               </w:rPr>
-              <w:t>details.work</w:t>
+              <w:t>detail.work</w:t>
             </w:r>
             <w:proofErr w:type="gramEnd"/>
             <w:r>
@@ -8259,7 +8388,7 @@
               <w:rPr>
                 <w:sz w:val="20"/>
               </w:rPr>
-              <w:t>details.work</w:t>
+              <w:t>detail.work</w:t>
             </w:r>
             <w:proofErr w:type="gramEnd"/>
             <w:r>
@@ -8289,7 +8418,7 @@
     <w:tbl>
       <w:tblPr>
         <w:tblpPr w:leftFromText="180" w:rightFromText="180" w:vertAnchor="text" w:horzAnchor="margin" w:tblpY="-889"/>
-        <w:tblW w:w="9934" w:type="dxa"/>
+        <w:tblW w:w="9990" w:type="dxa"/>
         <w:tblBorders>
           <w:top w:val="single" w:sz="4" w:space="0" w:color="999999"/>
           <w:left w:val="single" w:sz="4" w:space="0" w:color="999999"/>
@@ -8306,12 +8435,12 @@
         <w:tblLook w:val="01E0" w:firstRow="1" w:lastRow="1" w:firstColumn="1" w:lastColumn="1" w:noHBand="0" w:noVBand="0"/>
       </w:tblPr>
       <w:tblGrid>
-        <w:gridCol w:w="1108"/>
-        <w:gridCol w:w="1782"/>
-        <w:gridCol w:w="2079"/>
-        <w:gridCol w:w="1711"/>
-        <w:gridCol w:w="1627"/>
-        <w:gridCol w:w="1627"/>
+        <w:gridCol w:w="1114"/>
+        <w:gridCol w:w="1792"/>
+        <w:gridCol w:w="2091"/>
+        <w:gridCol w:w="1721"/>
+        <w:gridCol w:w="1636"/>
+        <w:gridCol w:w="1636"/>
       </w:tblGrid>
       <w:tr>
         <w:trPr>
@@ -8319,7 +8448,7 @@
         </w:trPr>
         <w:tc>
           <w:tcPr>
-            <w:tcW w:w="1108" w:type="dxa"/>
+            <w:tcW w:w="1114" w:type="dxa"/>
             <w:vMerge w:val="restart"/>
             <w:shd w:val="clear" w:color="auto" w:fill="FFFF00"/>
           </w:tcPr>
@@ -8337,7 +8466,7 @@
         </w:tc>
         <w:tc>
           <w:tcPr>
-            <w:tcW w:w="1782" w:type="dxa"/>
+            <w:tcW w:w="1792" w:type="dxa"/>
           </w:tcPr>
           <w:p>
             <w:pPr>
@@ -8358,7 +8487,7 @@
         </w:tc>
         <w:tc>
           <w:tcPr>
-            <w:tcW w:w="2079" w:type="dxa"/>
+            <w:tcW w:w="2091" w:type="dxa"/>
           </w:tcPr>
           <w:p>
             <w:pPr>
@@ -8377,7 +8506,7 @@
         </w:tc>
         <w:tc>
           <w:tcPr>
-            <w:tcW w:w="1711" w:type="dxa"/>
+            <w:tcW w:w="1721" w:type="dxa"/>
           </w:tcPr>
           <w:p>
             <w:pPr>
@@ -8396,7 +8525,7 @@
         </w:tc>
         <w:tc>
           <w:tcPr>
-            <w:tcW w:w="1627" w:type="dxa"/>
+            <w:tcW w:w="1636" w:type="dxa"/>
           </w:tcPr>
           <w:p>
             <w:pPr>
@@ -8417,7 +8546,7 @@
         </w:tc>
         <w:tc>
           <w:tcPr>
-            <w:tcW w:w="1627" w:type="dxa"/>
+            <w:tcW w:w="1636" w:type="dxa"/>
           </w:tcPr>
           <w:p>
             <w:pPr>
@@ -8443,7 +8572,7 @@
         </w:trPr>
         <w:tc>
           <w:tcPr>
-            <w:tcW w:w="1108" w:type="dxa"/>
+            <w:tcW w:w="1114" w:type="dxa"/>
             <w:vMerge/>
             <w:tcBorders>
               <w:top w:val="nil"/>
@@ -8461,7 +8590,7 @@
         </w:tc>
         <w:tc>
           <w:tcPr>
-            <w:tcW w:w="1782" w:type="dxa"/>
+            <w:tcW w:w="1792" w:type="dxa"/>
           </w:tcPr>
           <w:p>
             <w:pPr>
@@ -8482,7 +8611,7 @@
         </w:tc>
         <w:tc>
           <w:tcPr>
-            <w:tcW w:w="2079" w:type="dxa"/>
+            <w:tcW w:w="2091" w:type="dxa"/>
           </w:tcPr>
           <w:p>
             <w:pPr>
@@ -8501,7 +8630,7 @@
         </w:tc>
         <w:tc>
           <w:tcPr>
-            <w:tcW w:w="1711" w:type="dxa"/>
+            <w:tcW w:w="1721" w:type="dxa"/>
           </w:tcPr>
           <w:p>
             <w:pPr>
@@ -8520,7 +8649,7 @@
         </w:tc>
         <w:tc>
           <w:tcPr>
-            <w:tcW w:w="1627" w:type="dxa"/>
+            <w:tcW w:w="1636" w:type="dxa"/>
           </w:tcPr>
           <w:p>
             <w:pPr>
@@ -8541,7 +8670,7 @@
         </w:tc>
         <w:tc>
           <w:tcPr>
-            <w:tcW w:w="1627" w:type="dxa"/>
+            <w:tcW w:w="1636" w:type="dxa"/>
           </w:tcPr>
           <w:p>
             <w:pPr>
@@ -8696,7 +8825,7 @@
         <w:tc>
           <w:tcPr>
             <w:tcW w:w="1258" w:type="dxa"/>
-            <w:shd w:val="clear" w:color="auto" w:fill="A6A6A6" w:themeFill="background1" w:themeFillShade="A6"/>
+            <w:shd w:val="clear" w:color="auto" w:fill="DFDFDF" w:themeFill="background2" w:themeFillShade="E6"/>
           </w:tcPr>
           <w:p>
             <w:pPr>

</xml_diff>

<commit_message>
Re-organized documentation, added --version command to all translators. Updated README
</commit_message>
<xml_diff>
--- a/translator/docs/WZDx Translator Field Mappings.docx
+++ b/translator/docs/WZDx Translator Field Mappings.docx
@@ -345,9 +345,9 @@
         <w:gridCol w:w="1116"/>
         <w:gridCol w:w="1795"/>
         <w:gridCol w:w="2094"/>
-        <w:gridCol w:w="1724"/>
-        <w:gridCol w:w="1335"/>
-        <w:gridCol w:w="1944"/>
+        <w:gridCol w:w="1810"/>
+        <w:gridCol w:w="1710"/>
+        <w:gridCol w:w="1483"/>
       </w:tblGrid>
       <w:tr>
         <w:trPr>
@@ -434,7 +434,7 @@
         </w:tc>
         <w:tc>
           <w:tcPr>
-            <w:tcW w:w="1724" w:type="dxa"/>
+            <w:tcW w:w="1810" w:type="dxa"/>
             <w:tcBorders>
               <w:bottom w:val="single" w:sz="12" w:space="0" w:color="666666"/>
             </w:tcBorders>
@@ -454,14 +454,14 @@
                 <w:b/>
                 <w:sz w:val="20"/>
               </w:rPr>
-              <w:t>Cotrip</w:t>
-            </w:r>
-            <w:proofErr w:type="spellEnd"/>
-          </w:p>
-        </w:tc>
-        <w:tc>
-          <w:tcPr>
-            <w:tcW w:w="1335" w:type="dxa"/>
+              <w:t>Navjoy</w:t>
+            </w:r>
+            <w:proofErr w:type="spellEnd"/>
+          </w:p>
+        </w:tc>
+        <w:tc>
+          <w:tcPr>
+            <w:tcW w:w="1710" w:type="dxa"/>
             <w:tcBorders>
               <w:bottom w:val="single" w:sz="12" w:space="0" w:color="666666"/>
             </w:tcBorders>
@@ -476,18 +476,20 @@
                 <w:sz w:val="20"/>
               </w:rPr>
             </w:pPr>
+            <w:proofErr w:type="spellStart"/>
             <w:r>
               <w:rPr>
                 <w:b/>
                 <w:sz w:val="20"/>
               </w:rPr>
-              <w:t>CDOT</w:t>
-            </w:r>
-          </w:p>
-        </w:tc>
-        <w:tc>
-          <w:tcPr>
-            <w:tcW w:w="1944" w:type="dxa"/>
+              <w:t>COtrip</w:t>
+            </w:r>
+            <w:proofErr w:type="spellEnd"/>
+          </w:p>
+        </w:tc>
+        <w:tc>
+          <w:tcPr>
+            <w:tcW w:w="1483" w:type="dxa"/>
             <w:tcBorders>
               <w:bottom w:val="single" w:sz="12" w:space="0" w:color="666666"/>
             </w:tcBorders>
@@ -617,7 +619,7 @@
         </w:tc>
         <w:tc>
           <w:tcPr>
-            <w:tcW w:w="1724" w:type="dxa"/>
+            <w:tcW w:w="1810" w:type="dxa"/>
             <w:tcBorders>
               <w:top w:val="single" w:sz="12" w:space="0" w:color="666666"/>
             </w:tcBorders>
@@ -641,7 +643,7 @@
         </w:tc>
         <w:tc>
           <w:tcPr>
-            <w:tcW w:w="1335" w:type="dxa"/>
+            <w:tcW w:w="1710" w:type="dxa"/>
             <w:tcBorders>
               <w:top w:val="single" w:sz="12" w:space="0" w:color="666666"/>
             </w:tcBorders>
@@ -666,7 +668,7 @@
         </w:tc>
         <w:tc>
           <w:tcPr>
-            <w:tcW w:w="1944" w:type="dxa"/>
+            <w:tcW w:w="1483" w:type="dxa"/>
             <w:tcBorders>
               <w:top w:val="single" w:sz="12" w:space="0" w:color="666666"/>
             </w:tcBorders>
@@ -770,21 +772,21 @@
         </w:tc>
         <w:tc>
           <w:tcPr>
-            <w:tcW w:w="1724" w:type="dxa"/>
-          </w:tcPr>
-          <w:p>
-            <w:pPr>
-              <w:pStyle w:val="TableParagraph"/>
-              <w:spacing w:line="223" w:lineRule="exact"/>
-              <w:rPr>
-                <w:sz w:val="20"/>
-              </w:rPr>
-            </w:pPr>
-          </w:p>
-        </w:tc>
-        <w:tc>
-          <w:tcPr>
-            <w:tcW w:w="1335" w:type="dxa"/>
+            <w:tcW w:w="1810" w:type="dxa"/>
+          </w:tcPr>
+          <w:p>
+            <w:pPr>
+              <w:pStyle w:val="TableParagraph"/>
+              <w:spacing w:line="223" w:lineRule="exact"/>
+              <w:rPr>
+                <w:sz w:val="20"/>
+              </w:rPr>
+            </w:pPr>
+          </w:p>
+        </w:tc>
+        <w:tc>
+          <w:tcPr>
+            <w:tcW w:w="1710" w:type="dxa"/>
           </w:tcPr>
           <w:p>
             <w:pPr>
@@ -799,7 +801,7 @@
         </w:tc>
         <w:tc>
           <w:tcPr>
-            <w:tcW w:w="1944" w:type="dxa"/>
+            <w:tcW w:w="1483" w:type="dxa"/>
           </w:tcPr>
           <w:p>
             <w:pPr>
@@ -892,7 +894,7 @@
         </w:tc>
         <w:tc>
           <w:tcPr>
-            <w:tcW w:w="1724" w:type="dxa"/>
+            <w:tcW w:w="1810" w:type="dxa"/>
             <w:shd w:val="clear" w:color="auto" w:fill="DFDFDF" w:themeFill="background2" w:themeFillShade="E6"/>
           </w:tcPr>
           <w:p>
@@ -914,7 +916,7 @@
         </w:tc>
         <w:tc>
           <w:tcPr>
-            <w:tcW w:w="1335" w:type="dxa"/>
+            <w:tcW w:w="1710" w:type="dxa"/>
             <w:shd w:val="clear" w:color="auto" w:fill="DFDFDF" w:themeFill="background2" w:themeFillShade="E6"/>
           </w:tcPr>
           <w:p>
@@ -935,7 +937,7 @@
         </w:tc>
         <w:tc>
           <w:tcPr>
-            <w:tcW w:w="1944" w:type="dxa"/>
+            <w:tcW w:w="1483" w:type="dxa"/>
             <w:shd w:val="clear" w:color="auto" w:fill="DFDFDF" w:themeFill="background2" w:themeFillShade="E6"/>
           </w:tcPr>
           <w:p>
@@ -1037,7 +1039,7 @@
         </w:tc>
         <w:tc>
           <w:tcPr>
-            <w:tcW w:w="1724" w:type="dxa"/>
+            <w:tcW w:w="1810" w:type="dxa"/>
             <w:shd w:val="clear" w:color="auto" w:fill="DFDFDF" w:themeFill="background2" w:themeFillShade="E6"/>
           </w:tcPr>
           <w:p>
@@ -1074,7 +1076,7 @@
         </w:tc>
         <w:tc>
           <w:tcPr>
-            <w:tcW w:w="1335" w:type="dxa"/>
+            <w:tcW w:w="1710" w:type="dxa"/>
             <w:shd w:val="clear" w:color="auto" w:fill="DFDFDF" w:themeFill="background2" w:themeFillShade="E6"/>
           </w:tcPr>
           <w:p>
@@ -1112,7 +1114,7 @@
         </w:tc>
         <w:tc>
           <w:tcPr>
-            <w:tcW w:w="1944" w:type="dxa"/>
+            <w:tcW w:w="1483" w:type="dxa"/>
             <w:shd w:val="clear" w:color="auto" w:fill="DFDFDF" w:themeFill="background2" w:themeFillShade="E6"/>
           </w:tcPr>
           <w:p>
@@ -1213,7 +1215,7 @@
         </w:tc>
         <w:tc>
           <w:tcPr>
-            <w:tcW w:w="1724" w:type="dxa"/>
+            <w:tcW w:w="1810" w:type="dxa"/>
             <w:shd w:val="clear" w:color="auto" w:fill="DFDFDF" w:themeFill="background2" w:themeFillShade="E6"/>
           </w:tcPr>
           <w:p>
@@ -1235,7 +1237,7 @@
         </w:tc>
         <w:tc>
           <w:tcPr>
-            <w:tcW w:w="1335" w:type="dxa"/>
+            <w:tcW w:w="1710" w:type="dxa"/>
             <w:shd w:val="clear" w:color="auto" w:fill="DFDFDF" w:themeFill="background2" w:themeFillShade="E6"/>
           </w:tcPr>
           <w:p>
@@ -1256,7 +1258,7 @@
         </w:tc>
         <w:tc>
           <w:tcPr>
-            <w:tcW w:w="1944" w:type="dxa"/>
+            <w:tcW w:w="1483" w:type="dxa"/>
             <w:shd w:val="clear" w:color="auto" w:fill="DFDFDF" w:themeFill="background2" w:themeFillShade="E6"/>
           </w:tcPr>
           <w:p>
@@ -1339,7 +1341,7 @@
         </w:tc>
         <w:tc>
           <w:tcPr>
-            <w:tcW w:w="1724" w:type="dxa"/>
+            <w:tcW w:w="1810" w:type="dxa"/>
           </w:tcPr>
           <w:p>
             <w:pPr>
@@ -1358,7 +1360,7 @@
         </w:tc>
         <w:tc>
           <w:tcPr>
-            <w:tcW w:w="1335" w:type="dxa"/>
+            <w:tcW w:w="1710" w:type="dxa"/>
           </w:tcPr>
           <w:p>
             <w:pPr>
@@ -1379,7 +1381,7 @@
         </w:tc>
         <w:tc>
           <w:tcPr>
-            <w:tcW w:w="1944" w:type="dxa"/>
+            <w:tcW w:w="1483" w:type="dxa"/>
           </w:tcPr>
           <w:p>
             <w:pPr>
@@ -1459,13 +1461,19 @@
               <w:rPr>
                 <w:sz w:val="20"/>
               </w:rPr>
-              <w:t>3.0</w:t>
-            </w:r>
-          </w:p>
-        </w:tc>
-        <w:tc>
-          <w:tcPr>
-            <w:tcW w:w="1724" w:type="dxa"/>
+              <w:t>3.</w:t>
+            </w:r>
+            <w:r>
+              <w:rPr>
+                <w:sz w:val="20"/>
+              </w:rPr>
+              <w:t>1</w:t>
+            </w:r>
+          </w:p>
+        </w:tc>
+        <w:tc>
+          <w:tcPr>
+            <w:tcW w:w="1810" w:type="dxa"/>
             <w:shd w:val="clear" w:color="auto" w:fill="DFDFDF" w:themeFill="background2" w:themeFillShade="E6"/>
           </w:tcPr>
           <w:p>
@@ -1480,13 +1488,19 @@
               <w:rPr>
                 <w:sz w:val="20"/>
               </w:rPr>
-              <w:t>3.0</w:t>
-            </w:r>
-          </w:p>
-        </w:tc>
-        <w:tc>
-          <w:tcPr>
-            <w:tcW w:w="1335" w:type="dxa"/>
+              <w:t>3.</w:t>
+            </w:r>
+            <w:r>
+              <w:rPr>
+                <w:sz w:val="20"/>
+              </w:rPr>
+              <w:t>1</w:t>
+            </w:r>
+          </w:p>
+        </w:tc>
+        <w:tc>
+          <w:tcPr>
+            <w:tcW w:w="1710" w:type="dxa"/>
             <w:shd w:val="clear" w:color="auto" w:fill="DFDFDF" w:themeFill="background2" w:themeFillShade="E6"/>
           </w:tcPr>
           <w:p>
@@ -1502,13 +1516,19 @@
               <w:rPr>
                 <w:sz w:val="20"/>
               </w:rPr>
-              <w:t>3.0</w:t>
-            </w:r>
-          </w:p>
-        </w:tc>
-        <w:tc>
-          <w:tcPr>
-            <w:tcW w:w="1944" w:type="dxa"/>
+              <w:t>3.</w:t>
+            </w:r>
+            <w:r>
+              <w:rPr>
+                <w:sz w:val="20"/>
+              </w:rPr>
+              <w:t>1</w:t>
+            </w:r>
+          </w:p>
+        </w:tc>
+        <w:tc>
+          <w:tcPr>
+            <w:tcW w:w="1483" w:type="dxa"/>
             <w:shd w:val="clear" w:color="auto" w:fill="DFDFDF" w:themeFill="background2" w:themeFillShade="E6"/>
           </w:tcPr>
           <w:p>
@@ -1524,7 +1544,13 @@
               <w:rPr>
                 <w:sz w:val="20"/>
               </w:rPr>
-              <w:t>3.0</w:t>
+              <w:t>3.</w:t>
+            </w:r>
+            <w:r>
+              <w:rPr>
+                <w:sz w:val="20"/>
+              </w:rPr>
+              <w:t>1</w:t>
             </w:r>
           </w:p>
         </w:tc>
@@ -1621,21 +1647,21 @@
         </w:tc>
         <w:tc>
           <w:tcPr>
-            <w:tcW w:w="1724" w:type="dxa"/>
-          </w:tcPr>
-          <w:p>
-            <w:pPr>
-              <w:pStyle w:val="TableParagraph"/>
-              <w:spacing w:line="223" w:lineRule="exact"/>
-              <w:rPr>
-                <w:sz w:val="20"/>
-              </w:rPr>
-            </w:pPr>
-          </w:p>
-        </w:tc>
-        <w:tc>
-          <w:tcPr>
-            <w:tcW w:w="1335" w:type="dxa"/>
+            <w:tcW w:w="1810" w:type="dxa"/>
+          </w:tcPr>
+          <w:p>
+            <w:pPr>
+              <w:pStyle w:val="TableParagraph"/>
+              <w:spacing w:line="223" w:lineRule="exact"/>
+              <w:rPr>
+                <w:sz w:val="20"/>
+              </w:rPr>
+            </w:pPr>
+          </w:p>
+        </w:tc>
+        <w:tc>
+          <w:tcPr>
+            <w:tcW w:w="1710" w:type="dxa"/>
           </w:tcPr>
           <w:p>
             <w:pPr>
@@ -1650,7 +1676,7 @@
         </w:tc>
         <w:tc>
           <w:tcPr>
-            <w:tcW w:w="1944" w:type="dxa"/>
+            <w:tcW w:w="1483" w:type="dxa"/>
           </w:tcPr>
           <w:p>
             <w:pPr>
@@ -1720,48 +1746,24 @@
                 <w:sz w:val="20"/>
               </w:rPr>
             </w:pPr>
-            <w:proofErr w:type="spellStart"/>
-            <w:r>
-              <w:rPr>
-                <w:spacing w:val="-1"/>
-                <w:sz w:val="20"/>
-              </w:rPr>
-              <w:t>RoadEventsFeedInfo.feed_i</w:t>
-            </w:r>
-            <w:proofErr w:type="spellEnd"/>
-            <w:r>
-              <w:rPr>
-                <w:spacing w:val="-43"/>
-                <w:sz w:val="20"/>
-              </w:rPr>
-              <w:t xml:space="preserve"> </w:t>
-            </w:r>
-            <w:proofErr w:type="spellStart"/>
-            <w:r>
-              <w:rPr>
-                <w:sz w:val="20"/>
-              </w:rPr>
-              <w:t>nfo_id</w:t>
-            </w:r>
-            <w:proofErr w:type="spellEnd"/>
-          </w:p>
-        </w:tc>
-        <w:tc>
-          <w:tcPr>
-            <w:tcW w:w="1724" w:type="dxa"/>
-          </w:tcPr>
-          <w:p>
-            <w:pPr>
-              <w:pStyle w:val="TableParagraph"/>
-              <w:rPr>
-                <w:sz w:val="20"/>
-              </w:rPr>
-            </w:pPr>
-          </w:p>
-        </w:tc>
-        <w:tc>
-          <w:tcPr>
-            <w:tcW w:w="1335" w:type="dxa"/>
+          </w:p>
+        </w:tc>
+        <w:tc>
+          <w:tcPr>
+            <w:tcW w:w="1810" w:type="dxa"/>
+          </w:tcPr>
+          <w:p>
+            <w:pPr>
+              <w:pStyle w:val="TableParagraph"/>
+              <w:rPr>
+                <w:sz w:val="20"/>
+              </w:rPr>
+            </w:pPr>
+          </w:p>
+        </w:tc>
+        <w:tc>
+          <w:tcPr>
+            <w:tcW w:w="1710" w:type="dxa"/>
           </w:tcPr>
           <w:p>
             <w:pPr>
@@ -1775,7 +1777,7 @@
         </w:tc>
         <w:tc>
           <w:tcPr>
-            <w:tcW w:w="1944" w:type="dxa"/>
+            <w:tcW w:w="1483" w:type="dxa"/>
           </w:tcPr>
           <w:p>
             <w:pPr>
@@ -1845,31 +1847,41 @@
                 <w:sz w:val="20"/>
               </w:rPr>
             </w:pPr>
-            <w:r>
-              <w:rPr>
-                <w:sz w:val="20"/>
-              </w:rPr>
-              <w:t>-</w:t>
-            </w:r>
-          </w:p>
-        </w:tc>
-        <w:tc>
-          <w:tcPr>
-            <w:tcW w:w="1724" w:type="dxa"/>
-          </w:tcPr>
-          <w:p>
-            <w:pPr>
-              <w:pStyle w:val="TableParagraph"/>
-              <w:spacing w:line="223" w:lineRule="exact"/>
-              <w:rPr>
-                <w:sz w:val="20"/>
-              </w:rPr>
-            </w:pPr>
-          </w:p>
-        </w:tc>
-        <w:tc>
-          <w:tcPr>
-            <w:tcW w:w="1335" w:type="dxa"/>
+            <w:proofErr w:type="spellStart"/>
+            <w:r>
+              <w:rPr>
+                <w:sz w:val="20"/>
+              </w:rPr>
+              <w:t>iCone</w:t>
+            </w:r>
+            <w:proofErr w:type="spellEnd"/>
+          </w:p>
+        </w:tc>
+        <w:tc>
+          <w:tcPr>
+            <w:tcW w:w="1810" w:type="dxa"/>
+          </w:tcPr>
+          <w:p>
+            <w:pPr>
+              <w:pStyle w:val="TableParagraph"/>
+              <w:spacing w:line="223" w:lineRule="exact"/>
+              <w:rPr>
+                <w:sz w:val="20"/>
+              </w:rPr>
+            </w:pPr>
+            <w:proofErr w:type="spellStart"/>
+            <w:r>
+              <w:rPr>
+                <w:sz w:val="20"/>
+              </w:rPr>
+              <w:t>Navjoy</w:t>
+            </w:r>
+            <w:proofErr w:type="spellEnd"/>
+          </w:p>
+        </w:tc>
+        <w:tc>
+          <w:tcPr>
+            <w:tcW w:w="1710" w:type="dxa"/>
           </w:tcPr>
           <w:p>
             <w:pPr>
@@ -1880,11 +1892,19 @@
                 <w:sz w:val="20"/>
               </w:rPr>
             </w:pPr>
-          </w:p>
-        </w:tc>
-        <w:tc>
-          <w:tcPr>
-            <w:tcW w:w="1944" w:type="dxa"/>
+            <w:proofErr w:type="spellStart"/>
+            <w:r>
+              <w:rPr>
+                <w:sz w:val="20"/>
+              </w:rPr>
+              <w:t>COtrip</w:t>
+            </w:r>
+            <w:proofErr w:type="spellEnd"/>
+          </w:p>
+        </w:tc>
+        <w:tc>
+          <w:tcPr>
+            <w:tcW w:w="1483" w:type="dxa"/>
           </w:tcPr>
           <w:p>
             <w:pPr>
@@ -1895,6 +1915,12 @@
                 <w:sz w:val="20"/>
               </w:rPr>
             </w:pPr>
+            <w:r>
+              <w:rPr>
+                <w:sz w:val="20"/>
+              </w:rPr>
+              <w:t>Salesforce</w:t>
+            </w:r>
           </w:p>
         </w:tc>
       </w:tr>
@@ -1953,17 +1979,11 @@
                 <w:sz w:val="20"/>
               </w:rPr>
             </w:pPr>
-            <w:r>
-              <w:rPr>
-                <w:sz w:val="20"/>
-              </w:rPr>
-              <w:t>-</w:t>
-            </w:r>
-          </w:p>
-        </w:tc>
-        <w:tc>
-          <w:tcPr>
-            <w:tcW w:w="1724" w:type="dxa"/>
+          </w:p>
+        </w:tc>
+        <w:tc>
+          <w:tcPr>
+            <w:tcW w:w="1810" w:type="dxa"/>
           </w:tcPr>
           <w:p>
             <w:pPr>
@@ -1978,7 +1998,7 @@
         </w:tc>
         <w:tc>
           <w:tcPr>
-            <w:tcW w:w="1335" w:type="dxa"/>
+            <w:tcW w:w="1710" w:type="dxa"/>
           </w:tcPr>
           <w:p>
             <w:pPr>
@@ -1992,7 +2012,7 @@
         </w:tc>
         <w:tc>
           <w:tcPr>
-            <w:tcW w:w="1944" w:type="dxa"/>
+            <w:tcW w:w="1483" w:type="dxa"/>
           </w:tcPr>
           <w:p>
             <w:pPr>
@@ -2083,21 +2103,40 @@
         </w:tc>
         <w:tc>
           <w:tcPr>
-            <w:tcW w:w="1724" w:type="dxa"/>
-          </w:tcPr>
-          <w:p>
-            <w:pPr>
-              <w:pStyle w:val="TableParagraph"/>
-              <w:spacing w:line="223" w:lineRule="exact"/>
-              <w:rPr>
-                <w:sz w:val="20"/>
-              </w:rPr>
-            </w:pPr>
-          </w:p>
-        </w:tc>
-        <w:tc>
-          <w:tcPr>
-            <w:tcW w:w="1335" w:type="dxa"/>
+            <w:tcW w:w="1810" w:type="dxa"/>
+          </w:tcPr>
+          <w:p>
+            <w:pPr>
+              <w:pStyle w:val="TableParagraph"/>
+              <w:spacing w:line="223" w:lineRule="exact"/>
+              <w:rPr>
+                <w:sz w:val="20"/>
+              </w:rPr>
+            </w:pPr>
+            <w:r>
+              <w:rPr>
+                <w:sz w:val="20"/>
+              </w:rPr>
+              <w:t>current</w:t>
+            </w:r>
+            <w:r>
+              <w:rPr>
+                <w:spacing w:val="-2"/>
+                <w:sz w:val="20"/>
+              </w:rPr>
+              <w:t xml:space="preserve"> </w:t>
+            </w:r>
+            <w:r>
+              <w:rPr>
+                <w:sz w:val="20"/>
+              </w:rPr>
+              <w:t>time</w:t>
+            </w:r>
+          </w:p>
+        </w:tc>
+        <w:tc>
+          <w:tcPr>
+            <w:tcW w:w="1710" w:type="dxa"/>
           </w:tcPr>
           <w:p>
             <w:pPr>
@@ -2109,11 +2148,30 @@
                 <w:sz w:val="16"/>
               </w:rPr>
             </w:pPr>
-          </w:p>
-        </w:tc>
-        <w:tc>
-          <w:tcPr>
-            <w:tcW w:w="1944" w:type="dxa"/>
+            <w:r>
+              <w:rPr>
+                <w:sz w:val="20"/>
+              </w:rPr>
+              <w:t>current</w:t>
+            </w:r>
+            <w:r>
+              <w:rPr>
+                <w:spacing w:val="-2"/>
+                <w:sz w:val="20"/>
+              </w:rPr>
+              <w:t xml:space="preserve"> </w:t>
+            </w:r>
+            <w:r>
+              <w:rPr>
+                <w:sz w:val="20"/>
+              </w:rPr>
+              <w:t>time</w:t>
+            </w:r>
+          </w:p>
+        </w:tc>
+        <w:tc>
+          <w:tcPr>
+            <w:tcW w:w="1483" w:type="dxa"/>
           </w:tcPr>
           <w:p>
             <w:pPr>
@@ -2125,6 +2183,25 @@
                 <w:sz w:val="16"/>
               </w:rPr>
             </w:pPr>
+            <w:r>
+              <w:rPr>
+                <w:sz w:val="20"/>
+              </w:rPr>
+              <w:t>current</w:t>
+            </w:r>
+            <w:r>
+              <w:rPr>
+                <w:spacing w:val="-2"/>
+                <w:sz w:val="20"/>
+              </w:rPr>
+              <w:t xml:space="preserve"> </w:t>
+            </w:r>
+            <w:r>
+              <w:rPr>
+                <w:sz w:val="20"/>
+              </w:rPr>
+              <w:t>time</w:t>
+            </w:r>
           </w:p>
         </w:tc>
       </w:tr>
@@ -2187,27 +2264,27 @@
               <w:rPr>
                 <w:sz w:val="20"/>
               </w:rPr>
-              <w:t>-</w:t>
-            </w:r>
-          </w:p>
-        </w:tc>
-        <w:tc>
-          <w:tcPr>
-            <w:tcW w:w="1724" w:type="dxa"/>
-          </w:tcPr>
-          <w:p>
-            <w:pPr>
-              <w:pStyle w:val="TableParagraph"/>
-              <w:spacing w:line="223" w:lineRule="exact"/>
-              <w:rPr>
-                <w:sz w:val="20"/>
-              </w:rPr>
-            </w:pPr>
-          </w:p>
-        </w:tc>
-        <w:tc>
-          <w:tcPr>
-            <w:tcW w:w="1335" w:type="dxa"/>
+              <w:t>2min</w:t>
+            </w:r>
+          </w:p>
+        </w:tc>
+        <w:tc>
+          <w:tcPr>
+            <w:tcW w:w="1810" w:type="dxa"/>
+          </w:tcPr>
+          <w:p>
+            <w:pPr>
+              <w:pStyle w:val="TableParagraph"/>
+              <w:spacing w:line="223" w:lineRule="exact"/>
+              <w:rPr>
+                <w:sz w:val="20"/>
+              </w:rPr>
+            </w:pPr>
+          </w:p>
+        </w:tc>
+        <w:tc>
+          <w:tcPr>
+            <w:tcW w:w="1710" w:type="dxa"/>
           </w:tcPr>
           <w:p>
             <w:pPr>
@@ -2222,7 +2299,7 @@
         </w:tc>
         <w:tc>
           <w:tcPr>
-            <w:tcW w:w="1944" w:type="dxa"/>
+            <w:tcW w:w="1483" w:type="dxa"/>
           </w:tcPr>
           <w:p>
             <w:pPr>
@@ -2233,6 +2310,12 @@
                 <w:sz w:val="20"/>
               </w:rPr>
             </w:pPr>
+            <w:r>
+              <w:rPr>
+                <w:sz w:val="20"/>
+              </w:rPr>
+              <w:t>1 week</w:t>
+            </w:r>
           </w:p>
         </w:tc>
       </w:tr>
@@ -2291,31 +2374,69 @@
                 <w:sz w:val="20"/>
               </w:rPr>
             </w:pPr>
-            <w:r>
-              <w:rPr>
-                <w:sz w:val="20"/>
-              </w:rPr>
-              <w:t>-</w:t>
-            </w:r>
-          </w:p>
-        </w:tc>
-        <w:tc>
-          <w:tcPr>
-            <w:tcW w:w="1724" w:type="dxa"/>
-          </w:tcPr>
-          <w:p>
-            <w:pPr>
-              <w:pStyle w:val="TableParagraph"/>
-              <w:spacing w:line="223" w:lineRule="exact"/>
-              <w:rPr>
-                <w:sz w:val="20"/>
-              </w:rPr>
-            </w:pPr>
-          </w:p>
-        </w:tc>
-        <w:tc>
-          <w:tcPr>
-            <w:tcW w:w="1335" w:type="dxa"/>
+            <w:proofErr w:type="spellStart"/>
+            <w:r>
+              <w:rPr>
+                <w:sz w:val="20"/>
+              </w:rPr>
+              <w:t>Abinash</w:t>
+            </w:r>
+            <w:proofErr w:type="spellEnd"/>
+            <w:r>
+              <w:rPr>
+                <w:sz w:val="20"/>
+              </w:rPr>
+              <w:t xml:space="preserve"> </w:t>
+            </w:r>
+            <w:proofErr w:type="spellStart"/>
+            <w:r>
+              <w:rPr>
+                <w:sz w:val="20"/>
+              </w:rPr>
+              <w:t>Konersman</w:t>
+            </w:r>
+            <w:proofErr w:type="spellEnd"/>
+          </w:p>
+        </w:tc>
+        <w:tc>
+          <w:tcPr>
+            <w:tcW w:w="1810" w:type="dxa"/>
+          </w:tcPr>
+          <w:p>
+            <w:pPr>
+              <w:pStyle w:val="TableParagraph"/>
+              <w:spacing w:line="223" w:lineRule="exact"/>
+              <w:rPr>
+                <w:sz w:val="20"/>
+              </w:rPr>
+            </w:pPr>
+            <w:proofErr w:type="spellStart"/>
+            <w:r>
+              <w:rPr>
+                <w:sz w:val="20"/>
+              </w:rPr>
+              <w:t>Abinash</w:t>
+            </w:r>
+            <w:proofErr w:type="spellEnd"/>
+            <w:r>
+              <w:rPr>
+                <w:sz w:val="20"/>
+              </w:rPr>
+              <w:t xml:space="preserve"> </w:t>
+            </w:r>
+            <w:proofErr w:type="spellStart"/>
+            <w:r>
+              <w:rPr>
+                <w:sz w:val="20"/>
+              </w:rPr>
+              <w:t>Konersman</w:t>
+            </w:r>
+            <w:proofErr w:type="spellEnd"/>
+          </w:p>
+        </w:tc>
+        <w:tc>
+          <w:tcPr>
+            <w:tcW w:w="1710" w:type="dxa"/>
           </w:tcPr>
           <w:p>
             <w:pPr>
@@ -2326,11 +2447,33 @@
                 <w:sz w:val="20"/>
               </w:rPr>
             </w:pPr>
-          </w:p>
-        </w:tc>
-        <w:tc>
-          <w:tcPr>
-            <w:tcW w:w="1944" w:type="dxa"/>
+            <w:proofErr w:type="spellStart"/>
+            <w:r>
+              <w:rPr>
+                <w:sz w:val="20"/>
+              </w:rPr>
+              <w:t>Abinash</w:t>
+            </w:r>
+            <w:proofErr w:type="spellEnd"/>
+            <w:r>
+              <w:rPr>
+                <w:sz w:val="20"/>
+              </w:rPr>
+              <w:t xml:space="preserve"> </w:t>
+            </w:r>
+            <w:proofErr w:type="spellStart"/>
+            <w:r>
+              <w:rPr>
+                <w:sz w:val="20"/>
+              </w:rPr>
+              <w:t>Konersman</w:t>
+            </w:r>
+            <w:proofErr w:type="spellEnd"/>
+          </w:p>
+        </w:tc>
+        <w:tc>
+          <w:tcPr>
+            <w:tcW w:w="1483" w:type="dxa"/>
           </w:tcPr>
           <w:p>
             <w:pPr>
@@ -2341,6 +2484,28 @@
                 <w:sz w:val="20"/>
               </w:rPr>
             </w:pPr>
+            <w:proofErr w:type="spellStart"/>
+            <w:r>
+              <w:rPr>
+                <w:sz w:val="20"/>
+              </w:rPr>
+              <w:t>Abinash</w:t>
+            </w:r>
+            <w:proofErr w:type="spellEnd"/>
+            <w:r>
+              <w:rPr>
+                <w:sz w:val="20"/>
+              </w:rPr>
+              <w:t xml:space="preserve"> </w:t>
+            </w:r>
+            <w:proofErr w:type="spellStart"/>
+            <w:r>
+              <w:rPr>
+                <w:sz w:val="20"/>
+              </w:rPr>
+              <w:t>Konersman</w:t>
+            </w:r>
+            <w:proofErr w:type="spellEnd"/>
           </w:p>
         </w:tc>
       </w:tr>
@@ -2401,13 +2566,13 @@
               <w:rPr>
                 <w:sz w:val="20"/>
               </w:rPr>
-              <w:t>-</w:t>
-            </w:r>
-          </w:p>
-        </w:tc>
-        <w:tc>
-          <w:tcPr>
-            <w:tcW w:w="1724" w:type="dxa"/>
+              <w:t>abinash.konersman@state.co.us</w:t>
+            </w:r>
+          </w:p>
+        </w:tc>
+        <w:tc>
+          <w:tcPr>
+            <w:tcW w:w="1810" w:type="dxa"/>
           </w:tcPr>
           <w:p>
             <w:pPr>
@@ -2417,11 +2582,17 @@
                 <w:sz w:val="20"/>
               </w:rPr>
             </w:pPr>
-          </w:p>
-        </w:tc>
-        <w:tc>
-          <w:tcPr>
-            <w:tcW w:w="1335" w:type="dxa"/>
+            <w:r>
+              <w:rPr>
+                <w:sz w:val="20"/>
+              </w:rPr>
+              <w:t>abinash.konersman@state.co.us</w:t>
+            </w:r>
+          </w:p>
+        </w:tc>
+        <w:tc>
+          <w:tcPr>
+            <w:tcW w:w="1710" w:type="dxa"/>
           </w:tcPr>
           <w:p>
             <w:pPr>
@@ -2431,11 +2602,17 @@
                 <w:sz w:val="20"/>
               </w:rPr>
             </w:pPr>
-          </w:p>
-        </w:tc>
-        <w:tc>
-          <w:tcPr>
-            <w:tcW w:w="1944" w:type="dxa"/>
+            <w:r>
+              <w:rPr>
+                <w:sz w:val="20"/>
+              </w:rPr>
+              <w:t>abinash.konersman@state.co.us</w:t>
+            </w:r>
+          </w:p>
+        </w:tc>
+        <w:tc>
+          <w:tcPr>
+            <w:tcW w:w="1483" w:type="dxa"/>
           </w:tcPr>
           <w:p>
             <w:pPr>
@@ -2445,6 +2622,12 @@
                 <w:sz w:val="20"/>
               </w:rPr>
             </w:pPr>
+            <w:r>
+              <w:rPr>
+                <w:sz w:val="20"/>
+              </w:rPr>
+              <w:t>abinash.konersman@state.co.us</w:t>
+            </w:r>
           </w:p>
         </w:tc>
       </w:tr>
@@ -2521,26 +2704,26 @@
               <w:rPr>
                 <w:sz w:val="20"/>
               </w:rPr>
-              <w:t>-</w:t>
-            </w:r>
-          </w:p>
-        </w:tc>
-        <w:tc>
-          <w:tcPr>
-            <w:tcW w:w="1724" w:type="dxa"/>
-          </w:tcPr>
-          <w:p>
-            <w:pPr>
-              <w:pStyle w:val="TableParagraph"/>
-              <w:rPr>
-                <w:sz w:val="20"/>
-              </w:rPr>
-            </w:pPr>
-          </w:p>
-        </w:tc>
-        <w:tc>
-          <w:tcPr>
-            <w:tcW w:w="1335" w:type="dxa"/>
+              <w:t>channel-device-method</w:t>
+            </w:r>
+          </w:p>
+        </w:tc>
+        <w:tc>
+          <w:tcPr>
+            <w:tcW w:w="1810" w:type="dxa"/>
+          </w:tcPr>
+          <w:p>
+            <w:pPr>
+              <w:pStyle w:val="TableParagraph"/>
+              <w:rPr>
+                <w:sz w:val="20"/>
+              </w:rPr>
+            </w:pPr>
+          </w:p>
+        </w:tc>
+        <w:tc>
+          <w:tcPr>
+            <w:tcW w:w="1710" w:type="dxa"/>
           </w:tcPr>
           <w:p>
             <w:pPr>
@@ -2550,11 +2733,17 @@
                 <w:sz w:val="20"/>
               </w:rPr>
             </w:pPr>
-          </w:p>
-        </w:tc>
-        <w:tc>
-          <w:tcPr>
-            <w:tcW w:w="1944" w:type="dxa"/>
+            <w:r>
+              <w:rPr>
+                <w:sz w:val="20"/>
+              </w:rPr>
+              <w:t>channel-device-method</w:t>
+            </w:r>
+          </w:p>
+        </w:tc>
+        <w:tc>
+          <w:tcPr>
+            <w:tcW w:w="1483" w:type="dxa"/>
           </w:tcPr>
           <w:p>
             <w:pPr>
@@ -2564,6 +2753,12 @@
                 <w:sz w:val="20"/>
               </w:rPr>
             </w:pPr>
+            <w:r>
+              <w:rPr>
+                <w:sz w:val="20"/>
+              </w:rPr>
+              <w:t>channel-device-method</w:t>
+            </w:r>
           </w:p>
         </w:tc>
       </w:tr>
@@ -2632,21 +2827,27 @@
         </w:tc>
         <w:tc>
           <w:tcPr>
-            <w:tcW w:w="1724" w:type="dxa"/>
-          </w:tcPr>
-          <w:p>
-            <w:pPr>
-              <w:pStyle w:val="TableParagraph"/>
-              <w:spacing w:line="223" w:lineRule="exact"/>
-              <w:rPr>
-                <w:sz w:val="20"/>
-              </w:rPr>
-            </w:pPr>
-          </w:p>
-        </w:tc>
-        <w:tc>
-          <w:tcPr>
-            <w:tcW w:w="1335" w:type="dxa"/>
+            <w:tcW w:w="1810" w:type="dxa"/>
+          </w:tcPr>
+          <w:p>
+            <w:pPr>
+              <w:pStyle w:val="TableParagraph"/>
+              <w:spacing w:line="223" w:lineRule="exact"/>
+              <w:rPr>
+                <w:sz w:val="20"/>
+              </w:rPr>
+            </w:pPr>
+            <w:r>
+              <w:rPr>
+                <w:sz w:val="20"/>
+              </w:rPr>
+              <w:t>-</w:t>
+            </w:r>
+          </w:p>
+        </w:tc>
+        <w:tc>
+          <w:tcPr>
+            <w:tcW w:w="1710" w:type="dxa"/>
           </w:tcPr>
           <w:p>
             <w:pPr>
@@ -2657,11 +2858,17 @@
                 <w:sz w:val="20"/>
               </w:rPr>
             </w:pPr>
-          </w:p>
-        </w:tc>
-        <w:tc>
-          <w:tcPr>
-            <w:tcW w:w="1944" w:type="dxa"/>
+            <w:r>
+              <w:rPr>
+                <w:sz w:val="20"/>
+              </w:rPr>
+              <w:t>-</w:t>
+            </w:r>
+          </w:p>
+        </w:tc>
+        <w:tc>
+          <w:tcPr>
+            <w:tcW w:w="1483" w:type="dxa"/>
           </w:tcPr>
           <w:p>
             <w:pPr>
@@ -2672,6 +2879,12 @@
                 <w:sz w:val="20"/>
               </w:rPr>
             </w:pPr>
+            <w:r>
+              <w:rPr>
+                <w:sz w:val="20"/>
+              </w:rPr>
+              <w:t>-</w:t>
+            </w:r>
           </w:p>
         </w:tc>
       </w:tr>
@@ -2740,21 +2953,27 @@
         </w:tc>
         <w:tc>
           <w:tcPr>
-            <w:tcW w:w="1724" w:type="dxa"/>
-          </w:tcPr>
-          <w:p>
-            <w:pPr>
-              <w:pStyle w:val="TableParagraph"/>
-              <w:spacing w:line="223" w:lineRule="exact"/>
-              <w:rPr>
-                <w:sz w:val="20"/>
-              </w:rPr>
-            </w:pPr>
-          </w:p>
-        </w:tc>
-        <w:tc>
-          <w:tcPr>
-            <w:tcW w:w="1335" w:type="dxa"/>
+            <w:tcW w:w="1810" w:type="dxa"/>
+          </w:tcPr>
+          <w:p>
+            <w:pPr>
+              <w:pStyle w:val="TableParagraph"/>
+              <w:spacing w:line="223" w:lineRule="exact"/>
+              <w:rPr>
+                <w:sz w:val="20"/>
+              </w:rPr>
+            </w:pPr>
+            <w:r>
+              <w:rPr>
+                <w:sz w:val="20"/>
+              </w:rPr>
+              <w:t>-</w:t>
+            </w:r>
+          </w:p>
+        </w:tc>
+        <w:tc>
+          <w:tcPr>
+            <w:tcW w:w="1710" w:type="dxa"/>
           </w:tcPr>
           <w:p>
             <w:pPr>
@@ -2765,11 +2984,17 @@
                 <w:sz w:val="20"/>
               </w:rPr>
             </w:pPr>
-          </w:p>
-        </w:tc>
-        <w:tc>
-          <w:tcPr>
-            <w:tcW w:w="1944" w:type="dxa"/>
+            <w:r>
+              <w:rPr>
+                <w:sz w:val="20"/>
+              </w:rPr>
+              <w:t>-</w:t>
+            </w:r>
+          </w:p>
+        </w:tc>
+        <w:tc>
+          <w:tcPr>
+            <w:tcW w:w="1483" w:type="dxa"/>
           </w:tcPr>
           <w:p>
             <w:pPr>
@@ -2780,6 +3005,12 @@
                 <w:sz w:val="20"/>
               </w:rPr>
             </w:pPr>
+            <w:r>
+              <w:rPr>
+                <w:sz w:val="20"/>
+              </w:rPr>
+              <w:t>-</w:t>
+            </w:r>
           </w:p>
         </w:tc>
       </w:tr>
@@ -2860,21 +3091,21 @@
         </w:tc>
         <w:tc>
           <w:tcPr>
-            <w:tcW w:w="1724" w:type="dxa"/>
-          </w:tcPr>
-          <w:p>
-            <w:pPr>
-              <w:pStyle w:val="TableParagraph"/>
-              <w:spacing w:line="223" w:lineRule="exact"/>
-              <w:rPr>
-                <w:sz w:val="20"/>
-              </w:rPr>
-            </w:pPr>
-          </w:p>
-        </w:tc>
-        <w:tc>
-          <w:tcPr>
-            <w:tcW w:w="1335" w:type="dxa"/>
+            <w:tcW w:w="1810" w:type="dxa"/>
+          </w:tcPr>
+          <w:p>
+            <w:pPr>
+              <w:pStyle w:val="TableParagraph"/>
+              <w:spacing w:line="223" w:lineRule="exact"/>
+              <w:rPr>
+                <w:sz w:val="20"/>
+              </w:rPr>
+            </w:pPr>
+          </w:p>
+        </w:tc>
+        <w:tc>
+          <w:tcPr>
+            <w:tcW w:w="1710" w:type="dxa"/>
           </w:tcPr>
           <w:p>
             <w:pPr>
@@ -2889,7 +3120,7 @@
         </w:tc>
         <w:tc>
           <w:tcPr>
-            <w:tcW w:w="1944" w:type="dxa"/>
+            <w:tcW w:w="1483" w:type="dxa"/>
           </w:tcPr>
           <w:p>
             <w:pPr>
@@ -2954,59 +3185,29 @@
           <w:p>
             <w:pPr>
               <w:pStyle w:val="TableParagraph"/>
-              <w:rPr>
-                <w:sz w:val="20"/>
-              </w:rPr>
-            </w:pPr>
-            <w:proofErr w:type="spellStart"/>
-            <w:r>
-              <w:rPr>
-                <w:sz w:val="20"/>
-              </w:rPr>
-              <w:t>RoadEventDataSource.data</w:t>
-            </w:r>
-            <w:proofErr w:type="spellEnd"/>
-          </w:p>
-          <w:p>
-            <w:pPr>
-              <w:pStyle w:val="TableParagraph"/>
-              <w:spacing w:line="223" w:lineRule="exact"/>
-              <w:rPr>
-                <w:sz w:val="20"/>
-              </w:rPr>
-            </w:pPr>
-            <w:r>
-              <w:rPr>
-                <w:sz w:val="20"/>
-              </w:rPr>
-              <w:t>_</w:t>
-            </w:r>
-            <w:proofErr w:type="spellStart"/>
-            <w:r>
-              <w:rPr>
-                <w:sz w:val="20"/>
-              </w:rPr>
-              <w:t>source_id</w:t>
-            </w:r>
-            <w:proofErr w:type="spellEnd"/>
-          </w:p>
-        </w:tc>
-        <w:tc>
-          <w:tcPr>
-            <w:tcW w:w="1724" w:type="dxa"/>
-          </w:tcPr>
-          <w:p>
-            <w:pPr>
-              <w:pStyle w:val="TableParagraph"/>
-              <w:rPr>
-                <w:sz w:val="20"/>
-              </w:rPr>
-            </w:pPr>
-          </w:p>
-        </w:tc>
-        <w:tc>
-          <w:tcPr>
-            <w:tcW w:w="1335" w:type="dxa"/>
+              <w:spacing w:line="223" w:lineRule="exact"/>
+              <w:rPr>
+                <w:sz w:val="20"/>
+              </w:rPr>
+            </w:pPr>
+          </w:p>
+        </w:tc>
+        <w:tc>
+          <w:tcPr>
+            <w:tcW w:w="1810" w:type="dxa"/>
+          </w:tcPr>
+          <w:p>
+            <w:pPr>
+              <w:pStyle w:val="TableParagraph"/>
+              <w:rPr>
+                <w:sz w:val="20"/>
+              </w:rPr>
+            </w:pPr>
+          </w:p>
+        </w:tc>
+        <w:tc>
+          <w:tcPr>
+            <w:tcW w:w="1710" w:type="dxa"/>
           </w:tcPr>
           <w:p>
             <w:pPr>
@@ -3020,7 +3221,7 @@
         </w:tc>
         <w:tc>
           <w:tcPr>
-            <w:tcW w:w="1944" w:type="dxa"/>
+            <w:tcW w:w="1483" w:type="dxa"/>
           </w:tcPr>
           <w:p>
             <w:pPr>
@@ -3101,7 +3302,7 @@
         </w:tc>
         <w:tc>
           <w:tcPr>
-            <w:tcW w:w="1724" w:type="dxa"/>
+            <w:tcW w:w="1810" w:type="dxa"/>
             <w:shd w:val="clear" w:color="auto" w:fill="DFDFDF" w:themeFill="background2" w:themeFillShade="E6"/>
           </w:tcPr>
           <w:p>
@@ -3123,7 +3324,7 @@
         </w:tc>
         <w:tc>
           <w:tcPr>
-            <w:tcW w:w="1335" w:type="dxa"/>
+            <w:tcW w:w="1710" w:type="dxa"/>
             <w:shd w:val="clear" w:color="auto" w:fill="DFDFDF" w:themeFill="background2" w:themeFillShade="E6"/>
           </w:tcPr>
           <w:p>
@@ -3145,7 +3346,7 @@
         </w:tc>
         <w:tc>
           <w:tcPr>
-            <w:tcW w:w="1944" w:type="dxa"/>
+            <w:tcW w:w="1483" w:type="dxa"/>
             <w:shd w:val="clear" w:color="auto" w:fill="DFDFDF" w:themeFill="background2" w:themeFillShade="E6"/>
           </w:tcPr>
           <w:p>
@@ -3221,7 +3422,7 @@
         </w:tc>
         <w:tc>
           <w:tcPr>
-            <w:tcW w:w="1724" w:type="dxa"/>
+            <w:tcW w:w="1810" w:type="dxa"/>
           </w:tcPr>
           <w:p>
             <w:pPr>
@@ -3237,7 +3438,7 @@
         </w:tc>
         <w:tc>
           <w:tcPr>
-            <w:tcW w:w="1335" w:type="dxa"/>
+            <w:tcW w:w="1710" w:type="dxa"/>
           </w:tcPr>
           <w:p>
             <w:pPr>
@@ -3253,7 +3454,7 @@
         </w:tc>
         <w:tc>
           <w:tcPr>
-            <w:tcW w:w="1944" w:type="dxa"/>
+            <w:tcW w:w="1483" w:type="dxa"/>
           </w:tcPr>
           <w:p>
             <w:pPr>
@@ -3325,23 +3526,26 @@
                 <w:sz w:val="20"/>
               </w:rPr>
             </w:pPr>
-            <w:r>
-              <w:rPr>
-                <w:sz w:val="20"/>
-              </w:rPr>
-              <w:t>-</w:t>
-            </w:r>
-          </w:p>
-        </w:tc>
-        <w:tc>
-          <w:tcPr>
-            <w:tcW w:w="1724" w:type="dxa"/>
+            <w:proofErr w:type="spellStart"/>
+            <w:r>
+              <w:rPr>
+                <w:sz w:val="20"/>
+              </w:rPr>
+              <w:t>LineString</w:t>
+            </w:r>
+            <w:proofErr w:type="spellEnd"/>
+          </w:p>
+        </w:tc>
+        <w:tc>
+          <w:tcPr>
+            <w:tcW w:w="1810" w:type="dxa"/>
             <w:shd w:val="clear" w:color="auto" w:fill="FFFFFF" w:themeFill="background1"/>
           </w:tcPr>
           <w:p>
             <w:pPr>
               <w:pStyle w:val="TableParagraph"/>
               <w:spacing w:line="223" w:lineRule="exact"/>
+              <w:jc w:val="both"/>
               <w:rPr>
                 <w:sz w:val="20"/>
               </w:rPr>
@@ -3358,7 +3562,7 @@
         </w:tc>
         <w:tc>
           <w:tcPr>
-            <w:tcW w:w="1335" w:type="dxa"/>
+            <w:tcW w:w="1710" w:type="dxa"/>
           </w:tcPr>
           <w:p>
             <w:pPr>
@@ -3381,7 +3585,7 @@
         </w:tc>
         <w:tc>
           <w:tcPr>
-            <w:tcW w:w="1944" w:type="dxa"/>
+            <w:tcW w:w="1483" w:type="dxa"/>
           </w:tcPr>
           <w:p>
             <w:pPr>
@@ -3476,7 +3680,7 @@
         </w:tc>
         <w:tc>
           <w:tcPr>
-            <w:tcW w:w="1724" w:type="dxa"/>
+            <w:tcW w:w="1810" w:type="dxa"/>
             <w:shd w:val="clear" w:color="auto" w:fill="FFFFFF" w:themeFill="background1"/>
           </w:tcPr>
           <w:p>
@@ -3498,7 +3702,7 @@
         </w:tc>
         <w:tc>
           <w:tcPr>
-            <w:tcW w:w="1335" w:type="dxa"/>
+            <w:tcW w:w="1710" w:type="dxa"/>
             <w:shd w:val="clear" w:color="auto" w:fill="FFFFFF" w:themeFill="background1"/>
           </w:tcPr>
           <w:p>
@@ -3520,7 +3724,7 @@
         </w:tc>
         <w:tc>
           <w:tcPr>
-            <w:tcW w:w="1944" w:type="dxa"/>
+            <w:tcW w:w="1483" w:type="dxa"/>
           </w:tcPr>
           <w:p>
             <w:pPr>
@@ -3581,6 +3785,13 @@
               </w:rPr>
               <w:t>road_name</w:t>
             </w:r>
+            <w:r>
+              <w:rPr>
+                <w:b/>
+                <w:sz w:val="20"/>
+              </w:rPr>
+              <w:t>s</w:t>
+            </w:r>
             <w:proofErr w:type="spellEnd"/>
           </w:p>
         </w:tc>
@@ -3615,28 +3826,30 @@
         </w:tc>
         <w:tc>
           <w:tcPr>
-            <w:tcW w:w="1724" w:type="dxa"/>
-          </w:tcPr>
-          <w:p>
-            <w:pPr>
-              <w:pStyle w:val="TableParagraph"/>
-              <w:rPr>
-                <w:sz w:val="20"/>
-              </w:rPr>
-            </w:pPr>
-            <w:proofErr w:type="spellStart"/>
-            <w:r>
-              <w:rPr>
-                <w:sz w:val="20"/>
-              </w:rPr>
-              <w:t>Alert.RoadName</w:t>
-            </w:r>
-            <w:proofErr w:type="spellEnd"/>
-          </w:p>
-        </w:tc>
-        <w:tc>
-          <w:tcPr>
-            <w:tcW w:w="1335" w:type="dxa"/>
+            <w:tcW w:w="1810" w:type="dxa"/>
+          </w:tcPr>
+          <w:p>
+            <w:pPr>
+              <w:pStyle w:val="TableParagraph"/>
+              <w:rPr>
+                <w:sz w:val="20"/>
+              </w:rPr>
+            </w:pPr>
+            <w:proofErr w:type="spellStart"/>
+            <w:proofErr w:type="gramStart"/>
+            <w:r>
+              <w:rPr>
+                <w:sz w:val="20"/>
+              </w:rPr>
+              <w:t>data.routeName</w:t>
+            </w:r>
+            <w:proofErr w:type="spellEnd"/>
+            <w:proofErr w:type="gramEnd"/>
+          </w:p>
+        </w:tc>
+        <w:tc>
+          <w:tcPr>
+            <w:tcW w:w="1710" w:type="dxa"/>
             <w:shd w:val="clear" w:color="auto" w:fill="FFFFFF" w:themeFill="background1"/>
           </w:tcPr>
           <w:p>
@@ -3664,11 +3877,25 @@
               <w:t>_name</w:t>
             </w:r>
             <w:proofErr w:type="spellEnd"/>
-          </w:p>
-        </w:tc>
-        <w:tc>
-          <w:tcPr>
-            <w:tcW w:w="1944" w:type="dxa"/>
+            <w:r>
+              <w:rPr>
+                <w:sz w:val="20"/>
+              </w:rPr>
+              <w:t xml:space="preserve">/ </w:t>
+            </w:r>
+            <w:proofErr w:type="spellStart"/>
+            <w:r>
+              <w:rPr>
+                <w:sz w:val="20"/>
+              </w:rPr>
+              <w:t>detail.road_number</w:t>
+            </w:r>
+            <w:proofErr w:type="spellEnd"/>
+          </w:p>
+        </w:tc>
+        <w:tc>
+          <w:tcPr>
+            <w:tcW w:w="1483" w:type="dxa"/>
             <w:shd w:val="clear" w:color="auto" w:fill="FFFFFF" w:themeFill="background1"/>
           </w:tcPr>
           <w:p>
@@ -3696,6 +3923,385 @@
               <w:t>_name</w:t>
             </w:r>
             <w:proofErr w:type="spellEnd"/>
+            <w:r>
+              <w:rPr>
+                <w:sz w:val="20"/>
+              </w:rPr>
+              <w:t xml:space="preserve">/ </w:t>
+            </w:r>
+            <w:proofErr w:type="spellStart"/>
+            <w:r>
+              <w:rPr>
+                <w:sz w:val="20"/>
+              </w:rPr>
+              <w:t>detail.road_number</w:t>
+            </w:r>
+            <w:proofErr w:type="spellEnd"/>
+          </w:p>
+        </w:tc>
+      </w:tr>
+      <w:tr>
+        <w:trPr>
+          <w:trHeight w:val="918"/>
+        </w:trPr>
+        <w:tc>
+          <w:tcPr>
+            <w:tcW w:w="1116" w:type="dxa"/>
+            <w:vMerge/>
+            <w:tcBorders>
+              <w:top w:val="nil"/>
+            </w:tcBorders>
+          </w:tcPr>
+          <w:p>
+            <w:pPr>
+              <w:rPr>
+                <w:sz w:val="2"/>
+                <w:szCs w:val="2"/>
+              </w:rPr>
+            </w:pPr>
+          </w:p>
+        </w:tc>
+        <w:tc>
+          <w:tcPr>
+            <w:tcW w:w="1795" w:type="dxa"/>
+          </w:tcPr>
+          <w:p>
+            <w:pPr>
+              <w:pStyle w:val="TableParagraph"/>
+              <w:rPr>
+                <w:b/>
+                <w:sz w:val="20"/>
+              </w:rPr>
+            </w:pPr>
+            <w:r>
+              <w:rPr>
+                <w:b/>
+                <w:sz w:val="20"/>
+              </w:rPr>
+              <w:t>direction</w:t>
+            </w:r>
+          </w:p>
+        </w:tc>
+        <w:tc>
+          <w:tcPr>
+            <w:tcW w:w="2094" w:type="dxa"/>
+          </w:tcPr>
+          <w:p>
+            <w:pPr>
+              <w:pStyle w:val="TableParagraph"/>
+              <w:ind w:right="152"/>
+              <w:rPr>
+                <w:sz w:val="20"/>
+              </w:rPr>
+            </w:pPr>
+            <w:proofErr w:type="spellStart"/>
+            <w:proofErr w:type="gramStart"/>
+            <w:r>
+              <w:rPr>
+                <w:spacing w:val="-1"/>
+                <w:sz w:val="20"/>
+              </w:rPr>
+              <w:t>incident.location</w:t>
+            </w:r>
+            <w:proofErr w:type="gramEnd"/>
+            <w:r>
+              <w:rPr>
+                <w:spacing w:val="-1"/>
+                <w:sz w:val="20"/>
+              </w:rPr>
+              <w:t>.polyline</w:t>
+            </w:r>
+            <w:proofErr w:type="spellEnd"/>
+            <w:r>
+              <w:rPr>
+                <w:spacing w:val="-43"/>
+                <w:sz w:val="20"/>
+              </w:rPr>
+              <w:t xml:space="preserve"> </w:t>
+            </w:r>
+            <w:r>
+              <w:rPr>
+                <w:sz w:val="20"/>
+              </w:rPr>
+              <w:t>for</w:t>
+            </w:r>
+            <w:r>
+              <w:rPr>
+                <w:spacing w:val="-2"/>
+                <w:sz w:val="20"/>
+              </w:rPr>
+              <w:t xml:space="preserve"> </w:t>
+            </w:r>
+            <w:r>
+              <w:rPr>
+                <w:sz w:val="20"/>
+              </w:rPr>
+              <w:t>first</w:t>
+            </w:r>
+            <w:r>
+              <w:rPr>
+                <w:spacing w:val="-1"/>
+                <w:sz w:val="20"/>
+              </w:rPr>
+              <w:t xml:space="preserve"> </w:t>
+            </w:r>
+            <w:r>
+              <w:rPr>
+                <w:sz w:val="20"/>
+              </w:rPr>
+              <w:t>and</w:t>
+            </w:r>
+            <w:r>
+              <w:rPr>
+                <w:spacing w:val="-1"/>
+                <w:sz w:val="20"/>
+              </w:rPr>
+              <w:t xml:space="preserve"> </w:t>
+            </w:r>
+            <w:r>
+              <w:rPr>
+                <w:sz w:val="20"/>
+              </w:rPr>
+              <w:t>last</w:t>
+            </w:r>
+            <w:r>
+              <w:rPr>
+                <w:spacing w:val="-2"/>
+                <w:sz w:val="20"/>
+              </w:rPr>
+              <w:t xml:space="preserve"> </w:t>
+            </w:r>
+            <w:r>
+              <w:rPr>
+                <w:sz w:val="20"/>
+              </w:rPr>
+              <w:t>points</w:t>
+            </w:r>
+          </w:p>
+        </w:tc>
+        <w:tc>
+          <w:tcPr>
+            <w:tcW w:w="1810" w:type="dxa"/>
+            <w:shd w:val="clear" w:color="auto" w:fill="auto"/>
+          </w:tcPr>
+          <w:p>
+            <w:pPr>
+              <w:pStyle w:val="TableParagraph"/>
+              <w:spacing w:before="0" w:line="240" w:lineRule="atLeast"/>
+              <w:ind w:right="237"/>
+              <w:rPr>
+                <w:sz w:val="20"/>
+              </w:rPr>
+            </w:pPr>
+            <w:proofErr w:type="spellStart"/>
+            <w:r>
+              <w:rPr>
+                <w:sz w:val="20"/>
+              </w:rPr>
+              <w:t>routeName</w:t>
+            </w:r>
+            <w:proofErr w:type="spellEnd"/>
+            <w:r>
+              <w:rPr>
+                <w:sz w:val="20"/>
+              </w:rPr>
+              <w:t>/</w:t>
+            </w:r>
+            <w:proofErr w:type="spellStart"/>
+            <w:r>
+              <w:rPr>
+                <w:sz w:val="20"/>
+              </w:rPr>
+              <w:t>geomatry</w:t>
+            </w:r>
+            <w:proofErr w:type="spellEnd"/>
+          </w:p>
+        </w:tc>
+        <w:tc>
+          <w:tcPr>
+            <w:tcW w:w="1710" w:type="dxa"/>
+          </w:tcPr>
+          <w:p>
+            <w:pPr>
+              <w:pStyle w:val="TableParagraph"/>
+              <w:ind w:left="105" w:right="296"/>
+              <w:rPr>
+                <w:sz w:val="20"/>
+              </w:rPr>
+            </w:pPr>
+            <w:proofErr w:type="spellStart"/>
+            <w:proofErr w:type="gramStart"/>
+            <w:r>
+              <w:rPr>
+                <w:sz w:val="20"/>
+              </w:rPr>
+              <w:t>detail</w:t>
+            </w:r>
+            <w:r>
+              <w:rPr>
+                <w:sz w:val="20"/>
+              </w:rPr>
+              <w:t>.direction</w:t>
+            </w:r>
+            <w:proofErr w:type="spellEnd"/>
+            <w:proofErr w:type="gramEnd"/>
+          </w:p>
+        </w:tc>
+        <w:tc>
+          <w:tcPr>
+            <w:tcW w:w="1483" w:type="dxa"/>
+          </w:tcPr>
+          <w:p>
+            <w:pPr>
+              <w:pStyle w:val="TableParagraph"/>
+              <w:ind w:left="105" w:right="296"/>
+              <w:rPr>
+                <w:sz w:val="20"/>
+              </w:rPr>
+            </w:pPr>
+            <w:proofErr w:type="spellStart"/>
+            <w:proofErr w:type="gramStart"/>
+            <w:r>
+              <w:rPr>
+                <w:sz w:val="20"/>
+              </w:rPr>
+              <w:t>detail</w:t>
+            </w:r>
+            <w:r>
+              <w:rPr>
+                <w:sz w:val="20"/>
+              </w:rPr>
+              <w:t>.direction</w:t>
+            </w:r>
+            <w:proofErr w:type="spellEnd"/>
+            <w:proofErr w:type="gramEnd"/>
+          </w:p>
+        </w:tc>
+      </w:tr>
+      <w:tr>
+        <w:trPr>
+          <w:trHeight w:val="453"/>
+        </w:trPr>
+        <w:tc>
+          <w:tcPr>
+            <w:tcW w:w="1116" w:type="dxa"/>
+            <w:vMerge/>
+            <w:tcBorders>
+              <w:top w:val="nil"/>
+            </w:tcBorders>
+          </w:tcPr>
+          <w:p>
+            <w:pPr>
+              <w:rPr>
+                <w:sz w:val="2"/>
+                <w:szCs w:val="2"/>
+              </w:rPr>
+            </w:pPr>
+          </w:p>
+        </w:tc>
+        <w:tc>
+          <w:tcPr>
+            <w:tcW w:w="1795" w:type="dxa"/>
+          </w:tcPr>
+          <w:p>
+            <w:pPr>
+              <w:pStyle w:val="TableParagraph"/>
+              <w:rPr>
+                <w:sz w:val="20"/>
+              </w:rPr>
+            </w:pPr>
+            <w:proofErr w:type="spellStart"/>
+            <w:r>
+              <w:rPr>
+                <w:sz w:val="20"/>
+              </w:rPr>
+              <w:t>beginning_cross_street</w:t>
+            </w:r>
+            <w:proofErr w:type="spellEnd"/>
+          </w:p>
+        </w:tc>
+        <w:tc>
+          <w:tcPr>
+            <w:tcW w:w="2094" w:type="dxa"/>
+          </w:tcPr>
+          <w:p>
+            <w:pPr>
+              <w:pStyle w:val="TableParagraph"/>
+              <w:rPr>
+                <w:sz w:val="20"/>
+              </w:rPr>
+            </w:pPr>
+            <w:r>
+              <w:rPr>
+                <w:sz w:val="20"/>
+              </w:rPr>
+              <w:t>-</w:t>
+            </w:r>
+          </w:p>
+        </w:tc>
+        <w:tc>
+          <w:tcPr>
+            <w:tcW w:w="1810" w:type="dxa"/>
+          </w:tcPr>
+          <w:p>
+            <w:pPr>
+              <w:pStyle w:val="TableParagraph"/>
+              <w:rPr>
+                <w:sz w:val="20"/>
+              </w:rPr>
+            </w:pPr>
+            <w:proofErr w:type="spellStart"/>
+            <w:proofErr w:type="gramStart"/>
+            <w:r>
+              <w:rPr>
+                <w:sz w:val="20"/>
+              </w:rPr>
+              <w:t>data.streetNameFrom</w:t>
+            </w:r>
+            <w:proofErr w:type="spellEnd"/>
+            <w:proofErr w:type="gramEnd"/>
+          </w:p>
+        </w:tc>
+        <w:tc>
+          <w:tcPr>
+            <w:tcW w:w="1710" w:type="dxa"/>
+          </w:tcPr>
+          <w:p>
+            <w:pPr>
+              <w:pStyle w:val="TableParagraph"/>
+              <w:spacing w:before="0" w:line="221" w:lineRule="exact"/>
+              <w:ind w:left="105"/>
+              <w:rPr>
+                <w:sz w:val="20"/>
+              </w:rPr>
+            </w:pPr>
+            <w:r>
+              <w:rPr>
+                <w:sz w:val="20"/>
+              </w:rPr>
+              <w:t>-</w:t>
+            </w:r>
+          </w:p>
+        </w:tc>
+        <w:tc>
+          <w:tcPr>
+            <w:tcW w:w="1483" w:type="dxa"/>
+          </w:tcPr>
+          <w:p>
+            <w:pPr>
+              <w:pStyle w:val="TableParagraph"/>
+              <w:spacing w:before="0" w:line="221" w:lineRule="exact"/>
+              <w:ind w:left="105"/>
+              <w:rPr>
+                <w:sz w:val="20"/>
+              </w:rPr>
+            </w:pPr>
+            <w:r>
+              <w:rPr>
+                <w:sz w:val="20"/>
+              </w:rPr>
+              <w:t>-</w:t>
+            </w:r>
           </w:p>
         </w:tc>
       </w:tr>
@@ -3736,7 +4342,7 @@
               <w:rPr>
                 <w:sz w:val="20"/>
               </w:rPr>
-              <w:t>road_number</w:t>
+              <w:t>ending_cross_street</w:t>
             </w:r>
             <w:proofErr w:type="spellEnd"/>
           </w:p>
@@ -3762,26 +4368,30 @@
         </w:tc>
         <w:tc>
           <w:tcPr>
-            <w:tcW w:w="1724" w:type="dxa"/>
-          </w:tcPr>
-          <w:p>
-            <w:pPr>
-              <w:pStyle w:val="TableParagraph"/>
-              <w:rPr>
-                <w:sz w:val="20"/>
-              </w:rPr>
-            </w:pPr>
-            <w:r>
-              <w:rPr>
-                <w:sz w:val="20"/>
-              </w:rPr>
-              <w:t>-</w:t>
-            </w:r>
-          </w:p>
-        </w:tc>
-        <w:tc>
-          <w:tcPr>
-            <w:tcW w:w="1335" w:type="dxa"/>
+            <w:tcW w:w="1810" w:type="dxa"/>
+          </w:tcPr>
+          <w:p>
+            <w:pPr>
+              <w:pStyle w:val="TableParagraph"/>
+              <w:rPr>
+                <w:sz w:val="20"/>
+              </w:rPr>
+            </w:pPr>
+            <w:proofErr w:type="spellStart"/>
+            <w:proofErr w:type="gramStart"/>
+            <w:r>
+              <w:rPr>
+                <w:sz w:val="20"/>
+              </w:rPr>
+              <w:t>data.streetNameTo</w:t>
+            </w:r>
+            <w:proofErr w:type="spellEnd"/>
+            <w:proofErr w:type="gramEnd"/>
+          </w:p>
+        </w:tc>
+        <w:tc>
+          <w:tcPr>
+            <w:tcW w:w="1710" w:type="dxa"/>
           </w:tcPr>
           <w:p>
             <w:pPr>
@@ -3792,33 +4402,17 @@
                 <w:sz w:val="20"/>
               </w:rPr>
             </w:pPr>
-            <w:proofErr w:type="spellStart"/>
-            <w:proofErr w:type="gramStart"/>
-            <w:r>
-              <w:rPr>
-                <w:sz w:val="20"/>
-              </w:rPr>
-              <w:t>detail</w:t>
-            </w:r>
-            <w:r>
-              <w:rPr>
-                <w:sz w:val="20"/>
-              </w:rPr>
-              <w:t>.road</w:t>
-            </w:r>
-            <w:proofErr w:type="gramEnd"/>
-            <w:r>
-              <w:rPr>
-                <w:sz w:val="20"/>
-              </w:rPr>
-              <w:t>_number</w:t>
-            </w:r>
-            <w:proofErr w:type="spellEnd"/>
-          </w:p>
-        </w:tc>
-        <w:tc>
-          <w:tcPr>
-            <w:tcW w:w="1944" w:type="dxa"/>
+            <w:r>
+              <w:rPr>
+                <w:sz w:val="20"/>
+              </w:rPr>
+              <w:t>-</w:t>
+            </w:r>
+          </w:p>
+        </w:tc>
+        <w:tc>
+          <w:tcPr>
+            <w:tcW w:w="1483" w:type="dxa"/>
           </w:tcPr>
           <w:p>
             <w:pPr>
@@ -3829,34 +4423,18 @@
                 <w:sz w:val="20"/>
               </w:rPr>
             </w:pPr>
-            <w:proofErr w:type="spellStart"/>
-            <w:proofErr w:type="gramStart"/>
-            <w:r>
-              <w:rPr>
-                <w:sz w:val="20"/>
-              </w:rPr>
-              <w:t>detail</w:t>
-            </w:r>
-            <w:r>
-              <w:rPr>
-                <w:sz w:val="20"/>
-              </w:rPr>
-              <w:t>.road</w:t>
-            </w:r>
-            <w:proofErr w:type="gramEnd"/>
-            <w:r>
-              <w:rPr>
-                <w:sz w:val="20"/>
-              </w:rPr>
-              <w:t>_number</w:t>
-            </w:r>
-            <w:proofErr w:type="spellEnd"/>
+            <w:r>
+              <w:rPr>
+                <w:sz w:val="20"/>
+              </w:rPr>
+              <w:t>-</w:t>
+            </w:r>
           </w:p>
         </w:tc>
       </w:tr>
       <w:tr>
         <w:trPr>
-          <w:trHeight w:val="918"/>
+          <w:trHeight w:val="546"/>
         </w:trPr>
         <w:tc>
           <w:tcPr>
@@ -3883,17 +4461,17 @@
             <w:pPr>
               <w:pStyle w:val="TableParagraph"/>
               <w:rPr>
-                <w:b/>
-                <w:sz w:val="20"/>
-              </w:rPr>
-            </w:pPr>
-            <w:r>
-              <w:rPr>
-                <w:b/>
-                <w:sz w:val="20"/>
-              </w:rPr>
-              <w:t>direction</w:t>
-            </w:r>
+                <w:sz w:val="20"/>
+              </w:rPr>
+            </w:pPr>
+            <w:proofErr w:type="spellStart"/>
+            <w:r>
+              <w:rPr>
+                <w:sz w:val="20"/>
+              </w:rPr>
+              <w:t>beginning_milepost</w:t>
+            </w:r>
+            <w:proofErr w:type="spellEnd"/>
           </w:p>
         </w:tc>
         <w:tc>
@@ -3903,7 +4481,26 @@
           <w:p>
             <w:pPr>
               <w:pStyle w:val="TableParagraph"/>
-              <w:ind w:right="152"/>
+              <w:rPr>
+                <w:sz w:val="20"/>
+              </w:rPr>
+            </w:pPr>
+            <w:r>
+              <w:rPr>
+                <w:sz w:val="20"/>
+              </w:rPr>
+              <w:t>-</w:t>
+            </w:r>
+          </w:p>
+        </w:tc>
+        <w:tc>
+          <w:tcPr>
+            <w:tcW w:w="1810" w:type="dxa"/>
+            <w:shd w:val="clear" w:color="auto" w:fill="auto"/>
+          </w:tcPr>
+          <w:p>
+            <w:pPr>
+              <w:pStyle w:val="TableParagraph"/>
               <w:rPr>
                 <w:sz w:val="20"/>
               </w:rPr>
@@ -3912,396 +4509,29 @@
             <w:proofErr w:type="gramStart"/>
             <w:r>
               <w:rPr>
-                <w:spacing w:val="-1"/>
-                <w:sz w:val="20"/>
-              </w:rPr>
-              <w:t>incident.location</w:t>
-            </w:r>
+                <w:sz w:val="20"/>
+              </w:rPr>
+              <w:t>data</w:t>
+            </w:r>
+            <w:r>
+              <w:rPr>
+                <w:sz w:val="20"/>
+              </w:rPr>
+              <w:t>.</w:t>
+            </w:r>
+            <w:r>
+              <w:rPr>
+                <w:sz w:val="20"/>
+              </w:rPr>
+              <w:t>mileMakerStart</w:t>
+            </w:r>
+            <w:proofErr w:type="spellEnd"/>
             <w:proofErr w:type="gramEnd"/>
-            <w:r>
-              <w:rPr>
-                <w:spacing w:val="-1"/>
-                <w:sz w:val="20"/>
-              </w:rPr>
-              <w:t>.polyline</w:t>
-            </w:r>
-            <w:proofErr w:type="spellEnd"/>
-            <w:r>
-              <w:rPr>
-                <w:spacing w:val="-43"/>
-                <w:sz w:val="20"/>
-              </w:rPr>
-              <w:t xml:space="preserve"> </w:t>
-            </w:r>
-            <w:r>
-              <w:rPr>
-                <w:sz w:val="20"/>
-              </w:rPr>
-              <w:t>for</w:t>
-            </w:r>
-            <w:r>
-              <w:rPr>
-                <w:spacing w:val="-2"/>
-                <w:sz w:val="20"/>
-              </w:rPr>
-              <w:t xml:space="preserve"> </w:t>
-            </w:r>
-            <w:r>
-              <w:rPr>
-                <w:sz w:val="20"/>
-              </w:rPr>
-              <w:t>first</w:t>
-            </w:r>
-            <w:r>
-              <w:rPr>
-                <w:spacing w:val="-1"/>
-                <w:sz w:val="20"/>
-              </w:rPr>
-              <w:t xml:space="preserve"> </w:t>
-            </w:r>
-            <w:r>
-              <w:rPr>
-                <w:sz w:val="20"/>
-              </w:rPr>
-              <w:t>and</w:t>
-            </w:r>
-            <w:r>
-              <w:rPr>
-                <w:spacing w:val="-1"/>
-                <w:sz w:val="20"/>
-              </w:rPr>
-              <w:t xml:space="preserve"> </w:t>
-            </w:r>
-            <w:r>
-              <w:rPr>
-                <w:sz w:val="20"/>
-              </w:rPr>
-              <w:t>last</w:t>
-            </w:r>
-            <w:r>
-              <w:rPr>
-                <w:spacing w:val="-2"/>
-                <w:sz w:val="20"/>
-              </w:rPr>
-              <w:t xml:space="preserve"> </w:t>
-            </w:r>
-            <w:r>
-              <w:rPr>
-                <w:sz w:val="20"/>
-              </w:rPr>
-              <w:t>points</w:t>
-            </w:r>
-          </w:p>
-        </w:tc>
-        <w:tc>
-          <w:tcPr>
-            <w:tcW w:w="1724" w:type="dxa"/>
-            <w:shd w:val="clear" w:color="auto" w:fill="FFFF00"/>
-          </w:tcPr>
-          <w:p>
-            <w:pPr>
-              <w:pStyle w:val="TableParagraph"/>
-              <w:spacing w:before="0" w:line="240" w:lineRule="atLeast"/>
-              <w:ind w:right="237"/>
-              <w:rPr>
-                <w:sz w:val="20"/>
-              </w:rPr>
-            </w:pPr>
-            <w:commentRangeStart w:id="0"/>
-            <w:proofErr w:type="spellStart"/>
-            <w:r>
-              <w:rPr>
-                <w:sz w:val="20"/>
-              </w:rPr>
-              <w:t>Alert.Direction</w:t>
-            </w:r>
-            <w:commentRangeEnd w:id="0"/>
-            <w:proofErr w:type="spellEnd"/>
-            <w:r>
-              <w:rPr>
-                <w:rStyle w:val="CommentReference"/>
-              </w:rPr>
-              <w:commentReference w:id="0"/>
-            </w:r>
-          </w:p>
-          <w:p>
-            <w:pPr>
-              <w:pStyle w:val="TableParagraph"/>
-              <w:spacing w:before="0" w:line="240" w:lineRule="atLeast"/>
-              <w:ind w:right="237"/>
-              <w:rPr>
-                <w:sz w:val="20"/>
-              </w:rPr>
-            </w:pPr>
-          </w:p>
-        </w:tc>
-        <w:tc>
-          <w:tcPr>
-            <w:tcW w:w="1335" w:type="dxa"/>
-          </w:tcPr>
-          <w:p>
-            <w:pPr>
-              <w:pStyle w:val="TableParagraph"/>
-              <w:ind w:left="105" w:right="296"/>
-              <w:rPr>
-                <w:sz w:val="20"/>
-              </w:rPr>
-            </w:pPr>
-            <w:proofErr w:type="spellStart"/>
-            <w:proofErr w:type="gramStart"/>
-            <w:r>
-              <w:rPr>
-                <w:sz w:val="20"/>
-              </w:rPr>
-              <w:t>detail</w:t>
-            </w:r>
-            <w:r>
-              <w:rPr>
-                <w:sz w:val="20"/>
-              </w:rPr>
-              <w:t>.direction</w:t>
-            </w:r>
-            <w:proofErr w:type="spellEnd"/>
-            <w:proofErr w:type="gramEnd"/>
-          </w:p>
-        </w:tc>
-        <w:tc>
-          <w:tcPr>
-            <w:tcW w:w="1944" w:type="dxa"/>
-          </w:tcPr>
-          <w:p>
-            <w:pPr>
-              <w:pStyle w:val="TableParagraph"/>
-              <w:ind w:left="105" w:right="296"/>
-              <w:rPr>
-                <w:sz w:val="20"/>
-              </w:rPr>
-            </w:pPr>
-            <w:proofErr w:type="spellStart"/>
-            <w:proofErr w:type="gramStart"/>
-            <w:r>
-              <w:rPr>
-                <w:sz w:val="20"/>
-              </w:rPr>
-              <w:t>detail</w:t>
-            </w:r>
-            <w:r>
-              <w:rPr>
-                <w:sz w:val="20"/>
-              </w:rPr>
-              <w:t>.direction</w:t>
-            </w:r>
-            <w:proofErr w:type="spellEnd"/>
-            <w:proofErr w:type="gramEnd"/>
-          </w:p>
-        </w:tc>
-      </w:tr>
-      <w:tr>
-        <w:trPr>
-          <w:trHeight w:val="453"/>
-        </w:trPr>
-        <w:tc>
-          <w:tcPr>
-            <w:tcW w:w="1116" w:type="dxa"/>
-            <w:vMerge/>
-            <w:tcBorders>
-              <w:top w:val="nil"/>
-            </w:tcBorders>
-          </w:tcPr>
-          <w:p>
-            <w:pPr>
-              <w:rPr>
-                <w:sz w:val="2"/>
-                <w:szCs w:val="2"/>
-              </w:rPr>
-            </w:pPr>
-          </w:p>
-        </w:tc>
-        <w:tc>
-          <w:tcPr>
-            <w:tcW w:w="1795" w:type="dxa"/>
-          </w:tcPr>
-          <w:p>
-            <w:pPr>
-              <w:pStyle w:val="TableParagraph"/>
-              <w:rPr>
-                <w:sz w:val="20"/>
-              </w:rPr>
-            </w:pPr>
-            <w:proofErr w:type="spellStart"/>
-            <w:r>
-              <w:rPr>
-                <w:sz w:val="20"/>
-              </w:rPr>
-              <w:t>beginning_cross_street</w:t>
-            </w:r>
-            <w:proofErr w:type="spellEnd"/>
-          </w:p>
-        </w:tc>
-        <w:tc>
-          <w:tcPr>
-            <w:tcW w:w="2094" w:type="dxa"/>
-          </w:tcPr>
-          <w:p>
-            <w:pPr>
-              <w:pStyle w:val="TableParagraph"/>
-              <w:rPr>
-                <w:sz w:val="20"/>
-              </w:rPr>
-            </w:pPr>
-            <w:r>
-              <w:rPr>
-                <w:sz w:val="20"/>
-              </w:rPr>
-              <w:t>-</w:t>
-            </w:r>
-          </w:p>
-        </w:tc>
-        <w:tc>
-          <w:tcPr>
-            <w:tcW w:w="1724" w:type="dxa"/>
-          </w:tcPr>
-          <w:p>
-            <w:pPr>
-              <w:pStyle w:val="TableParagraph"/>
-              <w:rPr>
-                <w:sz w:val="20"/>
-              </w:rPr>
-            </w:pPr>
-            <w:r>
-              <w:rPr>
-                <w:sz w:val="20"/>
-              </w:rPr>
-              <w:t>-</w:t>
-            </w:r>
-          </w:p>
-        </w:tc>
-        <w:tc>
-          <w:tcPr>
-            <w:tcW w:w="1335" w:type="dxa"/>
-          </w:tcPr>
-          <w:p>
-            <w:pPr>
-              <w:pStyle w:val="TableParagraph"/>
-              <w:spacing w:before="0" w:line="221" w:lineRule="exact"/>
-              <w:ind w:left="105"/>
-              <w:rPr>
-                <w:sz w:val="20"/>
-              </w:rPr>
-            </w:pPr>
-            <w:r>
-              <w:rPr>
-                <w:sz w:val="20"/>
-              </w:rPr>
-              <w:t>-</w:t>
-            </w:r>
-          </w:p>
-        </w:tc>
-        <w:tc>
-          <w:tcPr>
-            <w:tcW w:w="1944" w:type="dxa"/>
-          </w:tcPr>
-          <w:p>
-            <w:pPr>
-              <w:pStyle w:val="TableParagraph"/>
-              <w:spacing w:before="0" w:line="221" w:lineRule="exact"/>
-              <w:ind w:left="105"/>
-              <w:rPr>
-                <w:sz w:val="20"/>
-              </w:rPr>
-            </w:pPr>
-            <w:r>
-              <w:rPr>
-                <w:sz w:val="20"/>
-              </w:rPr>
-              <w:t>-</w:t>
-            </w:r>
-          </w:p>
-        </w:tc>
-      </w:tr>
-      <w:tr>
-        <w:trPr>
-          <w:trHeight w:val="458"/>
-        </w:trPr>
-        <w:tc>
-          <w:tcPr>
-            <w:tcW w:w="1116" w:type="dxa"/>
-            <w:vMerge/>
-            <w:tcBorders>
-              <w:top w:val="nil"/>
-            </w:tcBorders>
-          </w:tcPr>
-          <w:p>
-            <w:pPr>
-              <w:rPr>
-                <w:sz w:val="2"/>
-                <w:szCs w:val="2"/>
-              </w:rPr>
-            </w:pPr>
-          </w:p>
-        </w:tc>
-        <w:tc>
-          <w:tcPr>
-            <w:tcW w:w="1795" w:type="dxa"/>
-          </w:tcPr>
-          <w:p>
-            <w:pPr>
-              <w:pStyle w:val="TableParagraph"/>
-              <w:rPr>
-                <w:sz w:val="20"/>
-              </w:rPr>
-            </w:pPr>
-            <w:proofErr w:type="spellStart"/>
-            <w:r>
-              <w:rPr>
-                <w:sz w:val="20"/>
-              </w:rPr>
-              <w:t>ending_cross_street</w:t>
-            </w:r>
-            <w:proofErr w:type="spellEnd"/>
-          </w:p>
-        </w:tc>
-        <w:tc>
-          <w:tcPr>
-            <w:tcW w:w="2094" w:type="dxa"/>
-          </w:tcPr>
-          <w:p>
-            <w:pPr>
-              <w:pStyle w:val="TableParagraph"/>
-              <w:rPr>
-                <w:sz w:val="20"/>
-              </w:rPr>
-            </w:pPr>
-            <w:r>
-              <w:rPr>
-                <w:sz w:val="20"/>
-              </w:rPr>
-              <w:t>-</w:t>
-            </w:r>
-          </w:p>
-        </w:tc>
-        <w:tc>
-          <w:tcPr>
-            <w:tcW w:w="1724" w:type="dxa"/>
-          </w:tcPr>
-          <w:p>
-            <w:pPr>
-              <w:pStyle w:val="TableParagraph"/>
-              <w:rPr>
-                <w:sz w:val="20"/>
-              </w:rPr>
-            </w:pPr>
-            <w:r>
-              <w:rPr>
-                <w:sz w:val="20"/>
-              </w:rPr>
-              <w:t>-</w:t>
-            </w:r>
-          </w:p>
-        </w:tc>
-        <w:tc>
-          <w:tcPr>
-            <w:tcW w:w="1335" w:type="dxa"/>
+          </w:p>
+        </w:tc>
+        <w:tc>
+          <w:tcPr>
+            <w:tcW w:w="1710" w:type="dxa"/>
           </w:tcPr>
           <w:p>
             <w:pPr>
@@ -4322,133 +4552,7 @@
         </w:tc>
         <w:tc>
           <w:tcPr>
-            <w:tcW w:w="1944" w:type="dxa"/>
-          </w:tcPr>
-          <w:p>
-            <w:pPr>
-              <w:pStyle w:val="TableParagraph"/>
-              <w:spacing w:before="0" w:line="240" w:lineRule="atLeast"/>
-              <w:ind w:left="105" w:right="575"/>
-              <w:rPr>
-                <w:sz w:val="20"/>
-              </w:rPr>
-            </w:pPr>
-            <w:r>
-              <w:rPr>
-                <w:sz w:val="20"/>
-              </w:rPr>
-              <w:t>-</w:t>
-            </w:r>
-          </w:p>
-        </w:tc>
-      </w:tr>
-      <w:tr>
-        <w:trPr>
-          <w:trHeight w:val="546"/>
-        </w:trPr>
-        <w:tc>
-          <w:tcPr>
-            <w:tcW w:w="1116" w:type="dxa"/>
-            <w:vMerge/>
-            <w:tcBorders>
-              <w:top w:val="nil"/>
-            </w:tcBorders>
-          </w:tcPr>
-          <w:p>
-            <w:pPr>
-              <w:rPr>
-                <w:sz w:val="2"/>
-                <w:szCs w:val="2"/>
-              </w:rPr>
-            </w:pPr>
-          </w:p>
-        </w:tc>
-        <w:tc>
-          <w:tcPr>
-            <w:tcW w:w="1795" w:type="dxa"/>
-          </w:tcPr>
-          <w:p>
-            <w:pPr>
-              <w:pStyle w:val="TableParagraph"/>
-              <w:rPr>
-                <w:sz w:val="20"/>
-              </w:rPr>
-            </w:pPr>
-            <w:proofErr w:type="spellStart"/>
-            <w:r>
-              <w:rPr>
-                <w:sz w:val="20"/>
-              </w:rPr>
-              <w:t>beginning_milepost</w:t>
-            </w:r>
-            <w:proofErr w:type="spellEnd"/>
-          </w:p>
-        </w:tc>
-        <w:tc>
-          <w:tcPr>
-            <w:tcW w:w="2094" w:type="dxa"/>
-          </w:tcPr>
-          <w:p>
-            <w:pPr>
-              <w:pStyle w:val="TableParagraph"/>
-              <w:rPr>
-                <w:sz w:val="20"/>
-              </w:rPr>
-            </w:pPr>
-            <w:r>
-              <w:rPr>
-                <w:sz w:val="20"/>
-              </w:rPr>
-              <w:t>-</w:t>
-            </w:r>
-          </w:p>
-        </w:tc>
-        <w:tc>
-          <w:tcPr>
-            <w:tcW w:w="1724" w:type="dxa"/>
-            <w:shd w:val="clear" w:color="auto" w:fill="FFFF00"/>
-          </w:tcPr>
-          <w:p>
-            <w:pPr>
-              <w:pStyle w:val="TableParagraph"/>
-              <w:rPr>
-                <w:sz w:val="20"/>
-              </w:rPr>
-            </w:pPr>
-            <w:proofErr w:type="spellStart"/>
-            <w:r>
-              <w:rPr>
-                <w:sz w:val="20"/>
-              </w:rPr>
-              <w:t>Alert.StartMileMarker</w:t>
-            </w:r>
-            <w:proofErr w:type="spellEnd"/>
-          </w:p>
-        </w:tc>
-        <w:tc>
-          <w:tcPr>
-            <w:tcW w:w="1335" w:type="dxa"/>
-          </w:tcPr>
-          <w:p>
-            <w:pPr>
-              <w:pStyle w:val="TableParagraph"/>
-              <w:spacing w:before="0" w:line="240" w:lineRule="atLeast"/>
-              <w:ind w:left="105" w:right="575"/>
-              <w:rPr>
-                <w:sz w:val="20"/>
-              </w:rPr>
-            </w:pPr>
-            <w:r>
-              <w:rPr>
-                <w:sz w:val="20"/>
-              </w:rPr>
-              <w:t>-</w:t>
-            </w:r>
-          </w:p>
-        </w:tc>
-        <w:tc>
-          <w:tcPr>
-            <w:tcW w:w="1944" w:type="dxa"/>
+            <w:tcW w:w="1483" w:type="dxa"/>
           </w:tcPr>
           <w:p>
             <w:pPr>
@@ -4472,7 +4576,7 @@
     <w:tbl>
       <w:tblPr>
         <w:tblpPr w:leftFromText="180" w:rightFromText="180" w:vertAnchor="text" w:horzAnchor="margin" w:tblpY="-1031"/>
-        <w:tblW w:w="9928" w:type="dxa"/>
+        <w:tblW w:w="10165" w:type="dxa"/>
         <w:tblBorders>
           <w:top w:val="single" w:sz="4" w:space="0" w:color="999999"/>
           <w:left w:val="single" w:sz="4" w:space="0" w:color="999999"/>
@@ -4494,7 +4598,7 @@
         <w:gridCol w:w="2078"/>
         <w:gridCol w:w="1711"/>
         <w:gridCol w:w="1626"/>
-        <w:gridCol w:w="1626"/>
+        <w:gridCol w:w="1863"/>
       </w:tblGrid>
       <w:tr>
         <w:trPr>
@@ -4560,7 +4664,7 @@
         <w:tc>
           <w:tcPr>
             <w:tcW w:w="1711" w:type="dxa"/>
-            <w:shd w:val="clear" w:color="auto" w:fill="FFFF00"/>
+            <w:shd w:val="clear" w:color="auto" w:fill="auto"/>
           </w:tcPr>
           <w:p>
             <w:pPr>
@@ -4577,13 +4681,39 @@
               <w:t xml:space="preserve"> </w:t>
             </w:r>
             <w:proofErr w:type="spellStart"/>
-            <w:r>
-              <w:rPr>
-                <w:sz w:val="20"/>
-              </w:rPr>
-              <w:t>Alert.EndMileMarker</w:t>
-            </w:r>
-            <w:proofErr w:type="spellEnd"/>
+            <w:proofErr w:type="gramStart"/>
+            <w:r>
+              <w:rPr>
+                <w:sz w:val="20"/>
+              </w:rPr>
+              <w:t>data</w:t>
+            </w:r>
+            <w:r>
+              <w:rPr>
+                <w:sz w:val="20"/>
+              </w:rPr>
+              <w:t>.</w:t>
+            </w:r>
+            <w:r>
+              <w:rPr>
+                <w:sz w:val="20"/>
+              </w:rPr>
+              <w:t>m</w:t>
+            </w:r>
+            <w:r>
+              <w:rPr>
+                <w:sz w:val="20"/>
+              </w:rPr>
+              <w:t>ileMarker</w:t>
+            </w:r>
+            <w:r>
+              <w:rPr>
+                <w:sz w:val="20"/>
+              </w:rPr>
+              <w:t>End</w:t>
+            </w:r>
+            <w:proofErr w:type="spellEnd"/>
+            <w:proofErr w:type="gramEnd"/>
           </w:p>
         </w:tc>
         <w:tc>
@@ -4609,7 +4739,7 @@
         </w:tc>
         <w:tc>
           <w:tcPr>
-            <w:tcW w:w="1626" w:type="dxa"/>
+            <w:tcW w:w="1863" w:type="dxa"/>
           </w:tcPr>
           <w:p>
             <w:pPr>
@@ -4737,7 +4867,7 @@
         </w:tc>
         <w:tc>
           <w:tcPr>
-            <w:tcW w:w="1626" w:type="dxa"/>
+            <w:tcW w:w="1863" w:type="dxa"/>
             <w:shd w:val="clear" w:color="auto" w:fill="DFDFDF" w:themeFill="background2" w:themeFillShade="E6"/>
           </w:tcPr>
           <w:p>
@@ -4866,7 +4996,7 @@
         </w:tc>
         <w:tc>
           <w:tcPr>
-            <w:tcW w:w="1626" w:type="dxa"/>
+            <w:tcW w:w="1863" w:type="dxa"/>
             <w:shd w:val="clear" w:color="auto" w:fill="DFDFDF" w:themeFill="background2" w:themeFillShade="E6"/>
           </w:tcPr>
           <w:p>
@@ -4975,11 +5105,27 @@
               <w:t xml:space="preserve">  </w:t>
             </w:r>
             <w:proofErr w:type="spellStart"/>
-            <w:r>
-              <w:rPr>
-                <w:sz w:val="20"/>
-              </w:rPr>
-              <w:t>Alert.ReportedTime</w:t>
+            <w:proofErr w:type="gramStart"/>
+            <w:r>
+              <w:rPr>
+                <w:sz w:val="20"/>
+              </w:rPr>
+              <w:t>data.actualStartDate</w:t>
+            </w:r>
+            <w:proofErr w:type="spellEnd"/>
+            <w:proofErr w:type="gramEnd"/>
+            <w:r>
+              <w:rPr>
+                <w:sz w:val="20"/>
+              </w:rPr>
+              <w:t>/</w:t>
+            </w:r>
+            <w:proofErr w:type="spellStart"/>
+            <w:r>
+              <w:rPr>
+                <w:sz w:val="20"/>
+              </w:rPr>
+              <w:t>plannedStartdate</w:t>
             </w:r>
             <w:proofErr w:type="spellEnd"/>
           </w:p>
@@ -5016,7 +5162,7 @@
         </w:tc>
         <w:tc>
           <w:tcPr>
-            <w:tcW w:w="1626" w:type="dxa"/>
+            <w:tcW w:w="1863" w:type="dxa"/>
           </w:tcPr>
           <w:p>
             <w:pPr>
@@ -5115,7 +5261,7 @@
         <w:tc>
           <w:tcPr>
             <w:tcW w:w="1711" w:type="dxa"/>
-            <w:shd w:val="clear" w:color="auto" w:fill="FFFF00"/>
+            <w:shd w:val="clear" w:color="auto" w:fill="auto"/>
           </w:tcPr>
           <w:p>
             <w:pPr>
@@ -5127,11 +5273,33 @@
               </w:rPr>
             </w:pPr>
             <w:proofErr w:type="spellStart"/>
-            <w:r>
-              <w:rPr>
-                <w:sz w:val="20"/>
-              </w:rPr>
-              <w:t>Alert.ExpectedEndTime</w:t>
+            <w:proofErr w:type="gramStart"/>
+            <w:r>
+              <w:rPr>
+                <w:sz w:val="20"/>
+              </w:rPr>
+              <w:t>data.</w:t>
+            </w:r>
+            <w:r>
+              <w:rPr>
+                <w:sz w:val="20"/>
+              </w:rPr>
+              <w:t>actualEndDate</w:t>
+            </w:r>
+            <w:proofErr w:type="spellEnd"/>
+            <w:proofErr w:type="gramEnd"/>
+            <w:r>
+              <w:rPr>
+                <w:sz w:val="20"/>
+              </w:rPr>
+              <w:t>/</w:t>
+            </w:r>
+            <w:proofErr w:type="spellStart"/>
+            <w:r>
+              <w:rPr>
+                <w:sz w:val="20"/>
+              </w:rPr>
+              <w:t>plannedEndDate</w:t>
             </w:r>
             <w:proofErr w:type="spellEnd"/>
           </w:p>
@@ -5160,7 +5328,7 @@
         </w:tc>
         <w:tc>
           <w:tcPr>
-            <w:tcW w:w="1626" w:type="dxa"/>
+            <w:tcW w:w="1863" w:type="dxa"/>
           </w:tcPr>
           <w:p>
             <w:pPr>
@@ -5260,14 +5428,12 @@
                 <w:sz w:val="20"/>
               </w:rPr>
             </w:pPr>
-            <w:proofErr w:type="spellStart"/>
-            <w:r>
-              <w:rPr>
-                <w:sz w:val="20"/>
-              </w:rPr>
-              <w:t>Alert.ReportedTime</w:t>
-            </w:r>
-            <w:proofErr w:type="spellEnd"/>
+            <w:r>
+              <w:rPr>
+                <w:sz w:val="20"/>
+              </w:rPr>
+              <w:t>estimated/verified</w:t>
+            </w:r>
           </w:p>
         </w:tc>
         <w:tc>
@@ -5303,7 +5469,7 @@
         </w:tc>
         <w:tc>
           <w:tcPr>
-            <w:tcW w:w="1626" w:type="dxa"/>
+            <w:tcW w:w="1863" w:type="dxa"/>
           </w:tcPr>
           <w:p>
             <w:pPr>
@@ -5392,13 +5558,7 @@
               <w:rPr>
                 <w:sz w:val="20"/>
               </w:rPr>
-              <w:t>incident.</w:t>
-            </w:r>
-            <w:r>
-              <w:rPr>
-                <w:sz w:val="20"/>
-              </w:rPr>
-              <w:t xml:space="preserve"> </w:t>
+              <w:t xml:space="preserve">incident. </w:t>
             </w:r>
             <w:proofErr w:type="spellStart"/>
             <w:r>
@@ -5422,14 +5582,12 @@
                 <w:sz w:val="20"/>
               </w:rPr>
             </w:pPr>
-            <w:proofErr w:type="spellStart"/>
-            <w:r>
-              <w:rPr>
-                <w:sz w:val="20"/>
-              </w:rPr>
-              <w:t>Alert.ExpectedEndTime</w:t>
-            </w:r>
-            <w:proofErr w:type="spellEnd"/>
+            <w:r>
+              <w:rPr>
+                <w:sz w:val="20"/>
+              </w:rPr>
+              <w:t>estimated/verified</w:t>
+            </w:r>
           </w:p>
         </w:tc>
         <w:tc>
@@ -5449,13 +5607,7 @@
               <w:rPr>
                 <w:sz w:val="20"/>
               </w:rPr>
-              <w:t>header.</w:t>
-            </w:r>
-            <w:r>
-              <w:rPr>
-                <w:sz w:val="20"/>
-              </w:rPr>
-              <w:t xml:space="preserve"> </w:t>
+              <w:t xml:space="preserve">header. </w:t>
             </w:r>
             <w:proofErr w:type="spellStart"/>
             <w:r>
@@ -5469,7 +5621,7 @@
         </w:tc>
         <w:tc>
           <w:tcPr>
-            <w:tcW w:w="1626" w:type="dxa"/>
+            <w:tcW w:w="1863" w:type="dxa"/>
           </w:tcPr>
           <w:p>
             <w:pPr>
@@ -5589,12 +5741,16 @@
                 <w:sz w:val="20"/>
               </w:rPr>
             </w:pPr>
-            <w:r>
-              <w:rPr>
-                <w:sz w:val="20"/>
-              </w:rPr>
-              <w:t>-</w:t>
-            </w:r>
+            <w:proofErr w:type="spellStart"/>
+            <w:proofErr w:type="gramStart"/>
+            <w:r>
+              <w:rPr>
+                <w:sz w:val="20"/>
+              </w:rPr>
+              <w:t>data.closureStatus</w:t>
+            </w:r>
+            <w:proofErr w:type="spellEnd"/>
+            <w:proofErr w:type="gramEnd"/>
           </w:p>
         </w:tc>
         <w:tc>
@@ -5644,7 +5800,7 @@
         </w:tc>
         <w:tc>
           <w:tcPr>
-            <w:tcW w:w="1626" w:type="dxa"/>
+            <w:tcW w:w="1863" w:type="dxa"/>
           </w:tcPr>
           <w:p>
             <w:pPr>
@@ -5690,7 +5846,7 @@
       </w:tr>
       <w:tr>
         <w:trPr>
-          <w:trHeight w:val="485"/>
+          <w:trHeight w:val="971"/>
         </w:trPr>
         <w:tc>
           <w:tcPr>
@@ -5717,15 +5873,17 @@
             <w:pPr>
               <w:pStyle w:val="TableParagraph"/>
               <w:rPr>
-                <w:sz w:val="20"/>
-              </w:rPr>
-            </w:pPr>
-            <w:proofErr w:type="spellStart"/>
-            <w:r>
-              <w:rPr>
-                <w:sz w:val="20"/>
-              </w:rPr>
-              <w:t>total_num_lanes</w:t>
+                <w:b/>
+                <w:sz w:val="20"/>
+              </w:rPr>
+            </w:pPr>
+            <w:proofErr w:type="spellStart"/>
+            <w:r>
+              <w:rPr>
+                <w:b/>
+                <w:sz w:val="20"/>
+              </w:rPr>
+              <w:t>vehicle_impact</w:t>
             </w:r>
             <w:proofErr w:type="spellEnd"/>
           </w:p>
@@ -5741,6 +5899,66 @@
                 <w:sz w:val="20"/>
               </w:rPr>
             </w:pPr>
+            <w:proofErr w:type="spellStart"/>
+            <w:proofErr w:type="gramStart"/>
+            <w:r>
+              <w:rPr>
+                <w:sz w:val="20"/>
+              </w:rPr>
+              <w:t>incident.description</w:t>
+            </w:r>
+            <w:proofErr w:type="spellEnd"/>
+            <w:proofErr w:type="gramEnd"/>
+          </w:p>
+        </w:tc>
+        <w:tc>
+          <w:tcPr>
+            <w:tcW w:w="1711" w:type="dxa"/>
+          </w:tcPr>
+          <w:p>
+            <w:pPr>
+              <w:pStyle w:val="TableParagraph"/>
+              <w:spacing w:before="0" w:line="240" w:lineRule="atLeast"/>
+              <w:ind w:left="0" w:right="341"/>
+              <w:rPr>
+                <w:sz w:val="20"/>
+              </w:rPr>
+            </w:pPr>
+            <w:proofErr w:type="spellStart"/>
+            <w:r>
+              <w:rPr>
+                <w:sz w:val="20"/>
+              </w:rPr>
+              <w:t>Data</w:t>
+            </w:r>
+            <w:r>
+              <w:rPr>
+                <w:sz w:val="20"/>
+              </w:rPr>
+              <w:t>.</w:t>
+            </w:r>
+            <w:r>
+              <w:rPr>
+                <w:sz w:val="20"/>
+              </w:rPr>
+              <w:t>travelRestriction</w:t>
+            </w:r>
+            <w:proofErr w:type="spellEnd"/>
+          </w:p>
+        </w:tc>
+        <w:tc>
+          <w:tcPr>
+            <w:tcW w:w="1626" w:type="dxa"/>
+            <w:shd w:val="clear" w:color="auto" w:fill="FFFFFF" w:themeFill="background1"/>
+          </w:tcPr>
+          <w:p>
+            <w:pPr>
+              <w:pStyle w:val="TableParagraph"/>
+              <w:ind w:left="105" w:right="181"/>
+              <w:rPr>
+                <w:sz w:val="20"/>
+              </w:rPr>
+            </w:pPr>
             <w:r>
               <w:rPr>
                 <w:sz w:val="20"/>
@@ -5751,53 +5969,13 @@
         </w:tc>
         <w:tc>
           <w:tcPr>
-            <w:tcW w:w="1711" w:type="dxa"/>
-          </w:tcPr>
-          <w:p>
-            <w:pPr>
-              <w:pStyle w:val="TableParagraph"/>
-              <w:rPr>
-                <w:sz w:val="20"/>
-              </w:rPr>
-            </w:pPr>
-            <w:r>
-              <w:rPr>
-                <w:sz w:val="20"/>
-              </w:rPr>
-              <w:t>-</w:t>
-            </w:r>
-          </w:p>
-        </w:tc>
-        <w:tc>
-          <w:tcPr>
-            <w:tcW w:w="1626" w:type="dxa"/>
-          </w:tcPr>
-          <w:p>
-            <w:pPr>
-              <w:pStyle w:val="TableParagraph"/>
-              <w:spacing w:before="0" w:line="240" w:lineRule="atLeast"/>
-              <w:ind w:left="105" w:right="575"/>
-              <w:rPr>
-                <w:sz w:val="20"/>
-              </w:rPr>
-            </w:pPr>
-            <w:r>
-              <w:rPr>
-                <w:sz w:val="20"/>
-              </w:rPr>
-              <w:t>-</w:t>
-            </w:r>
-          </w:p>
-        </w:tc>
-        <w:tc>
-          <w:tcPr>
-            <w:tcW w:w="1626" w:type="dxa"/>
-          </w:tcPr>
-          <w:p>
-            <w:pPr>
-              <w:pStyle w:val="TableParagraph"/>
-              <w:spacing w:before="0" w:line="240" w:lineRule="atLeast"/>
-              <w:ind w:left="105" w:right="575"/>
+            <w:tcW w:w="1863" w:type="dxa"/>
+            <w:shd w:val="clear" w:color="auto" w:fill="FFFFFF" w:themeFill="background1"/>
+          </w:tcPr>
+          <w:p>
+            <w:pPr>
+              <w:pStyle w:val="TableParagraph"/>
+              <w:ind w:left="105" w:right="181"/>
               <w:rPr>
                 <w:sz w:val="20"/>
               </w:rPr>
@@ -5813,7 +5991,7 @@
       </w:tr>
       <w:tr>
         <w:trPr>
-          <w:trHeight w:val="971"/>
+          <w:trHeight w:val="241"/>
         </w:trPr>
         <w:tc>
           <w:tcPr>
@@ -5839,18 +6017,17 @@
           <w:p>
             <w:pPr>
               <w:pStyle w:val="TableParagraph"/>
-              <w:rPr>
-                <w:b/>
-                <w:sz w:val="20"/>
-              </w:rPr>
-            </w:pPr>
-            <w:proofErr w:type="spellStart"/>
-            <w:r>
-              <w:rPr>
-                <w:b/>
-                <w:sz w:val="20"/>
-              </w:rPr>
-              <w:t>vehicle_impact</w:t>
+              <w:spacing w:line="223" w:lineRule="exact"/>
+              <w:rPr>
+                <w:sz w:val="20"/>
+              </w:rPr>
+            </w:pPr>
+            <w:proofErr w:type="spellStart"/>
+            <w:r>
+              <w:rPr>
+                <w:sz w:val="20"/>
+              </w:rPr>
+              <w:t>workers_present</w:t>
             </w:r>
             <w:proofErr w:type="spellEnd"/>
           </w:p>
@@ -5862,20 +6039,17 @@
           <w:p>
             <w:pPr>
               <w:pStyle w:val="TableParagraph"/>
-              <w:rPr>
-                <w:sz w:val="20"/>
-              </w:rPr>
-            </w:pPr>
-            <w:proofErr w:type="spellStart"/>
-            <w:proofErr w:type="gramStart"/>
-            <w:r>
-              <w:rPr>
-                <w:sz w:val="20"/>
-              </w:rPr>
-              <w:t>incident.description</w:t>
-            </w:r>
-            <w:proofErr w:type="spellEnd"/>
-            <w:proofErr w:type="gramEnd"/>
+              <w:spacing w:line="223" w:lineRule="exact"/>
+              <w:rPr>
+                <w:sz w:val="20"/>
+              </w:rPr>
+            </w:pPr>
+            <w:r>
+              <w:rPr>
+                <w:sz w:val="20"/>
+              </w:rPr>
+              <w:t>-</w:t>
+            </w:r>
           </w:p>
         </w:tc>
         <w:tc>
@@ -5885,31 +6059,28 @@
           <w:p>
             <w:pPr>
               <w:pStyle w:val="TableParagraph"/>
-              <w:spacing w:before="0" w:line="240" w:lineRule="atLeast"/>
-              <w:ind w:left="0" w:right="341"/>
-              <w:rPr>
-                <w:sz w:val="20"/>
-              </w:rPr>
-            </w:pPr>
-            <w:proofErr w:type="spellStart"/>
-            <w:r>
-              <w:rPr>
-                <w:sz w:val="20"/>
-              </w:rPr>
-              <w:t>Alert.ClosureType</w:t>
-            </w:r>
-            <w:proofErr w:type="spellEnd"/>
+              <w:spacing w:line="223" w:lineRule="exact"/>
+              <w:rPr>
+                <w:sz w:val="20"/>
+              </w:rPr>
+            </w:pPr>
+            <w:r>
+              <w:rPr>
+                <w:sz w:val="20"/>
+              </w:rPr>
+              <w:t>-</w:t>
+            </w:r>
           </w:p>
         </w:tc>
         <w:tc>
           <w:tcPr>
             <w:tcW w:w="1626" w:type="dxa"/>
-            <w:shd w:val="clear" w:color="auto" w:fill="FFFFFF" w:themeFill="background1"/>
-          </w:tcPr>
-          <w:p>
-            <w:pPr>
-              <w:pStyle w:val="TableParagraph"/>
-              <w:ind w:left="105" w:right="181"/>
+          </w:tcPr>
+          <w:p>
+            <w:pPr>
+              <w:pStyle w:val="TableParagraph"/>
+              <w:spacing w:line="223" w:lineRule="exact"/>
+              <w:ind w:left="105"/>
               <w:rPr>
                 <w:sz w:val="20"/>
               </w:rPr>
@@ -5924,13 +6095,13 @@
         </w:tc>
         <w:tc>
           <w:tcPr>
-            <w:tcW w:w="1626" w:type="dxa"/>
-            <w:shd w:val="clear" w:color="auto" w:fill="FFFFFF" w:themeFill="background1"/>
-          </w:tcPr>
-          <w:p>
-            <w:pPr>
-              <w:pStyle w:val="TableParagraph"/>
-              <w:ind w:left="105" w:right="181"/>
+            <w:tcW w:w="1863" w:type="dxa"/>
+          </w:tcPr>
+          <w:p>
+            <w:pPr>
+              <w:pStyle w:val="TableParagraph"/>
+              <w:spacing w:line="223" w:lineRule="exact"/>
+              <w:ind w:left="105"/>
               <w:rPr>
                 <w:sz w:val="20"/>
               </w:rPr>
@@ -5982,7 +6153,7 @@
               <w:rPr>
                 <w:sz w:val="20"/>
               </w:rPr>
-              <w:t>workers_present</w:t>
+              <w:t>reduced_speed_limit</w:t>
             </w:r>
             <w:proofErr w:type="spellEnd"/>
           </w:p>
@@ -6040,6 +6211,112 @@
                 <w:sz w:val="20"/>
               </w:rPr>
             </w:pPr>
+            <w:r>
+              <w:rPr>
+                <w:sz w:val="20"/>
+              </w:rPr>
+              <w:t>-</w:t>
+            </w:r>
+          </w:p>
+        </w:tc>
+        <w:tc>
+          <w:tcPr>
+            <w:tcW w:w="1863" w:type="dxa"/>
+          </w:tcPr>
+          <w:p>
+            <w:pPr>
+              <w:pStyle w:val="TableParagraph"/>
+              <w:spacing w:line="223" w:lineRule="exact"/>
+              <w:ind w:left="105"/>
+              <w:rPr>
+                <w:sz w:val="20"/>
+              </w:rPr>
+            </w:pPr>
+            <w:r>
+              <w:rPr>
+                <w:sz w:val="20"/>
+              </w:rPr>
+              <w:t>-</w:t>
+            </w:r>
+          </w:p>
+        </w:tc>
+      </w:tr>
+      <w:tr>
+        <w:trPr>
+          <w:trHeight w:val="480"/>
+        </w:trPr>
+        <w:tc>
+          <w:tcPr>
+            <w:tcW w:w="1107" w:type="dxa"/>
+            <w:vMerge/>
+            <w:tcBorders>
+              <w:top w:val="nil"/>
+            </w:tcBorders>
+          </w:tcPr>
+          <w:p>
+            <w:pPr>
+              <w:rPr>
+                <w:sz w:val="2"/>
+                <w:szCs w:val="2"/>
+              </w:rPr>
+            </w:pPr>
+          </w:p>
+        </w:tc>
+        <w:tc>
+          <w:tcPr>
+            <w:tcW w:w="1780" w:type="dxa"/>
+          </w:tcPr>
+          <w:p>
+            <w:pPr>
+              <w:pStyle w:val="TableParagraph"/>
+              <w:rPr>
+                <w:sz w:val="20"/>
+              </w:rPr>
+            </w:pPr>
+            <w:r>
+              <w:rPr>
+                <w:sz w:val="20"/>
+              </w:rPr>
+              <w:t>restrictions</w:t>
+            </w:r>
+          </w:p>
+        </w:tc>
+        <w:tc>
+          <w:tcPr>
+            <w:tcW w:w="2078" w:type="dxa"/>
+          </w:tcPr>
+          <w:p>
+            <w:pPr>
+              <w:pStyle w:val="TableParagraph"/>
+              <w:rPr>
+                <w:sz w:val="20"/>
+              </w:rPr>
+            </w:pPr>
+            <w:r>
+              <w:rPr>
+                <w:sz w:val="20"/>
+              </w:rPr>
+              <w:t>-</w:t>
+            </w:r>
+          </w:p>
+        </w:tc>
+        <w:tc>
+          <w:tcPr>
+            <w:tcW w:w="1711" w:type="dxa"/>
+          </w:tcPr>
+          <w:p>
+            <w:pPr>
+              <w:pStyle w:val="TableParagraph"/>
+              <w:rPr>
+                <w:sz w:val="20"/>
+              </w:rPr>
+            </w:pPr>
+            <w:r>
+              <w:rPr>
+                <w:sz w:val="20"/>
+              </w:rPr>
+              <w:t>-</w:t>
+            </w:r>
           </w:p>
         </w:tc>
         <w:tc>
@@ -6049,12 +6326,39 @@
           <w:p>
             <w:pPr>
               <w:pStyle w:val="TableParagraph"/>
-              <w:spacing w:line="223" w:lineRule="exact"/>
+              <w:spacing w:before="0" w:line="221" w:lineRule="exact"/>
               <w:ind w:left="105"/>
               <w:rPr>
                 <w:sz w:val="20"/>
               </w:rPr>
             </w:pPr>
+            <w:r>
+              <w:rPr>
+                <w:sz w:val="20"/>
+              </w:rPr>
+              <w:t>-</w:t>
+            </w:r>
+          </w:p>
+        </w:tc>
+        <w:tc>
+          <w:tcPr>
+            <w:tcW w:w="1863" w:type="dxa"/>
+          </w:tcPr>
+          <w:p>
+            <w:pPr>
+              <w:pStyle w:val="TableParagraph"/>
+              <w:spacing w:before="0" w:line="221" w:lineRule="exact"/>
+              <w:ind w:left="105"/>
+              <w:rPr>
+                <w:sz w:val="20"/>
+              </w:rPr>
+            </w:pPr>
+            <w:r>
+              <w:rPr>
+                <w:sz w:val="20"/>
+              </w:rPr>
+              <w:t>-</w:t>
+            </w:r>
           </w:p>
         </w:tc>
       </w:tr>
@@ -6091,14 +6395,12 @@
                 <w:sz w:val="20"/>
               </w:rPr>
             </w:pPr>
-            <w:proofErr w:type="spellStart"/>
-            <w:r>
-              <w:rPr>
-                <w:sz w:val="20"/>
-              </w:rPr>
-              <w:t>reduced_speed_limit</w:t>
-            </w:r>
-            <w:proofErr w:type="spellEnd"/>
+            <w:r>
+              <w:rPr>
+                <w:sz w:val="20"/>
+              </w:rPr>
+              <w:t>description</w:t>
+            </w:r>
           </w:p>
         </w:tc>
         <w:tc>
@@ -6113,12 +6415,16 @@
                 <w:sz w:val="20"/>
               </w:rPr>
             </w:pPr>
-            <w:r>
-              <w:rPr>
-                <w:sz w:val="20"/>
-              </w:rPr>
-              <w:t>-</w:t>
-            </w:r>
+            <w:proofErr w:type="spellStart"/>
+            <w:proofErr w:type="gramStart"/>
+            <w:r>
+              <w:rPr>
+                <w:sz w:val="20"/>
+              </w:rPr>
+              <w:t>incident.description</w:t>
+            </w:r>
+            <w:proofErr w:type="spellEnd"/>
+            <w:proofErr w:type="gramEnd"/>
           </w:p>
         </w:tc>
         <w:tc>
@@ -6133,12 +6439,34 @@
                 <w:sz w:val="20"/>
               </w:rPr>
             </w:pPr>
-            <w:r>
-              <w:rPr>
-                <w:sz w:val="20"/>
-              </w:rPr>
-              <w:t>-</w:t>
-            </w:r>
+            <w:proofErr w:type="spellStart"/>
+            <w:proofErr w:type="gramStart"/>
+            <w:r>
+              <w:rPr>
+                <w:sz w:val="20"/>
+              </w:rPr>
+              <w:t>data</w:t>
+            </w:r>
+            <w:r>
+              <w:rPr>
+                <w:sz w:val="20"/>
+              </w:rPr>
+              <w:t>.</w:t>
+            </w:r>
+            <w:r>
+              <w:rPr>
+                <w:sz w:val="20"/>
+              </w:rPr>
+              <w:t>d</w:t>
+            </w:r>
+            <w:r>
+              <w:rPr>
+                <w:sz w:val="20"/>
+              </w:rPr>
+              <w:t>escription</w:t>
+            </w:r>
+            <w:proofErr w:type="spellEnd"/>
+            <w:proofErr w:type="gramEnd"/>
           </w:p>
         </w:tc>
         <w:tc>
@@ -6154,17 +6482,27 @@
                 <w:sz w:val="20"/>
               </w:rPr>
             </w:pPr>
-            <w:r>
-              <w:rPr>
-                <w:sz w:val="20"/>
-              </w:rPr>
-              <w:t>-</w:t>
-            </w:r>
-          </w:p>
-        </w:tc>
-        <w:tc>
-          <w:tcPr>
-            <w:tcW w:w="1626" w:type="dxa"/>
+            <w:proofErr w:type="spellStart"/>
+            <w:proofErr w:type="gramStart"/>
+            <w:r>
+              <w:rPr>
+                <w:sz w:val="20"/>
+              </w:rPr>
+              <w:t>header</w:t>
+            </w:r>
+            <w:r>
+              <w:rPr>
+                <w:sz w:val="20"/>
+              </w:rPr>
+              <w:t>.description</w:t>
+            </w:r>
+            <w:proofErr w:type="spellEnd"/>
+            <w:proofErr w:type="gramEnd"/>
+          </w:p>
+        </w:tc>
+        <w:tc>
+          <w:tcPr>
+            <w:tcW w:w="1863" w:type="dxa"/>
           </w:tcPr>
           <w:p>
             <w:pPr>
@@ -6175,18 +6513,28 @@
                 <w:sz w:val="20"/>
               </w:rPr>
             </w:pPr>
-            <w:r>
-              <w:rPr>
-                <w:sz w:val="20"/>
-              </w:rPr>
-              <w:t>-</w:t>
-            </w:r>
+            <w:proofErr w:type="spellStart"/>
+            <w:proofErr w:type="gramStart"/>
+            <w:r>
+              <w:rPr>
+                <w:sz w:val="20"/>
+              </w:rPr>
+              <w:t>header.d</w:t>
+            </w:r>
+            <w:r>
+              <w:rPr>
+                <w:sz w:val="20"/>
+              </w:rPr>
+              <w:t>escription</w:t>
+            </w:r>
+            <w:proofErr w:type="spellEnd"/>
+            <w:proofErr w:type="gramEnd"/>
           </w:p>
         </w:tc>
       </w:tr>
       <w:tr>
         <w:trPr>
-          <w:trHeight w:val="480"/>
+          <w:trHeight w:val="569"/>
         </w:trPr>
         <w:tc>
           <w:tcPr>
@@ -6212,16 +6560,19 @@
           <w:p>
             <w:pPr>
               <w:pStyle w:val="TableParagraph"/>
-              <w:rPr>
-                <w:sz w:val="20"/>
-              </w:rPr>
-            </w:pPr>
-            <w:r>
-              <w:rPr>
-                <w:sz w:val="20"/>
-              </w:rPr>
-              <w:t>restrictions</w:t>
-            </w:r>
+              <w:spacing w:line="223" w:lineRule="exact"/>
+              <w:rPr>
+                <w:sz w:val="20"/>
+              </w:rPr>
+            </w:pPr>
+            <w:proofErr w:type="spellStart"/>
+            <w:r>
+              <w:rPr>
+                <w:sz w:val="20"/>
+              </w:rPr>
+              <w:t>creation_date</w:t>
+            </w:r>
+            <w:proofErr w:type="spellEnd"/>
           </w:p>
         </w:tc>
         <w:tc>
@@ -6231,6 +6582,31 @@
           <w:p>
             <w:pPr>
               <w:pStyle w:val="TableParagraph"/>
+              <w:spacing w:line="223" w:lineRule="exact"/>
+              <w:rPr>
+                <w:sz w:val="20"/>
+              </w:rPr>
+            </w:pPr>
+            <w:proofErr w:type="spellStart"/>
+            <w:proofErr w:type="gramStart"/>
+            <w:r>
+              <w:rPr>
+                <w:sz w:val="20"/>
+              </w:rPr>
+              <w:t>incident.createtime</w:t>
+            </w:r>
+            <w:proofErr w:type="spellEnd"/>
+            <w:proofErr w:type="gramEnd"/>
+          </w:p>
+        </w:tc>
+        <w:tc>
+          <w:tcPr>
+            <w:tcW w:w="1711" w:type="dxa"/>
+          </w:tcPr>
+          <w:p>
+            <w:pPr>
+              <w:pStyle w:val="TableParagraph"/>
+              <w:spacing w:line="223" w:lineRule="exact"/>
               <w:rPr>
                 <w:sz w:val="20"/>
               </w:rPr>
@@ -6245,53 +6621,76 @@
         </w:tc>
         <w:tc>
           <w:tcPr>
-            <w:tcW w:w="1711" w:type="dxa"/>
-          </w:tcPr>
-          <w:p>
-            <w:pPr>
-              <w:pStyle w:val="TableParagraph"/>
-              <w:rPr>
-                <w:sz w:val="20"/>
-              </w:rPr>
-            </w:pPr>
-            <w:proofErr w:type="spellStart"/>
-            <w:r>
-              <w:rPr>
-                <w:sz w:val="20"/>
-              </w:rPr>
-              <w:t>Alert.Restriction</w:t>
-            </w:r>
-            <w:proofErr w:type="spellEnd"/>
-          </w:p>
-        </w:tc>
-        <w:tc>
-          <w:tcPr>
             <w:tcW w:w="1626" w:type="dxa"/>
           </w:tcPr>
           <w:p>
             <w:pPr>
               <w:pStyle w:val="TableParagraph"/>
-              <w:spacing w:before="0" w:line="221" w:lineRule="exact"/>
+              <w:spacing w:line="223" w:lineRule="exact"/>
               <w:ind w:left="105"/>
               <w:rPr>
                 <w:sz w:val="20"/>
               </w:rPr>
             </w:pPr>
-          </w:p>
-        </w:tc>
-        <w:tc>
-          <w:tcPr>
-            <w:tcW w:w="1626" w:type="dxa"/>
-          </w:tcPr>
-          <w:p>
-            <w:pPr>
-              <w:pStyle w:val="TableParagraph"/>
-              <w:spacing w:before="0" w:line="221" w:lineRule="exact"/>
+            <w:proofErr w:type="spellStart"/>
+            <w:proofErr w:type="gramStart"/>
+            <w:r>
+              <w:rPr>
+                <w:sz w:val="20"/>
+              </w:rPr>
+              <w:t>source.</w:t>
+            </w:r>
+            <w:r>
+              <w:rPr>
+                <w:sz w:val="20"/>
+              </w:rPr>
+              <w:t>collection</w:t>
+            </w:r>
+            <w:proofErr w:type="gramEnd"/>
+            <w:r>
+              <w:rPr>
+                <w:sz w:val="20"/>
+              </w:rPr>
+              <w:t>_timestamp</w:t>
+            </w:r>
+            <w:proofErr w:type="spellEnd"/>
+          </w:p>
+        </w:tc>
+        <w:tc>
+          <w:tcPr>
+            <w:tcW w:w="1863" w:type="dxa"/>
+          </w:tcPr>
+          <w:p>
+            <w:pPr>
+              <w:pStyle w:val="TableParagraph"/>
+              <w:spacing w:line="223" w:lineRule="exact"/>
               <w:ind w:left="105"/>
               <w:rPr>
                 <w:sz w:val="20"/>
               </w:rPr>
             </w:pPr>
+            <w:proofErr w:type="spellStart"/>
+            <w:proofErr w:type="gramStart"/>
+            <w:r>
+              <w:rPr>
+                <w:sz w:val="20"/>
+              </w:rPr>
+              <w:t>source.</w:t>
+            </w:r>
+            <w:r>
+              <w:rPr>
+                <w:sz w:val="20"/>
+              </w:rPr>
+              <w:t>collection</w:t>
+            </w:r>
+            <w:proofErr w:type="gramEnd"/>
+            <w:r>
+              <w:rPr>
+                <w:sz w:val="20"/>
+              </w:rPr>
+              <w:t>_timestamp</w:t>
+            </w:r>
+            <w:proofErr w:type="spellEnd"/>
           </w:p>
         </w:tc>
       </w:tr>
@@ -6328,12 +6727,14 @@
                 <w:sz w:val="20"/>
               </w:rPr>
             </w:pPr>
-            <w:r>
-              <w:rPr>
-                <w:sz w:val="20"/>
-              </w:rPr>
-              <w:t>description</w:t>
-            </w:r>
+            <w:proofErr w:type="spellStart"/>
+            <w:r>
+              <w:rPr>
+                <w:sz w:val="20"/>
+              </w:rPr>
+              <w:t>update_date</w:t>
+            </w:r>
+            <w:proofErr w:type="spellEnd"/>
           </w:p>
         </w:tc>
         <w:tc>
@@ -6354,7 +6755,7 @@
               <w:rPr>
                 <w:sz w:val="20"/>
               </w:rPr>
-              <w:t>incident.description</w:t>
+              <w:t>incident.updatetime</w:t>
             </w:r>
             <w:proofErr w:type="spellEnd"/>
             <w:proofErr w:type="gramEnd"/>
@@ -6372,14 +6773,12 @@
                 <w:sz w:val="20"/>
               </w:rPr>
             </w:pPr>
-            <w:proofErr w:type="spellStart"/>
-            <w:r>
-              <w:rPr>
-                <w:sz w:val="20"/>
-              </w:rPr>
-              <w:t>Alert.Description</w:t>
-            </w:r>
-            <w:proofErr w:type="spellEnd"/>
+            <w:r>
+              <w:rPr>
+                <w:sz w:val="20"/>
+              </w:rPr>
+              <w:t>-</w:t>
+            </w:r>
           </w:p>
         </w:tc>
         <w:tc>
@@ -6396,26 +6795,18 @@
               </w:rPr>
             </w:pPr>
             <w:proofErr w:type="spellStart"/>
-            <w:proofErr w:type="gramStart"/>
-            <w:r>
-              <w:rPr>
-                <w:sz w:val="20"/>
-              </w:rPr>
-              <w:t>header</w:t>
-            </w:r>
-            <w:r>
-              <w:rPr>
-                <w:sz w:val="20"/>
-              </w:rPr>
-              <w:t>.description</w:t>
-            </w:r>
-            <w:proofErr w:type="spellEnd"/>
-            <w:proofErr w:type="gramEnd"/>
-          </w:p>
-        </w:tc>
-        <w:tc>
-          <w:tcPr>
-            <w:tcW w:w="1626" w:type="dxa"/>
+            <w:r>
+              <w:rPr>
+                <w:sz w:val="20"/>
+              </w:rPr>
+              <w:t>rtdh_timestamp</w:t>
+            </w:r>
+            <w:proofErr w:type="spellEnd"/>
+          </w:p>
+        </w:tc>
+        <w:tc>
+          <w:tcPr>
+            <w:tcW w:w="1863" w:type="dxa"/>
           </w:tcPr>
           <w:p>
             <w:pPr>
@@ -6427,183 +6818,11 @@
               </w:rPr>
             </w:pPr>
             <w:proofErr w:type="spellStart"/>
-            <w:proofErr w:type="gramStart"/>
-            <w:r>
-              <w:rPr>
-                <w:sz w:val="20"/>
-              </w:rPr>
-              <w:t>header.d</w:t>
-            </w:r>
-            <w:r>
-              <w:rPr>
-                <w:sz w:val="20"/>
-              </w:rPr>
-              <w:t>escription</w:t>
-            </w:r>
-            <w:proofErr w:type="spellEnd"/>
-            <w:proofErr w:type="gramEnd"/>
-          </w:p>
-        </w:tc>
-      </w:tr>
-      <w:tr>
-        <w:trPr>
-          <w:trHeight w:val="569"/>
-        </w:trPr>
-        <w:tc>
-          <w:tcPr>
-            <w:tcW w:w="1107" w:type="dxa"/>
-            <w:vMerge/>
-            <w:tcBorders>
-              <w:top w:val="nil"/>
-            </w:tcBorders>
-          </w:tcPr>
-          <w:p>
-            <w:pPr>
-              <w:rPr>
-                <w:sz w:val="2"/>
-                <w:szCs w:val="2"/>
-              </w:rPr>
-            </w:pPr>
-          </w:p>
-        </w:tc>
-        <w:tc>
-          <w:tcPr>
-            <w:tcW w:w="1780" w:type="dxa"/>
-          </w:tcPr>
-          <w:p>
-            <w:pPr>
-              <w:pStyle w:val="TableParagraph"/>
-              <w:spacing w:line="223" w:lineRule="exact"/>
-              <w:rPr>
-                <w:sz w:val="20"/>
-              </w:rPr>
-            </w:pPr>
-            <w:proofErr w:type="spellStart"/>
-            <w:r>
-              <w:rPr>
-                <w:sz w:val="20"/>
-              </w:rPr>
-              <w:t>creation_date</w:t>
-            </w:r>
-            <w:proofErr w:type="spellEnd"/>
-          </w:p>
-        </w:tc>
-        <w:tc>
-          <w:tcPr>
-            <w:tcW w:w="2078" w:type="dxa"/>
-          </w:tcPr>
-          <w:p>
-            <w:pPr>
-              <w:pStyle w:val="TableParagraph"/>
-              <w:spacing w:line="223" w:lineRule="exact"/>
-              <w:rPr>
-                <w:sz w:val="20"/>
-              </w:rPr>
-            </w:pPr>
-            <w:proofErr w:type="spellStart"/>
-            <w:proofErr w:type="gramStart"/>
-            <w:r>
-              <w:rPr>
-                <w:sz w:val="20"/>
-              </w:rPr>
-              <w:t>incident.createtime</w:t>
-            </w:r>
-            <w:proofErr w:type="spellEnd"/>
-            <w:proofErr w:type="gramEnd"/>
-          </w:p>
-        </w:tc>
-        <w:tc>
-          <w:tcPr>
-            <w:tcW w:w="1711" w:type="dxa"/>
-          </w:tcPr>
-          <w:p>
-            <w:pPr>
-              <w:pStyle w:val="TableParagraph"/>
-              <w:spacing w:line="223" w:lineRule="exact"/>
-              <w:rPr>
-                <w:sz w:val="20"/>
-              </w:rPr>
-            </w:pPr>
-            <w:proofErr w:type="spellStart"/>
-            <w:r>
-              <w:rPr>
-                <w:sz w:val="20"/>
-              </w:rPr>
-              <w:t>Alert.ReportedTime</w:t>
-            </w:r>
-            <w:proofErr w:type="spellEnd"/>
-          </w:p>
-        </w:tc>
-        <w:tc>
-          <w:tcPr>
-            <w:tcW w:w="1626" w:type="dxa"/>
-          </w:tcPr>
-          <w:p>
-            <w:pPr>
-              <w:pStyle w:val="TableParagraph"/>
-              <w:spacing w:line="223" w:lineRule="exact"/>
-              <w:ind w:left="105"/>
-              <w:rPr>
-                <w:sz w:val="20"/>
-              </w:rPr>
-            </w:pPr>
-            <w:proofErr w:type="spellStart"/>
-            <w:proofErr w:type="gramStart"/>
-            <w:r>
-              <w:rPr>
-                <w:sz w:val="20"/>
-              </w:rPr>
-              <w:t>source.</w:t>
-            </w:r>
-            <w:r>
-              <w:rPr>
-                <w:sz w:val="20"/>
-              </w:rPr>
-              <w:t>collection</w:t>
-            </w:r>
-            <w:proofErr w:type="gramEnd"/>
-            <w:r>
-              <w:rPr>
-                <w:sz w:val="20"/>
-              </w:rPr>
-              <w:t>_timestamp</w:t>
-            </w:r>
-            <w:proofErr w:type="spellEnd"/>
-          </w:p>
-        </w:tc>
-        <w:tc>
-          <w:tcPr>
-            <w:tcW w:w="1626" w:type="dxa"/>
-          </w:tcPr>
-          <w:p>
-            <w:pPr>
-              <w:pStyle w:val="TableParagraph"/>
-              <w:spacing w:line="223" w:lineRule="exact"/>
-              <w:ind w:left="105"/>
-              <w:rPr>
-                <w:sz w:val="20"/>
-              </w:rPr>
-            </w:pPr>
-            <w:proofErr w:type="spellStart"/>
-            <w:proofErr w:type="gramStart"/>
-            <w:r>
-              <w:rPr>
-                <w:sz w:val="20"/>
-              </w:rPr>
-              <w:t>source.</w:t>
-            </w:r>
-            <w:r>
-              <w:rPr>
-                <w:sz w:val="20"/>
-              </w:rPr>
-              <w:t>collection</w:t>
-            </w:r>
-            <w:proofErr w:type="gramEnd"/>
-            <w:r>
-              <w:rPr>
-                <w:sz w:val="20"/>
-              </w:rPr>
-              <w:t>_timestamp</w:t>
+            <w:r>
+              <w:rPr>
+                <w:sz w:val="20"/>
+              </w:rPr>
+              <w:t>rtdh_timestamp</w:t>
             </w:r>
             <w:proofErr w:type="spellEnd"/>
           </w:p>
@@ -6616,142 +6835,6 @@
         <w:tc>
           <w:tcPr>
             <w:tcW w:w="1107" w:type="dxa"/>
-            <w:vMerge/>
-            <w:tcBorders>
-              <w:top w:val="nil"/>
-            </w:tcBorders>
-          </w:tcPr>
-          <w:p>
-            <w:pPr>
-              <w:rPr>
-                <w:sz w:val="2"/>
-                <w:szCs w:val="2"/>
-              </w:rPr>
-            </w:pPr>
-          </w:p>
-        </w:tc>
-        <w:tc>
-          <w:tcPr>
-            <w:tcW w:w="1780" w:type="dxa"/>
-          </w:tcPr>
-          <w:p>
-            <w:pPr>
-              <w:pStyle w:val="TableParagraph"/>
-              <w:spacing w:line="223" w:lineRule="exact"/>
-              <w:rPr>
-                <w:sz w:val="20"/>
-              </w:rPr>
-            </w:pPr>
-            <w:proofErr w:type="spellStart"/>
-            <w:r>
-              <w:rPr>
-                <w:sz w:val="20"/>
-              </w:rPr>
-              <w:t>update_date</w:t>
-            </w:r>
-            <w:proofErr w:type="spellEnd"/>
-          </w:p>
-        </w:tc>
-        <w:tc>
-          <w:tcPr>
-            <w:tcW w:w="2078" w:type="dxa"/>
-          </w:tcPr>
-          <w:p>
-            <w:pPr>
-              <w:pStyle w:val="TableParagraph"/>
-              <w:spacing w:line="223" w:lineRule="exact"/>
-              <w:rPr>
-                <w:sz w:val="20"/>
-              </w:rPr>
-            </w:pPr>
-            <w:proofErr w:type="spellStart"/>
-            <w:proofErr w:type="gramStart"/>
-            <w:r>
-              <w:rPr>
-                <w:sz w:val="20"/>
-              </w:rPr>
-              <w:t>incident.updatetime</w:t>
-            </w:r>
-            <w:proofErr w:type="spellEnd"/>
-            <w:proofErr w:type="gramEnd"/>
-          </w:p>
-        </w:tc>
-        <w:tc>
-          <w:tcPr>
-            <w:tcW w:w="1711" w:type="dxa"/>
-          </w:tcPr>
-          <w:p>
-            <w:pPr>
-              <w:pStyle w:val="TableParagraph"/>
-              <w:spacing w:line="223" w:lineRule="exact"/>
-              <w:rPr>
-                <w:sz w:val="20"/>
-              </w:rPr>
-            </w:pPr>
-            <w:proofErr w:type="spellStart"/>
-            <w:r>
-              <w:rPr>
-                <w:sz w:val="20"/>
-              </w:rPr>
-              <w:t>Alert.LastUpdatedDate</w:t>
-            </w:r>
-            <w:proofErr w:type="spellEnd"/>
-          </w:p>
-        </w:tc>
-        <w:tc>
-          <w:tcPr>
-            <w:tcW w:w="1626" w:type="dxa"/>
-          </w:tcPr>
-          <w:p>
-            <w:pPr>
-              <w:pStyle w:val="TableParagraph"/>
-              <w:spacing w:line="223" w:lineRule="exact"/>
-              <w:ind w:left="105"/>
-              <w:rPr>
-                <w:sz w:val="20"/>
-              </w:rPr>
-            </w:pPr>
-            <w:proofErr w:type="spellStart"/>
-            <w:r>
-              <w:rPr>
-                <w:sz w:val="20"/>
-              </w:rPr>
-              <w:t>rtdh_timestamp</w:t>
-            </w:r>
-            <w:proofErr w:type="spellEnd"/>
-          </w:p>
-        </w:tc>
-        <w:tc>
-          <w:tcPr>
-            <w:tcW w:w="1626" w:type="dxa"/>
-          </w:tcPr>
-          <w:p>
-            <w:pPr>
-              <w:pStyle w:val="TableParagraph"/>
-              <w:spacing w:line="223" w:lineRule="exact"/>
-              <w:ind w:left="105"/>
-              <w:rPr>
-                <w:sz w:val="20"/>
-              </w:rPr>
-            </w:pPr>
-            <w:proofErr w:type="spellStart"/>
-            <w:r>
-              <w:rPr>
-                <w:sz w:val="20"/>
-              </w:rPr>
-              <w:t>rtdh_timestamp</w:t>
-            </w:r>
-            <w:proofErr w:type="spellEnd"/>
-          </w:p>
-        </w:tc>
-      </w:tr>
-      <w:tr>
-        <w:trPr>
-          <w:trHeight w:val="241"/>
-        </w:trPr>
-        <w:tc>
-          <w:tcPr>
-            <w:tcW w:w="1107" w:type="dxa"/>
             <w:vMerge w:val="restart"/>
             <w:shd w:val="clear" w:color="auto" w:fill="FFFF00"/>
           </w:tcPr>
@@ -6868,11 +6951,17 @@
                 <w:sz w:val="20"/>
               </w:rPr>
             </w:pPr>
-          </w:p>
-        </w:tc>
-        <w:tc>
-          <w:tcPr>
-            <w:tcW w:w="1626" w:type="dxa"/>
+            <w:r>
+              <w:rPr>
+                <w:sz w:val="20"/>
+              </w:rPr>
+              <w:t>-</w:t>
+            </w:r>
+          </w:p>
+        </w:tc>
+        <w:tc>
+          <w:tcPr>
+            <w:tcW w:w="1863" w:type="dxa"/>
           </w:tcPr>
           <w:p>
             <w:pPr>
@@ -6883,6 +6972,12 @@
                 <w:sz w:val="20"/>
               </w:rPr>
             </w:pPr>
+            <w:r>
+              <w:rPr>
+                <w:sz w:val="20"/>
+              </w:rPr>
+              <w:t>-</w:t>
+            </w:r>
           </w:p>
         </w:tc>
       </w:tr>
@@ -6944,6 +7039,13 @@
                 <w:sz w:val="16"/>
               </w:rPr>
             </w:pPr>
+            <w:r>
+              <w:rPr>
+                <w:rFonts w:ascii="Times New Roman"/>
+                <w:sz w:val="16"/>
+              </w:rPr>
+              <w:t>-</w:t>
+            </w:r>
           </w:p>
         </w:tc>
         <w:tc>
@@ -6979,11 +7081,17 @@
                 <w:sz w:val="20"/>
               </w:rPr>
             </w:pPr>
-          </w:p>
-        </w:tc>
-        <w:tc>
-          <w:tcPr>
-            <w:tcW w:w="1626" w:type="dxa"/>
+            <w:r>
+              <w:rPr>
+                <w:sz w:val="20"/>
+              </w:rPr>
+              <w:t>-</w:t>
+            </w:r>
+          </w:p>
+        </w:tc>
+        <w:tc>
+          <w:tcPr>
+            <w:tcW w:w="1863" w:type="dxa"/>
           </w:tcPr>
           <w:p>
             <w:pPr>
@@ -6994,6 +7102,12 @@
                 <w:sz w:val="20"/>
               </w:rPr>
             </w:pPr>
+            <w:r>
+              <w:rPr>
+                <w:sz w:val="20"/>
+              </w:rPr>
+              <w:t>-</w:t>
+            </w:r>
           </w:p>
         </w:tc>
       </w:tr>
@@ -7107,7 +7221,7 @@
         </w:tc>
         <w:tc>
           <w:tcPr>
-            <w:tcW w:w="1626" w:type="dxa"/>
+            <w:tcW w:w="1863" w:type="dxa"/>
           </w:tcPr>
           <w:p>
             <w:pPr>
@@ -7227,7 +7341,7 @@
         </w:tc>
         <w:tc>
           <w:tcPr>
-            <w:tcW w:w="1626" w:type="dxa"/>
+            <w:tcW w:w="1863" w:type="dxa"/>
           </w:tcPr>
           <w:p>
             <w:pPr>
@@ -7359,7 +7473,7 @@
         </w:tc>
         <w:tc>
           <w:tcPr>
-            <w:tcW w:w="1626" w:type="dxa"/>
+            <w:tcW w:w="1863" w:type="dxa"/>
           </w:tcPr>
           <w:p>
             <w:pPr>
@@ -7414,15 +7528,13 @@
                 <w:sz w:val="20"/>
               </w:rPr>
             </w:pPr>
-            <w:proofErr w:type="spellStart"/>
             <w:r>
               <w:rPr>
                 <w:b/>
                 <w:sz w:val="20"/>
               </w:rPr>
-              <w:t>road_event_id</w:t>
-            </w:r>
-            <w:proofErr w:type="spellEnd"/>
+              <w:t>Id</w:t>
+            </w:r>
           </w:p>
         </w:tc>
         <w:tc>
@@ -7484,7 +7596,7 @@
         </w:tc>
         <w:tc>
           <w:tcPr>
-            <w:tcW w:w="1626" w:type="dxa"/>
+            <w:tcW w:w="1863" w:type="dxa"/>
           </w:tcPr>
           <w:p>
             <w:pPr>
@@ -7602,7 +7714,7 @@
         </w:tc>
         <w:tc>
           <w:tcPr>
-            <w:tcW w:w="1626" w:type="dxa"/>
+            <w:tcW w:w="1863" w:type="dxa"/>
           </w:tcPr>
           <w:p>
             <w:pPr>
@@ -7726,7 +7838,7 @@
         </w:tc>
         <w:tc>
           <w:tcPr>
-            <w:tcW w:w="1626" w:type="dxa"/>
+            <w:tcW w:w="1863" w:type="dxa"/>
           </w:tcPr>
           <w:p>
             <w:pPr>
@@ -7844,7 +7956,7 @@
         </w:tc>
         <w:tc>
           <w:tcPr>
-            <w:tcW w:w="1626" w:type="dxa"/>
+            <w:tcW w:w="1863" w:type="dxa"/>
           </w:tcPr>
           <w:p>
             <w:pPr>
@@ -7968,7 +8080,7 @@
         </w:tc>
         <w:tc>
           <w:tcPr>
-            <w:tcW w:w="1626" w:type="dxa"/>
+            <w:tcW w:w="1863" w:type="dxa"/>
           </w:tcPr>
           <w:p>
             <w:pPr>
@@ -8108,7 +8220,7 @@
         </w:tc>
         <w:tc>
           <w:tcPr>
-            <w:tcW w:w="1626" w:type="dxa"/>
+            <w:tcW w:w="1863" w:type="dxa"/>
           </w:tcPr>
           <w:p>
             <w:pPr>
@@ -8233,7 +8345,7 @@
         </w:tc>
         <w:tc>
           <w:tcPr>
-            <w:tcW w:w="1626" w:type="dxa"/>
+            <w:tcW w:w="1863" w:type="dxa"/>
           </w:tcPr>
           <w:p>
             <w:pPr>
@@ -8370,7 +8482,7 @@
         </w:tc>
         <w:tc>
           <w:tcPr>
-            <w:tcW w:w="1626" w:type="dxa"/>
+            <w:tcW w:w="1863" w:type="dxa"/>
             <w:shd w:val="clear" w:color="auto" w:fill="00E5FF"/>
           </w:tcPr>
           <w:p>
@@ -8418,7 +8530,7 @@
     <w:tbl>
       <w:tblPr>
         <w:tblpPr w:leftFromText="180" w:rightFromText="180" w:vertAnchor="text" w:horzAnchor="margin" w:tblpY="-889"/>
-        <w:tblW w:w="9990" w:type="dxa"/>
+        <w:tblW w:w="10165" w:type="dxa"/>
         <w:tblBorders>
           <w:top w:val="single" w:sz="4" w:space="0" w:color="999999"/>
           <w:left w:val="single" w:sz="4" w:space="0" w:color="999999"/>
@@ -8440,7 +8552,7 @@
         <w:gridCol w:w="2091"/>
         <w:gridCol w:w="1721"/>
         <w:gridCol w:w="1636"/>
-        <w:gridCol w:w="1636"/>
+        <w:gridCol w:w="1811"/>
       </w:tblGrid>
       <w:tr>
         <w:trPr>
@@ -8546,7 +8658,7 @@
         </w:tc>
         <w:tc>
           <w:tcPr>
-            <w:tcW w:w="1636" w:type="dxa"/>
+            <w:tcW w:w="1811" w:type="dxa"/>
           </w:tcPr>
           <w:p>
             <w:pPr>
@@ -8670,7 +8782,7 @@
         </w:tc>
         <w:tc>
           <w:tcPr>
-            <w:tcW w:w="1636" w:type="dxa"/>
+            <w:tcW w:w="1811" w:type="dxa"/>
           </w:tcPr>
           <w:p>
             <w:pPr>
@@ -8741,14 +8853,12 @@
         </w:rPr>
         <w:t xml:space="preserve"> </w:t>
       </w:r>
-      <w:proofErr w:type="spellStart"/>
       <w:r>
         <w:rPr>
           <w:sz w:val="20"/>
         </w:rPr>
         <w:t>Unbolded</w:t>
       </w:r>
-      <w:proofErr w:type="spellEnd"/>
       <w:r>
         <w:rPr>
           <w:spacing w:val="-3"/>
@@ -8788,6 +8898,13 @@
         </w:rPr>
         <w:t>optional</w:t>
       </w:r>
+      <w:r>
+        <w:rPr>
+          <w:sz w:val="20"/>
+        </w:rPr>
+        <w:br/>
+        <w:t>- = no data present</w:t>
+      </w:r>
     </w:p>
     <w:p>
       <w:pPr>
@@ -9020,67 +9137,243 @@
 </w:document>
 </file>
 
-<file path=word/comments.xml><?xml version="1.0" encoding="utf-8"?>
-<w:comments xmlns:wpc="http://schemas.microsoft.com/office/word/2010/wordprocessingCanvas" xmlns:cx="http://schemas.microsoft.com/office/drawing/2014/chartex" xmlns:cx1="http://schemas.microsoft.com/office/drawing/2015/9/8/chartex" xmlns:cx2="http://schemas.microsoft.com/office/drawing/2015/10/21/chartex" xmlns:cx3="http://schemas.microsoft.com/office/drawing/2016/5/9/chartex" xmlns:cx4="http://schemas.microsoft.com/office/drawing/2016/5/10/chartex" xmlns:cx5="http://schemas.microsoft.com/office/drawing/2016/5/11/chartex" xmlns:cx6="http://schemas.microsoft.com/office/drawing/2016/5/12/chartex" xmlns:cx7="http://schemas.microsoft.com/office/drawing/2016/5/13/chartex" xmlns:cx8="http://schemas.microsoft.com/office/drawing/2016/5/14/chartex" xmlns:mc="http://schemas.openxmlformats.org/markup-compatibility/2006" xmlns:aink="http://schemas.microsoft.com/office/drawing/2016/ink" xmlns:am3d="http://schemas.microsoft.com/office/drawing/2017/model3d" xmlns:o="urn:schemas-microsoft-com:office:office" xmlns:r="http://schemas.openxmlformats.org/officeDocument/2006/relationships" xmlns:m="http://schemas.openxmlformats.org/officeDocument/2006/math" xmlns:v="urn:schemas-microsoft-com:vml" xmlns:wp14="http://schemas.microsoft.com/office/word/2010/wordprocessingDrawing" xmlns:wp="http://schemas.openxmlformats.org/drawingml/2006/wordprocessingDrawing" xmlns:w10="urn:schemas-microsoft-com:office:word" xmlns:w="http://schemas.openxmlformats.org/wordprocessingml/2006/main" xmlns:w14="http://schemas.microsoft.com/office/word/2010/wordml" xmlns:w15="http://schemas.microsoft.com/office/word/2012/wordml" xmlns:w16cex="http://schemas.microsoft.com/office/word/2018/wordml/cex" xmlns:w16cid="http://schemas.microsoft.com/office/word/2016/wordml/cid" xmlns:w16="http://schemas.microsoft.com/office/word/2018/wordml" xmlns:w16se="http://schemas.microsoft.com/office/word/2015/wordml/symex" xmlns:wpg="http://schemas.microsoft.com/office/word/2010/wordprocessingGroup" xmlns:wpi="http://schemas.microsoft.com/office/word/2010/wordprocessingInk" xmlns:wne="http://schemas.microsoft.com/office/word/2006/wordml" xmlns:wps="http://schemas.microsoft.com/office/word/2010/wordprocessingShape" mc:Ignorable="w14 w15 w16se w16cid w16 w16cex wp14">
-  <w:comment w:id="0" w:author="Konersman, Abinash (UMSL-Student)" w:date="2021-03-01T16:42:00Z" w:initials="KA(S">
-    <w:p>
+<file path=word/numbering.xml><?xml version="1.0" encoding="utf-8"?>
+<w:numbering xmlns:wpc="http://schemas.microsoft.com/office/word/2010/wordprocessingCanvas" xmlns:cx="http://schemas.microsoft.com/office/drawing/2014/chartex" xmlns:cx1="http://schemas.microsoft.com/office/drawing/2015/9/8/chartex" xmlns:cx2="http://schemas.microsoft.com/office/drawing/2015/10/21/chartex" xmlns:cx3="http://schemas.microsoft.com/office/drawing/2016/5/9/chartex" xmlns:cx4="http://schemas.microsoft.com/office/drawing/2016/5/10/chartex" xmlns:cx5="http://schemas.microsoft.com/office/drawing/2016/5/11/chartex" xmlns:cx6="http://schemas.microsoft.com/office/drawing/2016/5/12/chartex" xmlns:cx7="http://schemas.microsoft.com/office/drawing/2016/5/13/chartex" xmlns:cx8="http://schemas.microsoft.com/office/drawing/2016/5/14/chartex" xmlns:mc="http://schemas.openxmlformats.org/markup-compatibility/2006" xmlns:aink="http://schemas.microsoft.com/office/drawing/2016/ink" xmlns:am3d="http://schemas.microsoft.com/office/drawing/2017/model3d" xmlns:o="urn:schemas-microsoft-com:office:office" xmlns:r="http://schemas.openxmlformats.org/officeDocument/2006/relationships" xmlns:m="http://schemas.openxmlformats.org/officeDocument/2006/math" xmlns:v="urn:schemas-microsoft-com:vml" xmlns:wp14="http://schemas.microsoft.com/office/word/2010/wordprocessingDrawing" xmlns:wp="http://schemas.openxmlformats.org/drawingml/2006/wordprocessingDrawing" xmlns:w10="urn:schemas-microsoft-com:office:word" xmlns:w="http://schemas.openxmlformats.org/wordprocessingml/2006/main" xmlns:w14="http://schemas.microsoft.com/office/word/2010/wordml" xmlns:w15="http://schemas.microsoft.com/office/word/2012/wordml" xmlns:w16cex="http://schemas.microsoft.com/office/word/2018/wordml/cex" xmlns:w16cid="http://schemas.microsoft.com/office/word/2016/wordml/cid" xmlns:w16="http://schemas.microsoft.com/office/word/2018/wordml" xmlns:w16se="http://schemas.microsoft.com/office/word/2015/wordml/symex" xmlns:wpg="http://schemas.microsoft.com/office/word/2010/wordprocessingGroup" xmlns:wpi="http://schemas.microsoft.com/office/word/2010/wordprocessingInk" xmlns:wne="http://schemas.microsoft.com/office/word/2006/wordml" xmlns:wps="http://schemas.microsoft.com/office/word/2010/wordprocessingShape" mc:Ignorable="w14 w15 w16se w16cid w16 w16cex wp14">
+  <w:abstractNum w:abstractNumId="0" w15:restartNumberingAfterBreak="0">
+    <w:nsid w:val="204E1277"/>
+    <w:multiLevelType w:val="hybridMultilevel"/>
+    <w:tmpl w:val="DBE692EC"/>
+    <w:lvl w:ilvl="0" w:tplc="9642F9EE">
+      <w:start w:val="3"/>
+      <w:numFmt w:val="bullet"/>
+      <w:lvlText w:val="-"/>
+      <w:lvlJc w:val="left"/>
       <w:pPr>
-        <w:pStyle w:val="CommentText"/>
+        <w:ind w:left="500" w:hanging="360"/>
       </w:pPr>
-      <w:r>
-        <w:rPr>
-          <w:rStyle w:val="CommentReference"/>
-        </w:rPr>
-        <w:annotationRef/>
-      </w:r>
-      <w:r>
-        <w:t xml:space="preserve">2 alerts are missing this </w:t>
-      </w:r>
-      <w:proofErr w:type="gramStart"/>
-      <w:r>
-        <w:t>tag ,with</w:t>
-      </w:r>
-      <w:proofErr w:type="gramEnd"/>
-      <w:r>
-        <w:t xml:space="preserve"> type </w:t>
-      </w:r>
-      <w:proofErr w:type="spellStart"/>
-      <w:r>
-        <w:t>adhoc</w:t>
-      </w:r>
-      <w:proofErr w:type="spellEnd"/>
-      <w:r>
-        <w:t xml:space="preserve"> alert</w:t>
-      </w:r>
-    </w:p>
-  </w:comment>
-</w:comments>
-</file>
-
-<file path=word/commentsExtended.xml><?xml version="1.0" encoding="utf-8"?>
-<w15:commentsEx xmlns:wpc="http://schemas.microsoft.com/office/word/2010/wordprocessingCanvas" xmlns:cx="http://schemas.microsoft.com/office/drawing/2014/chartex" xmlns:cx1="http://schemas.microsoft.com/office/drawing/2015/9/8/chartex" xmlns:cx2="http://schemas.microsoft.com/office/drawing/2015/10/21/chartex" xmlns:cx3="http://schemas.microsoft.com/office/drawing/2016/5/9/chartex" xmlns:cx4="http://schemas.microsoft.com/office/drawing/2016/5/10/chartex" xmlns:cx5="http://schemas.microsoft.com/office/drawing/2016/5/11/chartex" xmlns:cx6="http://schemas.microsoft.com/office/drawing/2016/5/12/chartex" xmlns:cx7="http://schemas.microsoft.com/office/drawing/2016/5/13/chartex" xmlns:cx8="http://schemas.microsoft.com/office/drawing/2016/5/14/chartex" xmlns:mc="http://schemas.openxmlformats.org/markup-compatibility/2006" xmlns:aink="http://schemas.microsoft.com/office/drawing/2016/ink" xmlns:am3d="http://schemas.microsoft.com/office/drawing/2017/model3d" xmlns:o="urn:schemas-microsoft-com:office:office" xmlns:r="http://schemas.openxmlformats.org/officeDocument/2006/relationships" xmlns:m="http://schemas.openxmlformats.org/officeDocument/2006/math" xmlns:v="urn:schemas-microsoft-com:vml" xmlns:wp14="http://schemas.microsoft.com/office/word/2010/wordprocessingDrawing" xmlns:wp="http://schemas.openxmlformats.org/drawingml/2006/wordprocessingDrawing" xmlns:w10="urn:schemas-microsoft-com:office:word" xmlns:w="http://schemas.openxmlformats.org/wordprocessingml/2006/main" xmlns:w14="http://schemas.microsoft.com/office/word/2010/wordml" xmlns:w15="http://schemas.microsoft.com/office/word/2012/wordml" xmlns:w16cex="http://schemas.microsoft.com/office/word/2018/wordml/cex" xmlns:w16cid="http://schemas.microsoft.com/office/word/2016/wordml/cid" xmlns:w16="http://schemas.microsoft.com/office/word/2018/wordml" xmlns:w16se="http://schemas.microsoft.com/office/word/2015/wordml/symex" xmlns:wpg="http://schemas.microsoft.com/office/word/2010/wordprocessingGroup" xmlns:wpi="http://schemas.microsoft.com/office/word/2010/wordprocessingInk" xmlns:wne="http://schemas.microsoft.com/office/word/2006/wordml" xmlns:wps="http://schemas.microsoft.com/office/word/2010/wordprocessingShape" mc:Ignorable="w14 w15 w16se w16cid w16 w16cex wp14">
-  <w15:commentEx w15:paraId="34B16E98" w15:done="0"/>
-</w15:commentsEx>
-</file>
-
-<file path=word/commentsExtensible.xml><?xml version="1.0" encoding="utf-8"?>
-<w16cex:commentsExtensible xmlns:wpc="http://schemas.microsoft.com/office/word/2010/wordprocessingCanvas" xmlns:cx="http://schemas.microsoft.com/office/drawing/2014/chartex" xmlns:cx1="http://schemas.microsoft.com/office/drawing/2015/9/8/chartex" xmlns:cx2="http://schemas.microsoft.com/office/drawing/2015/10/21/chartex" xmlns:cx3="http://schemas.microsoft.com/office/drawing/2016/5/9/chartex" xmlns:cx4="http://schemas.microsoft.com/office/drawing/2016/5/10/chartex" xmlns:cx5="http://schemas.microsoft.com/office/drawing/2016/5/11/chartex" xmlns:cx6="http://schemas.microsoft.com/office/drawing/2016/5/12/chartex" xmlns:cx7="http://schemas.microsoft.com/office/drawing/2016/5/13/chartex" xmlns:cx8="http://schemas.microsoft.com/office/drawing/2016/5/14/chartex" xmlns:mc="http://schemas.openxmlformats.org/markup-compatibility/2006" xmlns:aink="http://schemas.microsoft.com/office/drawing/2016/ink" xmlns:am3d="http://schemas.microsoft.com/office/drawing/2017/model3d" xmlns:o="urn:schemas-microsoft-com:office:office" xmlns:r="http://schemas.openxmlformats.org/officeDocument/2006/relationships" xmlns:m="http://schemas.openxmlformats.org/officeDocument/2006/math" xmlns:v="urn:schemas-microsoft-com:vml" xmlns:wp14="http://schemas.microsoft.com/office/word/2010/wordprocessingDrawing" xmlns:wp="http://schemas.openxmlformats.org/drawingml/2006/wordprocessingDrawing" xmlns:w10="urn:schemas-microsoft-com:office:word" xmlns:w="http://schemas.openxmlformats.org/wordprocessingml/2006/main" xmlns:w14="http://schemas.microsoft.com/office/word/2010/wordml" xmlns:w15="http://schemas.microsoft.com/office/word/2012/wordml" xmlns:w16cex="http://schemas.microsoft.com/office/word/2018/wordml/cex" xmlns:w16cid="http://schemas.microsoft.com/office/word/2016/wordml/cid" xmlns:w16="http://schemas.microsoft.com/office/word/2018/wordml" xmlns:w16se="http://schemas.microsoft.com/office/word/2015/wordml/symex" xmlns:wpg="http://schemas.microsoft.com/office/word/2010/wordprocessingGroup" xmlns:wpi="http://schemas.microsoft.com/office/word/2010/wordprocessingInk" xmlns:wne="http://schemas.microsoft.com/office/word/2006/wordml" xmlns:wps="http://schemas.microsoft.com/office/word/2010/wordprocessingShape" mc:Ignorable="w14 w15 w16se w16cid w16 w16cex wp14">
-  <w16cex:commentExtensible w16cex:durableId="23E797E8" w16cex:dateUtc="2021-03-01T23:42:00Z"/>
-</w16cex:commentsExtensible>
-</file>
-
-<file path=word/commentsIds.xml><?xml version="1.0" encoding="utf-8"?>
-<w16cid:commentsIds xmlns:wpc="http://schemas.microsoft.com/office/word/2010/wordprocessingCanvas" xmlns:cx="http://schemas.microsoft.com/office/drawing/2014/chartex" xmlns:cx1="http://schemas.microsoft.com/office/drawing/2015/9/8/chartex" xmlns:cx2="http://schemas.microsoft.com/office/drawing/2015/10/21/chartex" xmlns:cx3="http://schemas.microsoft.com/office/drawing/2016/5/9/chartex" xmlns:cx4="http://schemas.microsoft.com/office/drawing/2016/5/10/chartex" xmlns:cx5="http://schemas.microsoft.com/office/drawing/2016/5/11/chartex" xmlns:cx6="http://schemas.microsoft.com/office/drawing/2016/5/12/chartex" xmlns:cx7="http://schemas.microsoft.com/office/drawing/2016/5/13/chartex" xmlns:cx8="http://schemas.microsoft.com/office/drawing/2016/5/14/chartex" xmlns:mc="http://schemas.openxmlformats.org/markup-compatibility/2006" xmlns:aink="http://schemas.microsoft.com/office/drawing/2016/ink" xmlns:am3d="http://schemas.microsoft.com/office/drawing/2017/model3d" xmlns:o="urn:schemas-microsoft-com:office:office" xmlns:r="http://schemas.openxmlformats.org/officeDocument/2006/relationships" xmlns:m="http://schemas.openxmlformats.org/officeDocument/2006/math" xmlns:v="urn:schemas-microsoft-com:vml" xmlns:wp14="http://schemas.microsoft.com/office/word/2010/wordprocessingDrawing" xmlns:wp="http://schemas.openxmlformats.org/drawingml/2006/wordprocessingDrawing" xmlns:w10="urn:schemas-microsoft-com:office:word" xmlns:w="http://schemas.openxmlformats.org/wordprocessingml/2006/main" xmlns:w14="http://schemas.microsoft.com/office/word/2010/wordml" xmlns:w15="http://schemas.microsoft.com/office/word/2012/wordml" xmlns:w16cex="http://schemas.microsoft.com/office/word/2018/wordml/cex" xmlns:w16cid="http://schemas.microsoft.com/office/word/2016/wordml/cid" xmlns:w16="http://schemas.microsoft.com/office/word/2018/wordml" xmlns:w16se="http://schemas.microsoft.com/office/word/2015/wordml/symex" xmlns:wpg="http://schemas.microsoft.com/office/word/2010/wordprocessingGroup" xmlns:wpi="http://schemas.microsoft.com/office/word/2010/wordprocessingInk" xmlns:wne="http://schemas.microsoft.com/office/word/2006/wordml" xmlns:wps="http://schemas.microsoft.com/office/word/2010/wordprocessingShape" mc:Ignorable="w14 w15 w16se w16cid w16 w16cex wp14">
-  <w16cid:commentId w16cid:paraId="34B16E98" w16cid:durableId="23E797E8"/>
-</w16cid:commentsIds>
-</file>
-
-<file path=word/people.xml><?xml version="1.0" encoding="utf-8"?>
-<w15:people xmlns:wpc="http://schemas.microsoft.com/office/word/2010/wordprocessingCanvas" xmlns:cx="http://schemas.microsoft.com/office/drawing/2014/chartex" xmlns:cx1="http://schemas.microsoft.com/office/drawing/2015/9/8/chartex" xmlns:cx2="http://schemas.microsoft.com/office/drawing/2015/10/21/chartex" xmlns:cx3="http://schemas.microsoft.com/office/drawing/2016/5/9/chartex" xmlns:cx4="http://schemas.microsoft.com/office/drawing/2016/5/10/chartex" xmlns:cx5="http://schemas.microsoft.com/office/drawing/2016/5/11/chartex" xmlns:cx6="http://schemas.microsoft.com/office/drawing/2016/5/12/chartex" xmlns:cx7="http://schemas.microsoft.com/office/drawing/2016/5/13/chartex" xmlns:cx8="http://schemas.microsoft.com/office/drawing/2016/5/14/chartex" xmlns:mc="http://schemas.openxmlformats.org/markup-compatibility/2006" xmlns:aink="http://schemas.microsoft.com/office/drawing/2016/ink" xmlns:am3d="http://schemas.microsoft.com/office/drawing/2017/model3d" xmlns:o="urn:schemas-microsoft-com:office:office" xmlns:r="http://schemas.openxmlformats.org/officeDocument/2006/relationships" xmlns:m="http://schemas.openxmlformats.org/officeDocument/2006/math" xmlns:v="urn:schemas-microsoft-com:vml" xmlns:wp14="http://schemas.microsoft.com/office/word/2010/wordprocessingDrawing" xmlns:wp="http://schemas.openxmlformats.org/drawingml/2006/wordprocessingDrawing" xmlns:w10="urn:schemas-microsoft-com:office:word" xmlns:w="http://schemas.openxmlformats.org/wordprocessingml/2006/main" xmlns:w14="http://schemas.microsoft.com/office/word/2010/wordml" xmlns:w15="http://schemas.microsoft.com/office/word/2012/wordml" xmlns:w16cex="http://schemas.microsoft.com/office/word/2018/wordml/cex" xmlns:w16cid="http://schemas.microsoft.com/office/word/2016/wordml/cid" xmlns:w16="http://schemas.microsoft.com/office/word/2018/wordml" xmlns:w16se="http://schemas.microsoft.com/office/word/2015/wordml/symex" xmlns:wpg="http://schemas.microsoft.com/office/word/2010/wordprocessingGroup" xmlns:wpi="http://schemas.microsoft.com/office/word/2010/wordprocessingInk" xmlns:wne="http://schemas.microsoft.com/office/word/2006/wordml" xmlns:wps="http://schemas.microsoft.com/office/word/2010/wordprocessingShape" mc:Ignorable="w14 w15 w16se w16cid w16 w16cex wp14">
-  <w15:person w15:author="Konersman, Abinash (UMSL-Student)">
-    <w15:presenceInfo w15:providerId="AD" w15:userId="S::abbgm@umsystem.edu::ed39a310-f565-4099-bf4a-fbb2049d9cab"/>
-  </w15:person>
-</w15:people>
+      <w:rPr>
+        <w:rFonts w:ascii="Calibri" w:eastAsia="Calibri" w:hAnsi="Calibri" w:cs="Calibri" w:hint="default"/>
+      </w:rPr>
+    </w:lvl>
+    <w:lvl w:ilvl="1" w:tplc="04090003" w:tentative="1">
+      <w:start w:val="1"/>
+      <w:numFmt w:val="bullet"/>
+      <w:lvlText w:val="o"/>
+      <w:lvlJc w:val="left"/>
+      <w:pPr>
+        <w:ind w:left="1220" w:hanging="360"/>
+      </w:pPr>
+      <w:rPr>
+        <w:rFonts w:ascii="Courier New" w:hAnsi="Courier New" w:cs="Courier New" w:hint="default"/>
+      </w:rPr>
+    </w:lvl>
+    <w:lvl w:ilvl="2" w:tplc="04090005" w:tentative="1">
+      <w:start w:val="1"/>
+      <w:numFmt w:val="bullet"/>
+      <w:lvlText w:val=""/>
+      <w:lvlJc w:val="left"/>
+      <w:pPr>
+        <w:ind w:left="1940" w:hanging="360"/>
+      </w:pPr>
+      <w:rPr>
+        <w:rFonts w:ascii="Wingdings" w:hAnsi="Wingdings" w:hint="default"/>
+      </w:rPr>
+    </w:lvl>
+    <w:lvl w:ilvl="3" w:tplc="04090001" w:tentative="1">
+      <w:start w:val="1"/>
+      <w:numFmt w:val="bullet"/>
+      <w:lvlText w:val=""/>
+      <w:lvlJc w:val="left"/>
+      <w:pPr>
+        <w:ind w:left="2660" w:hanging="360"/>
+      </w:pPr>
+      <w:rPr>
+        <w:rFonts w:ascii="Symbol" w:hAnsi="Symbol" w:hint="default"/>
+      </w:rPr>
+    </w:lvl>
+    <w:lvl w:ilvl="4" w:tplc="04090003" w:tentative="1">
+      <w:start w:val="1"/>
+      <w:numFmt w:val="bullet"/>
+      <w:lvlText w:val="o"/>
+      <w:lvlJc w:val="left"/>
+      <w:pPr>
+        <w:ind w:left="3380" w:hanging="360"/>
+      </w:pPr>
+      <w:rPr>
+        <w:rFonts w:ascii="Courier New" w:hAnsi="Courier New" w:cs="Courier New" w:hint="default"/>
+      </w:rPr>
+    </w:lvl>
+    <w:lvl w:ilvl="5" w:tplc="04090005" w:tentative="1">
+      <w:start w:val="1"/>
+      <w:numFmt w:val="bullet"/>
+      <w:lvlText w:val=""/>
+      <w:lvlJc w:val="left"/>
+      <w:pPr>
+        <w:ind w:left="4100" w:hanging="360"/>
+      </w:pPr>
+      <w:rPr>
+        <w:rFonts w:ascii="Wingdings" w:hAnsi="Wingdings" w:hint="default"/>
+      </w:rPr>
+    </w:lvl>
+    <w:lvl w:ilvl="6" w:tplc="04090001" w:tentative="1">
+      <w:start w:val="1"/>
+      <w:numFmt w:val="bullet"/>
+      <w:lvlText w:val=""/>
+      <w:lvlJc w:val="left"/>
+      <w:pPr>
+        <w:ind w:left="4820" w:hanging="360"/>
+      </w:pPr>
+      <w:rPr>
+        <w:rFonts w:ascii="Symbol" w:hAnsi="Symbol" w:hint="default"/>
+      </w:rPr>
+    </w:lvl>
+    <w:lvl w:ilvl="7" w:tplc="04090003" w:tentative="1">
+      <w:start w:val="1"/>
+      <w:numFmt w:val="bullet"/>
+      <w:lvlText w:val="o"/>
+      <w:lvlJc w:val="left"/>
+      <w:pPr>
+        <w:ind w:left="5540" w:hanging="360"/>
+      </w:pPr>
+      <w:rPr>
+        <w:rFonts w:ascii="Courier New" w:hAnsi="Courier New" w:cs="Courier New" w:hint="default"/>
+      </w:rPr>
+    </w:lvl>
+    <w:lvl w:ilvl="8" w:tplc="04090005" w:tentative="1">
+      <w:start w:val="1"/>
+      <w:numFmt w:val="bullet"/>
+      <w:lvlText w:val=""/>
+      <w:lvlJc w:val="left"/>
+      <w:pPr>
+        <w:ind w:left="6260" w:hanging="360"/>
+      </w:pPr>
+      <w:rPr>
+        <w:rFonts w:ascii="Wingdings" w:hAnsi="Wingdings" w:hint="default"/>
+      </w:rPr>
+    </w:lvl>
+  </w:abstractNum>
+  <w:abstractNum w:abstractNumId="1" w15:restartNumberingAfterBreak="0">
+    <w:nsid w:val="48DF4B9B"/>
+    <w:multiLevelType w:val="hybridMultilevel"/>
+    <w:tmpl w:val="4CDADE66"/>
+    <w:lvl w:ilvl="0" w:tplc="70F03E20">
+      <w:start w:val="3"/>
+      <w:numFmt w:val="bullet"/>
+      <w:lvlText w:val="-"/>
+      <w:lvlJc w:val="left"/>
+      <w:pPr>
+        <w:ind w:left="460" w:hanging="360"/>
+      </w:pPr>
+      <w:rPr>
+        <w:rFonts w:ascii="Calibri" w:eastAsia="Calibri" w:hAnsi="Calibri" w:cs="Calibri" w:hint="default"/>
+        <w:b w:val="0"/>
+        <w:bCs/>
+      </w:rPr>
+    </w:lvl>
+    <w:lvl w:ilvl="1" w:tplc="04090003" w:tentative="1">
+      <w:start w:val="1"/>
+      <w:numFmt w:val="bullet"/>
+      <w:lvlText w:val="o"/>
+      <w:lvlJc w:val="left"/>
+      <w:pPr>
+        <w:ind w:left="1180" w:hanging="360"/>
+      </w:pPr>
+      <w:rPr>
+        <w:rFonts w:ascii="Courier New" w:hAnsi="Courier New" w:cs="Courier New" w:hint="default"/>
+      </w:rPr>
+    </w:lvl>
+    <w:lvl w:ilvl="2" w:tplc="04090005" w:tentative="1">
+      <w:start w:val="1"/>
+      <w:numFmt w:val="bullet"/>
+      <w:lvlText w:val=""/>
+      <w:lvlJc w:val="left"/>
+      <w:pPr>
+        <w:ind w:left="1900" w:hanging="360"/>
+      </w:pPr>
+      <w:rPr>
+        <w:rFonts w:ascii="Wingdings" w:hAnsi="Wingdings" w:hint="default"/>
+      </w:rPr>
+    </w:lvl>
+    <w:lvl w:ilvl="3" w:tplc="04090001" w:tentative="1">
+      <w:start w:val="1"/>
+      <w:numFmt w:val="bullet"/>
+      <w:lvlText w:val=""/>
+      <w:lvlJc w:val="left"/>
+      <w:pPr>
+        <w:ind w:left="2620" w:hanging="360"/>
+      </w:pPr>
+      <w:rPr>
+        <w:rFonts w:ascii="Symbol" w:hAnsi="Symbol" w:hint="default"/>
+      </w:rPr>
+    </w:lvl>
+    <w:lvl w:ilvl="4" w:tplc="04090003" w:tentative="1">
+      <w:start w:val="1"/>
+      <w:numFmt w:val="bullet"/>
+      <w:lvlText w:val="o"/>
+      <w:lvlJc w:val="left"/>
+      <w:pPr>
+        <w:ind w:left="3340" w:hanging="360"/>
+      </w:pPr>
+      <w:rPr>
+        <w:rFonts w:ascii="Courier New" w:hAnsi="Courier New" w:cs="Courier New" w:hint="default"/>
+      </w:rPr>
+    </w:lvl>
+    <w:lvl w:ilvl="5" w:tplc="04090005" w:tentative="1">
+      <w:start w:val="1"/>
+      <w:numFmt w:val="bullet"/>
+      <w:lvlText w:val=""/>
+      <w:lvlJc w:val="left"/>
+      <w:pPr>
+        <w:ind w:left="4060" w:hanging="360"/>
+      </w:pPr>
+      <w:rPr>
+        <w:rFonts w:ascii="Wingdings" w:hAnsi="Wingdings" w:hint="default"/>
+      </w:rPr>
+    </w:lvl>
+    <w:lvl w:ilvl="6" w:tplc="04090001" w:tentative="1">
+      <w:start w:val="1"/>
+      <w:numFmt w:val="bullet"/>
+      <w:lvlText w:val=""/>
+      <w:lvlJc w:val="left"/>
+      <w:pPr>
+        <w:ind w:left="4780" w:hanging="360"/>
+      </w:pPr>
+      <w:rPr>
+        <w:rFonts w:ascii="Symbol" w:hAnsi="Symbol" w:hint="default"/>
+      </w:rPr>
+    </w:lvl>
+    <w:lvl w:ilvl="7" w:tplc="04090003" w:tentative="1">
+      <w:start w:val="1"/>
+      <w:numFmt w:val="bullet"/>
+      <w:lvlText w:val="o"/>
+      <w:lvlJc w:val="left"/>
+      <w:pPr>
+        <w:ind w:left="5500" w:hanging="360"/>
+      </w:pPr>
+      <w:rPr>
+        <w:rFonts w:ascii="Courier New" w:hAnsi="Courier New" w:cs="Courier New" w:hint="default"/>
+      </w:rPr>
+    </w:lvl>
+    <w:lvl w:ilvl="8" w:tplc="04090005" w:tentative="1">
+      <w:start w:val="1"/>
+      <w:numFmt w:val="bullet"/>
+      <w:lvlText w:val=""/>
+      <w:lvlJc w:val="left"/>
+      <w:pPr>
+        <w:ind w:left="6220" w:hanging="360"/>
+      </w:pPr>
+      <w:rPr>
+        <w:rFonts w:ascii="Wingdings" w:hAnsi="Wingdings" w:hint="default"/>
+      </w:rPr>
+    </w:lvl>
+  </w:abstractNum>
+  <w:num w:numId="1">
+    <w:abstractNumId w:val="1"/>
+  </w:num>
+  <w:num w:numId="2">
+    <w:abstractNumId w:val="0"/>
+  </w:num>
+</w:numbering>
 </file>
 
 <file path=word/styles.xml><?xml version="1.0" encoding="utf-8"?>

</xml_diff>

<commit_message>
Updating from PR comments, handling different dimensional geometries
</commit_message>
<xml_diff>
--- a/translator/docs/WZDx Translator Field Mappings.docx
+++ b/translator/docs/WZDx Translator Field Mappings.docx
@@ -1,6 +1,6 @@
 
 <file path=word/document.xml><?xml version="1.0" encoding="utf-8"?>
-<w:document xmlns:wpc="http://schemas.microsoft.com/office/word/2010/wordprocessingCanvas" xmlns:cx="http://schemas.microsoft.com/office/drawing/2014/chartex" xmlns:cx1="http://schemas.microsoft.com/office/drawing/2015/9/8/chartex" xmlns:cx2="http://schemas.microsoft.com/office/drawing/2015/10/21/chartex" xmlns:cx3="http://schemas.microsoft.com/office/drawing/2016/5/9/chartex" xmlns:cx4="http://schemas.microsoft.com/office/drawing/2016/5/10/chartex" xmlns:cx5="http://schemas.microsoft.com/office/drawing/2016/5/11/chartex" xmlns:cx6="http://schemas.microsoft.com/office/drawing/2016/5/12/chartex" xmlns:cx7="http://schemas.microsoft.com/office/drawing/2016/5/13/chartex" xmlns:cx8="http://schemas.microsoft.com/office/drawing/2016/5/14/chartex" xmlns:mc="http://schemas.openxmlformats.org/markup-compatibility/2006" xmlns:aink="http://schemas.microsoft.com/office/drawing/2016/ink" xmlns:am3d="http://schemas.microsoft.com/office/drawing/2017/model3d" xmlns:o="urn:schemas-microsoft-com:office:office" xmlns:r="http://schemas.openxmlformats.org/officeDocument/2006/relationships" xmlns:m="http://schemas.openxmlformats.org/officeDocument/2006/math" xmlns:v="urn:schemas-microsoft-com:vml" xmlns:wp14="http://schemas.microsoft.com/office/word/2010/wordprocessingDrawing" xmlns:wp="http://schemas.openxmlformats.org/drawingml/2006/wordprocessingDrawing" xmlns:w10="urn:schemas-microsoft-com:office:word" xmlns:w="http://schemas.openxmlformats.org/wordprocessingml/2006/main" xmlns:w14="http://schemas.microsoft.com/office/word/2010/wordml" xmlns:w15="http://schemas.microsoft.com/office/word/2012/wordml" xmlns:w16cex="http://schemas.microsoft.com/office/word/2018/wordml/cex" xmlns:w16cid="http://schemas.microsoft.com/office/word/2016/wordml/cid" xmlns:w16="http://schemas.microsoft.com/office/word/2018/wordml" xmlns:w16se="http://schemas.microsoft.com/office/word/2015/wordml/symex" xmlns:wpg="http://schemas.microsoft.com/office/word/2010/wordprocessingGroup" xmlns:wpi="http://schemas.microsoft.com/office/word/2010/wordprocessingInk" xmlns:wne="http://schemas.microsoft.com/office/word/2006/wordml" xmlns:wps="http://schemas.microsoft.com/office/word/2010/wordprocessingShape" mc:Ignorable="w14 w15 w16se w16cid w16 w16cex wp14">
+<w:document xmlns:wpc="http://schemas.microsoft.com/office/word/2010/wordprocessingCanvas" xmlns:cx="http://schemas.microsoft.com/office/drawing/2014/chartex" xmlns:cx1="http://schemas.microsoft.com/office/drawing/2015/9/8/chartex" xmlns:cx2="http://schemas.microsoft.com/office/drawing/2015/10/21/chartex" xmlns:cx3="http://schemas.microsoft.com/office/drawing/2016/5/9/chartex" xmlns:cx4="http://schemas.microsoft.com/office/drawing/2016/5/10/chartex" xmlns:cx5="http://schemas.microsoft.com/office/drawing/2016/5/11/chartex" xmlns:cx6="http://schemas.microsoft.com/office/drawing/2016/5/12/chartex" xmlns:cx7="http://schemas.microsoft.com/office/drawing/2016/5/13/chartex" xmlns:cx8="http://schemas.microsoft.com/office/drawing/2016/5/14/chartex" xmlns:mc="http://schemas.openxmlformats.org/markup-compatibility/2006" xmlns:aink="http://schemas.microsoft.com/office/drawing/2016/ink" xmlns:am3d="http://schemas.microsoft.com/office/drawing/2017/model3d" xmlns:o="urn:schemas-microsoft-com:office:office" xmlns:r="http://schemas.openxmlformats.org/officeDocument/2006/relationships" xmlns:m="http://schemas.openxmlformats.org/officeDocument/2006/math" xmlns:v="urn:schemas-microsoft-com:vml" xmlns:wp14="http://schemas.microsoft.com/office/word/2010/wordprocessingDrawing" xmlns:wp="http://schemas.openxmlformats.org/drawingml/2006/wordprocessingDrawing" xmlns:w10="urn:schemas-microsoft-com:office:word" xmlns:w="http://schemas.openxmlformats.org/wordprocessingml/2006/main" xmlns:w14="http://schemas.microsoft.com/office/word/2010/wordml" xmlns:w15="http://schemas.microsoft.com/office/word/2012/wordml" xmlns:w16cex="http://schemas.microsoft.com/office/word/2018/wordml/cex" xmlns:w16cid="http://schemas.microsoft.com/office/word/2016/wordml/cid" xmlns:w16="http://schemas.microsoft.com/office/word/2018/wordml" xmlns:w16sdtdh="http://schemas.microsoft.com/office/word/2020/wordml/sdtdatahash" xmlns:w16se="http://schemas.microsoft.com/office/word/2015/wordml/symex" xmlns:wpg="http://schemas.microsoft.com/office/word/2010/wordprocessingGroup" xmlns:wpi="http://schemas.microsoft.com/office/word/2010/wordprocessingInk" xmlns:wne="http://schemas.microsoft.com/office/word/2006/wordml" xmlns:wps="http://schemas.microsoft.com/office/word/2010/wordprocessingShape" mc:Ignorable="w14 w15 w16se w16cid w16 w16cex w16sdtdh wp14">
   <w:body>
     <w:p>
       <w:pPr>
@@ -457,6 +457,13 @@
               <w:t>Navjoy</w:t>
             </w:r>
             <w:proofErr w:type="spellEnd"/>
+            <w:r>
+              <w:rPr>
+                <w:b/>
+                <w:sz w:val="20"/>
+              </w:rPr>
+              <w:t xml:space="preserve"> 568</w:t>
+            </w:r>
           </w:p>
         </w:tc>
         <w:tc>
@@ -1013,28 +1020,12 @@
                 <w:sz w:val="20"/>
               </w:rPr>
             </w:pPr>
-            <w:proofErr w:type="spellStart"/>
-            <w:r>
-              <w:rPr>
-                <w:sz w:val="20"/>
-              </w:rPr>
-              <w:t>Abinash</w:t>
-            </w:r>
-            <w:proofErr w:type="spellEnd"/>
-            <w:r>
-              <w:rPr>
-                <w:sz w:val="20"/>
-              </w:rPr>
-              <w:t xml:space="preserve"> </w:t>
-            </w:r>
-            <w:proofErr w:type="spellStart"/>
-            <w:r>
-              <w:rPr>
-                <w:sz w:val="20"/>
-              </w:rPr>
-              <w:t>Konersman</w:t>
-            </w:r>
-            <w:proofErr w:type="spellEnd"/>
+            <w:r>
+              <w:rPr>
+                <w:sz w:val="20"/>
+              </w:rPr>
+              <w:t>Abinash Konersman</w:t>
+            </w:r>
           </w:p>
         </w:tc>
         <w:tc>
@@ -1050,28 +1041,12 @@
                 <w:sz w:val="20"/>
               </w:rPr>
             </w:pPr>
-            <w:proofErr w:type="spellStart"/>
-            <w:r>
-              <w:rPr>
-                <w:sz w:val="20"/>
-              </w:rPr>
-              <w:t>Abinash</w:t>
-            </w:r>
-            <w:proofErr w:type="spellEnd"/>
-            <w:r>
-              <w:rPr>
-                <w:sz w:val="20"/>
-              </w:rPr>
-              <w:t xml:space="preserve"> </w:t>
-            </w:r>
-            <w:proofErr w:type="spellStart"/>
-            <w:r>
-              <w:rPr>
-                <w:sz w:val="20"/>
-              </w:rPr>
-              <w:t>Konersman</w:t>
-            </w:r>
-            <w:proofErr w:type="spellEnd"/>
+            <w:r>
+              <w:rPr>
+                <w:sz w:val="20"/>
+              </w:rPr>
+              <w:t>Abinash Konersman</w:t>
+            </w:r>
           </w:p>
         </w:tc>
         <w:tc>
@@ -1088,28 +1063,12 @@
                 <w:sz w:val="20"/>
               </w:rPr>
             </w:pPr>
-            <w:proofErr w:type="spellStart"/>
-            <w:r>
-              <w:rPr>
-                <w:sz w:val="20"/>
-              </w:rPr>
-              <w:t>Abinash</w:t>
-            </w:r>
-            <w:proofErr w:type="spellEnd"/>
-            <w:r>
-              <w:rPr>
-                <w:sz w:val="20"/>
-              </w:rPr>
-              <w:t xml:space="preserve"> </w:t>
-            </w:r>
-            <w:proofErr w:type="spellStart"/>
-            <w:r>
-              <w:rPr>
-                <w:sz w:val="20"/>
-              </w:rPr>
-              <w:t>Konersman</w:t>
-            </w:r>
-            <w:proofErr w:type="spellEnd"/>
+            <w:r>
+              <w:rPr>
+                <w:sz w:val="20"/>
+              </w:rPr>
+              <w:t>Abinash Konersman</w:t>
+            </w:r>
           </w:p>
         </w:tc>
         <w:tc>
@@ -1126,28 +1085,12 @@
                 <w:sz w:val="20"/>
               </w:rPr>
             </w:pPr>
-            <w:proofErr w:type="spellStart"/>
-            <w:r>
-              <w:rPr>
-                <w:sz w:val="20"/>
-              </w:rPr>
-              <w:t>Abinash</w:t>
-            </w:r>
-            <w:proofErr w:type="spellEnd"/>
-            <w:r>
-              <w:rPr>
-                <w:sz w:val="20"/>
-              </w:rPr>
-              <w:t xml:space="preserve"> </w:t>
-            </w:r>
-            <w:proofErr w:type="spellStart"/>
-            <w:r>
-              <w:rPr>
-                <w:sz w:val="20"/>
-              </w:rPr>
-              <w:t>Konersman</w:t>
-            </w:r>
-            <w:proofErr w:type="spellEnd"/>
+            <w:r>
+              <w:rPr>
+                <w:sz w:val="20"/>
+              </w:rPr>
+              <w:t>Abinash Konersman</w:t>
+            </w:r>
           </w:p>
         </w:tc>
       </w:tr>
@@ -2374,28 +2317,12 @@
                 <w:sz w:val="20"/>
               </w:rPr>
             </w:pPr>
-            <w:proofErr w:type="spellStart"/>
-            <w:r>
-              <w:rPr>
-                <w:sz w:val="20"/>
-              </w:rPr>
-              <w:t>Abinash</w:t>
-            </w:r>
-            <w:proofErr w:type="spellEnd"/>
-            <w:r>
-              <w:rPr>
-                <w:sz w:val="20"/>
-              </w:rPr>
-              <w:t xml:space="preserve"> </w:t>
-            </w:r>
-            <w:proofErr w:type="spellStart"/>
-            <w:r>
-              <w:rPr>
-                <w:sz w:val="20"/>
-              </w:rPr>
-              <w:t>Konersman</w:t>
-            </w:r>
-            <w:proofErr w:type="spellEnd"/>
+            <w:r>
+              <w:rPr>
+                <w:sz w:val="20"/>
+              </w:rPr>
+              <w:t>Abinash Konersman</w:t>
+            </w:r>
           </w:p>
         </w:tc>
         <w:tc>
@@ -2410,28 +2337,12 @@
                 <w:sz w:val="20"/>
               </w:rPr>
             </w:pPr>
-            <w:proofErr w:type="spellStart"/>
-            <w:r>
-              <w:rPr>
-                <w:sz w:val="20"/>
-              </w:rPr>
-              <w:t>Abinash</w:t>
-            </w:r>
-            <w:proofErr w:type="spellEnd"/>
-            <w:r>
-              <w:rPr>
-                <w:sz w:val="20"/>
-              </w:rPr>
-              <w:t xml:space="preserve"> </w:t>
-            </w:r>
-            <w:proofErr w:type="spellStart"/>
-            <w:r>
-              <w:rPr>
-                <w:sz w:val="20"/>
-              </w:rPr>
-              <w:t>Konersman</w:t>
-            </w:r>
-            <w:proofErr w:type="spellEnd"/>
+            <w:r>
+              <w:rPr>
+                <w:sz w:val="20"/>
+              </w:rPr>
+              <w:t>Abinash Konersman</w:t>
+            </w:r>
           </w:p>
         </w:tc>
         <w:tc>
@@ -2447,28 +2358,12 @@
                 <w:sz w:val="20"/>
               </w:rPr>
             </w:pPr>
-            <w:proofErr w:type="spellStart"/>
-            <w:r>
-              <w:rPr>
-                <w:sz w:val="20"/>
-              </w:rPr>
-              <w:t>Abinash</w:t>
-            </w:r>
-            <w:proofErr w:type="spellEnd"/>
-            <w:r>
-              <w:rPr>
-                <w:sz w:val="20"/>
-              </w:rPr>
-              <w:t xml:space="preserve"> </w:t>
-            </w:r>
-            <w:proofErr w:type="spellStart"/>
-            <w:r>
-              <w:rPr>
-                <w:sz w:val="20"/>
-              </w:rPr>
-              <w:t>Konersman</w:t>
-            </w:r>
-            <w:proofErr w:type="spellEnd"/>
+            <w:r>
+              <w:rPr>
+                <w:sz w:val="20"/>
+              </w:rPr>
+              <w:t>Abinash Konersman</w:t>
+            </w:r>
           </w:p>
         </w:tc>
         <w:tc>
@@ -2484,28 +2379,12 @@
                 <w:sz w:val="20"/>
               </w:rPr>
             </w:pPr>
-            <w:proofErr w:type="spellStart"/>
-            <w:r>
-              <w:rPr>
-                <w:sz w:val="20"/>
-              </w:rPr>
-              <w:t>Abinash</w:t>
-            </w:r>
-            <w:proofErr w:type="spellEnd"/>
-            <w:r>
-              <w:rPr>
-                <w:sz w:val="20"/>
-              </w:rPr>
-              <w:t xml:space="preserve"> </w:t>
-            </w:r>
-            <w:proofErr w:type="spellStart"/>
-            <w:r>
-              <w:rPr>
-                <w:sz w:val="20"/>
-              </w:rPr>
-              <w:t>Konersman</w:t>
-            </w:r>
-            <w:proofErr w:type="spellEnd"/>
+            <w:r>
+              <w:rPr>
+                <w:sz w:val="20"/>
+              </w:rPr>
+              <w:t>Abinash Konersman</w:t>
+            </w:r>
           </w:p>
         </w:tc>
       </w:tr>
@@ -4098,7 +3977,13 @@
               <w:rPr>
                 <w:sz w:val="20"/>
               </w:rPr>
-              <w:t>routeName</w:t>
+              <w:t>ro</w:t>
+            </w:r>
+            <w:r>
+              <w:rPr>
+                <w:sz w:val="20"/>
+              </w:rPr>
+              <w:t>adNameFrom</w:t>
             </w:r>
             <w:proofErr w:type="spellEnd"/>
             <w:r>
@@ -9138,7 +9023,7 @@
 </file>
 
 <file path=word/numbering.xml><?xml version="1.0" encoding="utf-8"?>
-<w:numbering xmlns:wpc="http://schemas.microsoft.com/office/word/2010/wordprocessingCanvas" xmlns:cx="http://schemas.microsoft.com/office/drawing/2014/chartex" xmlns:cx1="http://schemas.microsoft.com/office/drawing/2015/9/8/chartex" xmlns:cx2="http://schemas.microsoft.com/office/drawing/2015/10/21/chartex" xmlns:cx3="http://schemas.microsoft.com/office/drawing/2016/5/9/chartex" xmlns:cx4="http://schemas.microsoft.com/office/drawing/2016/5/10/chartex" xmlns:cx5="http://schemas.microsoft.com/office/drawing/2016/5/11/chartex" xmlns:cx6="http://schemas.microsoft.com/office/drawing/2016/5/12/chartex" xmlns:cx7="http://schemas.microsoft.com/office/drawing/2016/5/13/chartex" xmlns:cx8="http://schemas.microsoft.com/office/drawing/2016/5/14/chartex" xmlns:mc="http://schemas.openxmlformats.org/markup-compatibility/2006" xmlns:aink="http://schemas.microsoft.com/office/drawing/2016/ink" xmlns:am3d="http://schemas.microsoft.com/office/drawing/2017/model3d" xmlns:o="urn:schemas-microsoft-com:office:office" xmlns:r="http://schemas.openxmlformats.org/officeDocument/2006/relationships" xmlns:m="http://schemas.openxmlformats.org/officeDocument/2006/math" xmlns:v="urn:schemas-microsoft-com:vml" xmlns:wp14="http://schemas.microsoft.com/office/word/2010/wordprocessingDrawing" xmlns:wp="http://schemas.openxmlformats.org/drawingml/2006/wordprocessingDrawing" xmlns:w10="urn:schemas-microsoft-com:office:word" xmlns:w="http://schemas.openxmlformats.org/wordprocessingml/2006/main" xmlns:w14="http://schemas.microsoft.com/office/word/2010/wordml" xmlns:w15="http://schemas.microsoft.com/office/word/2012/wordml" xmlns:w16cex="http://schemas.microsoft.com/office/word/2018/wordml/cex" xmlns:w16cid="http://schemas.microsoft.com/office/word/2016/wordml/cid" xmlns:w16="http://schemas.microsoft.com/office/word/2018/wordml" xmlns:w16se="http://schemas.microsoft.com/office/word/2015/wordml/symex" xmlns:wpg="http://schemas.microsoft.com/office/word/2010/wordprocessingGroup" xmlns:wpi="http://schemas.microsoft.com/office/word/2010/wordprocessingInk" xmlns:wne="http://schemas.microsoft.com/office/word/2006/wordml" xmlns:wps="http://schemas.microsoft.com/office/word/2010/wordprocessingShape" mc:Ignorable="w14 w15 w16se w16cid w16 w16cex wp14">
+<w:numbering xmlns:wpc="http://schemas.microsoft.com/office/word/2010/wordprocessingCanvas" xmlns:cx="http://schemas.microsoft.com/office/drawing/2014/chartex" xmlns:cx1="http://schemas.microsoft.com/office/drawing/2015/9/8/chartex" xmlns:cx2="http://schemas.microsoft.com/office/drawing/2015/10/21/chartex" xmlns:cx3="http://schemas.microsoft.com/office/drawing/2016/5/9/chartex" xmlns:cx4="http://schemas.microsoft.com/office/drawing/2016/5/10/chartex" xmlns:cx5="http://schemas.microsoft.com/office/drawing/2016/5/11/chartex" xmlns:cx6="http://schemas.microsoft.com/office/drawing/2016/5/12/chartex" xmlns:cx7="http://schemas.microsoft.com/office/drawing/2016/5/13/chartex" xmlns:cx8="http://schemas.microsoft.com/office/drawing/2016/5/14/chartex" xmlns:mc="http://schemas.openxmlformats.org/markup-compatibility/2006" xmlns:aink="http://schemas.microsoft.com/office/drawing/2016/ink" xmlns:am3d="http://schemas.microsoft.com/office/drawing/2017/model3d" xmlns:o="urn:schemas-microsoft-com:office:office" xmlns:r="http://schemas.openxmlformats.org/officeDocument/2006/relationships" xmlns:m="http://schemas.openxmlformats.org/officeDocument/2006/math" xmlns:v="urn:schemas-microsoft-com:vml" xmlns:wp14="http://schemas.microsoft.com/office/word/2010/wordprocessingDrawing" xmlns:wp="http://schemas.openxmlformats.org/drawingml/2006/wordprocessingDrawing" xmlns:w10="urn:schemas-microsoft-com:office:word" xmlns:w="http://schemas.openxmlformats.org/wordprocessingml/2006/main" xmlns:w14="http://schemas.microsoft.com/office/word/2010/wordml" xmlns:w15="http://schemas.microsoft.com/office/word/2012/wordml" xmlns:w16cex="http://schemas.microsoft.com/office/word/2018/wordml/cex" xmlns:w16cid="http://schemas.microsoft.com/office/word/2016/wordml/cid" xmlns:w16="http://schemas.microsoft.com/office/word/2018/wordml" xmlns:w16sdtdh="http://schemas.microsoft.com/office/word/2020/wordml/sdtdatahash" xmlns:w16se="http://schemas.microsoft.com/office/word/2015/wordml/symex" xmlns:wpg="http://schemas.microsoft.com/office/word/2010/wordprocessingGroup" xmlns:wpi="http://schemas.microsoft.com/office/word/2010/wordprocessingInk" xmlns:wne="http://schemas.microsoft.com/office/word/2006/wordml" xmlns:wps="http://schemas.microsoft.com/office/word/2010/wordprocessingShape" mc:Ignorable="w14 w15 w16se w16cid w16 w16cex w16sdtdh wp14">
   <w:abstractNum w:abstractNumId="0" w15:restartNumberingAfterBreak="0">
     <w:nsid w:val="204E1277"/>
     <w:multiLevelType w:val="hybridMultilevel"/>
@@ -9377,7 +9262,7 @@
 </file>
 
 <file path=word/styles.xml><?xml version="1.0" encoding="utf-8"?>
-<w:styles xmlns:mc="http://schemas.openxmlformats.org/markup-compatibility/2006" xmlns:r="http://schemas.openxmlformats.org/officeDocument/2006/relationships" xmlns:w="http://schemas.openxmlformats.org/wordprocessingml/2006/main" xmlns:w14="http://schemas.microsoft.com/office/word/2010/wordml" xmlns:w15="http://schemas.microsoft.com/office/word/2012/wordml" xmlns:w16cex="http://schemas.microsoft.com/office/word/2018/wordml/cex" xmlns:w16cid="http://schemas.microsoft.com/office/word/2016/wordml/cid" xmlns:w16="http://schemas.microsoft.com/office/word/2018/wordml" xmlns:w16se="http://schemas.microsoft.com/office/word/2015/wordml/symex" mc:Ignorable="w14 w15 w16se w16cid w16 w16cex">
+<w:styles xmlns:mc="http://schemas.openxmlformats.org/markup-compatibility/2006" xmlns:r="http://schemas.openxmlformats.org/officeDocument/2006/relationships" xmlns:w="http://schemas.openxmlformats.org/wordprocessingml/2006/main" xmlns:w14="http://schemas.microsoft.com/office/word/2010/wordml" xmlns:w15="http://schemas.microsoft.com/office/word/2012/wordml" xmlns:w16cex="http://schemas.microsoft.com/office/word/2018/wordml/cex" xmlns:w16cid="http://schemas.microsoft.com/office/word/2016/wordml/cid" xmlns:w16="http://schemas.microsoft.com/office/word/2018/wordml" xmlns:w16sdtdh="http://schemas.microsoft.com/office/word/2020/wordml/sdtdatahash" xmlns:w16se="http://schemas.microsoft.com/office/word/2015/wordml/symex" mc:Ignorable="w14 w15 w16se w16cid w16 w16cex w16sdtdh">
   <w:docDefaults>
     <w:rPrDefault>
       <w:rPr>

</xml_diff>